<commit_message>
slowly getting through projects
</commit_message>
<xml_diff>
--- a/files/CV.docx
+++ b/files/CV.docx
@@ -119,16 +119,7 @@
           <w:bCs/>
           <w:color w:val="548DD4" w:themeColor="text2" w:themeTint="99"/>
         </w:rPr>
-        <w:t>CONTACT</w:t>
-      </w:r>
-      <w:r>
-        <w:rPr>
-          <w:rFonts w:ascii="News Gothic MT" w:hAnsi="News Gothic MT" w:cs="Times New Roman"/>
-          <w:b/>
-          <w:bCs/>
-          <w:color w:val="548DD4" w:themeColor="text2" w:themeTint="99"/>
-        </w:rPr>
-        <w:t xml:space="preserve"> </w:t>
+        <w:t xml:space="preserve">CONTACT </w:t>
       </w:r>
     </w:p>
     <w:tbl>
@@ -1412,6 +1403,59 @@
         </w:rPr>
         <w:t>[</w:t>
       </w:r>
+      <w:proofErr w:type="spellStart"/>
+      <w:r>
+        <w:fldChar w:fldCharType="begin"/>
+      </w:r>
+      <w:r>
+        <w:instrText>HYPERLINK "https://hal.science/hal-04722377"</w:instrText>
+      </w:r>
+      <w:r>
+        <w:fldChar w:fldCharType="separate"/>
+      </w:r>
+      <w:r>
+        <w:rPr>
+          <w:rStyle w:val="Hyperlink"/>
+          <w:rFonts w:ascii="News Gothic MT" w:hAnsi="News Gothic MT" w:cs="Times New Roman"/>
+          <w:b w:val="0"/>
+          <w:bCs/>
+          <w:sz w:val="18"/>
+          <w:szCs w:val="18"/>
+        </w:rPr>
+        <w:t>AAAI_preprint</w:t>
+      </w:r>
+      <w:proofErr w:type="spellEnd"/>
+      <w:r>
+        <w:rPr>
+          <w:rStyle w:val="Hyperlink"/>
+          <w:rFonts w:ascii="News Gothic MT" w:hAnsi="News Gothic MT" w:cs="Times New Roman"/>
+          <w:b w:val="0"/>
+          <w:bCs/>
+          <w:sz w:val="18"/>
+          <w:szCs w:val="18"/>
+        </w:rPr>
+        <w:fldChar w:fldCharType="end"/>
+      </w:r>
+      <w:r>
+        <w:rPr>
+          <w:rFonts w:ascii="News Gothic MT" w:hAnsi="News Gothic MT" w:cs="Times New Roman"/>
+          <w:b w:val="0"/>
+          <w:bCs/>
+          <w:sz w:val="18"/>
+          <w:szCs w:val="18"/>
+        </w:rPr>
+        <w:t>]</w:t>
+      </w:r>
+      <w:r>
+        <w:rPr>
+          <w:rFonts w:ascii="News Gothic MT" w:hAnsi="News Gothic MT" w:cs="Times New Roman"/>
+          <w:b w:val="0"/>
+          <w:bCs/>
+          <w:sz w:val="18"/>
+          <w:szCs w:val="18"/>
+        </w:rPr>
+        <w:t>[</w:t>
+      </w:r>
       <w:hyperlink r:id="rId12" w:history="1">
         <w:r>
           <w:rPr>
@@ -1422,52 +1466,9 @@
             <w:sz w:val="18"/>
             <w:szCs w:val="18"/>
           </w:rPr>
-          <w:t>source</w:t>
+          <w:t>code</w:t>
         </w:r>
       </w:hyperlink>
-      <w:r>
-        <w:rPr>
-          <w:rFonts w:ascii="News Gothic MT" w:hAnsi="News Gothic MT" w:cs="Times New Roman"/>
-          <w:b w:val="0"/>
-          <w:bCs/>
-          <w:sz w:val="18"/>
-          <w:szCs w:val="18"/>
-        </w:rPr>
-        <w:t>][</w:t>
-      </w:r>
-      <w:proofErr w:type="spellStart"/>
-      <w:r>
-        <w:fldChar w:fldCharType="begin"/>
-      </w:r>
-      <w:r>
-        <w:instrText>HYPERLINK "https://hal.science/hal-04722377"</w:instrText>
-      </w:r>
-      <w:r>
-        <w:fldChar w:fldCharType="separate"/>
-      </w:r>
-      <w:r>
-        <w:rPr>
-          <w:rStyle w:val="Hyperlink"/>
-          <w:rFonts w:ascii="News Gothic MT" w:hAnsi="News Gothic MT" w:cs="Times New Roman"/>
-          <w:b w:val="0"/>
-          <w:bCs/>
-          <w:sz w:val="18"/>
-          <w:szCs w:val="18"/>
-        </w:rPr>
-        <w:t>AAAI_preprint</w:t>
-      </w:r>
-      <w:proofErr w:type="spellEnd"/>
-      <w:r>
-        <w:rPr>
-          <w:rStyle w:val="Hyperlink"/>
-          <w:rFonts w:ascii="News Gothic MT" w:hAnsi="News Gothic MT" w:cs="Times New Roman"/>
-          <w:b w:val="0"/>
-          <w:bCs/>
-          <w:sz w:val="18"/>
-          <w:szCs w:val="18"/>
-        </w:rPr>
-        <w:fldChar w:fldCharType="end"/>
-      </w:r>
       <w:r>
         <w:rPr>
           <w:rFonts w:ascii="News Gothic MT" w:hAnsi="News Gothic MT" w:cs="Times New Roman"/>
@@ -1809,26 +1810,6 @@
         <w:t>[</w:t>
       </w:r>
       <w:hyperlink r:id="rId13" w:history="1">
-        <w:r>
-          <w:rPr>
-            <w:rStyle w:val="Hyperlink"/>
-            <w:rFonts w:ascii="News Gothic MT" w:hAnsi="News Gothic MT"/>
-            <w:sz w:val="18"/>
-            <w:szCs w:val="18"/>
-          </w:rPr>
-          <w:t>source</w:t>
-        </w:r>
-      </w:hyperlink>
-      <w:r>
-        <w:rPr>
-          <w:rFonts w:ascii="News Gothic MT" w:hAnsi="News Gothic MT"/>
-          <w:color w:val="000000" w:themeColor="text1"/>
-          <w:sz w:val="18"/>
-          <w:szCs w:val="18"/>
-        </w:rPr>
-        <w:t>][</w:t>
-      </w:r>
-      <w:hyperlink r:id="rId14" w:history="1">
         <w:r>
           <w:rPr>
             <w:rStyle w:val="Hyperlink"/>
@@ -1852,6 +1833,35 @@
         <w:rPr>
           <w:rFonts w:ascii="News Gothic MT" w:hAnsi="News Gothic MT"/>
           <w:color w:val="000000" w:themeColor="text1"/>
+          <w:sz w:val="18"/>
+          <w:szCs w:val="18"/>
+        </w:rPr>
+        <w:t>[</w:t>
+      </w:r>
+      <w:hyperlink r:id="rId14" w:history="1">
+        <w:r>
+          <w:rPr>
+            <w:rStyle w:val="Hyperlink"/>
+            <w:rFonts w:ascii="News Gothic MT" w:hAnsi="News Gothic MT"/>
+            <w:sz w:val="18"/>
+            <w:szCs w:val="18"/>
+          </w:rPr>
+          <w:t>code</w:t>
+        </w:r>
+      </w:hyperlink>
+      <w:r>
+        <w:rPr>
+          <w:rFonts w:ascii="News Gothic MT" w:hAnsi="News Gothic MT"/>
+          <w:color w:val="000000" w:themeColor="text1"/>
+          <w:sz w:val="18"/>
+          <w:szCs w:val="18"/>
+        </w:rPr>
+        <w:t>]</w:t>
+      </w:r>
+      <w:r>
+        <w:rPr>
+          <w:rFonts w:ascii="News Gothic MT" w:hAnsi="News Gothic MT"/>
+          <w:color w:val="000000" w:themeColor="text1"/>
           <w:sz w:val="20"/>
           <w:szCs w:val="20"/>
         </w:rPr>
@@ -2078,29 +2088,6 @@
         <w:t>[</w:t>
       </w:r>
       <w:hyperlink r:id="rId15" w:history="1">
-        <w:r>
-          <w:rPr>
-            <w:rStyle w:val="Hyperlink"/>
-            <w:rFonts w:ascii="News Gothic MT" w:hAnsi="News Gothic MT" w:cs="Times New Roman"/>
-            <w:b w:val="0"/>
-            <w:bCs/>
-            <w:sz w:val="18"/>
-            <w:szCs w:val="18"/>
-          </w:rPr>
-          <w:t>source</w:t>
-        </w:r>
-      </w:hyperlink>
-      <w:r>
-        <w:rPr>
-          <w:rFonts w:ascii="News Gothic MT" w:hAnsi="News Gothic MT" w:cs="Times New Roman"/>
-          <w:b w:val="0"/>
-          <w:bCs/>
-          <w:sz w:val="18"/>
-          <w:szCs w:val="18"/>
-        </w:rPr>
-        <w:t>][</w:t>
-      </w:r>
-      <w:hyperlink r:id="rId16" w:history="1">
         <w:r>
           <w:rPr>
             <w:rStyle w:val="Hyperlink"/>
@@ -2131,6 +2118,39 @@
           <w:sz w:val="18"/>
           <w:szCs w:val="18"/>
         </w:rPr>
+        <w:t>[</w:t>
+      </w:r>
+      <w:hyperlink r:id="rId16" w:history="1">
+        <w:r>
+          <w:rPr>
+            <w:rStyle w:val="Hyperlink"/>
+            <w:rFonts w:ascii="News Gothic MT" w:hAnsi="News Gothic MT" w:cs="Times New Roman"/>
+            <w:b w:val="0"/>
+            <w:bCs/>
+            <w:sz w:val="18"/>
+            <w:szCs w:val="18"/>
+          </w:rPr>
+          <w:t>code</w:t>
+        </w:r>
+      </w:hyperlink>
+      <w:r>
+        <w:rPr>
+          <w:rFonts w:ascii="News Gothic MT" w:hAnsi="News Gothic MT" w:cs="Times New Roman"/>
+          <w:b w:val="0"/>
+          <w:bCs/>
+          <w:sz w:val="18"/>
+          <w:szCs w:val="18"/>
+        </w:rPr>
+        <w:t>]</w:t>
+      </w:r>
+      <w:r>
+        <w:rPr>
+          <w:rFonts w:ascii="News Gothic MT" w:hAnsi="News Gothic MT" w:cs="Times New Roman"/>
+          <w:b w:val="0"/>
+          <w:bCs/>
+          <w:sz w:val="18"/>
+          <w:szCs w:val="18"/>
+        </w:rPr>
         <w:tab/>
       </w:r>
       <w:r>
@@ -2386,30 +2406,6 @@
         <w:t>[</w:t>
       </w:r>
       <w:hyperlink r:id="rId17" w:history="1">
-        <w:r>
-          <w:rPr>
-            <w:rStyle w:val="Hyperlink"/>
-            <w:rFonts w:ascii="News Gothic MT" w:hAnsi="News Gothic MT" w:cs="Times New Roman"/>
-            <w:b w:val="0"/>
-            <w:bCs/>
-            <w:color w:val="0432FF"/>
-            <w:sz w:val="18"/>
-            <w:szCs w:val="18"/>
-          </w:rPr>
-          <w:t>source</w:t>
-        </w:r>
-      </w:hyperlink>
-      <w:r>
-        <w:rPr>
-          <w:rFonts w:ascii="News Gothic MT" w:hAnsi="News Gothic MT" w:cs="Times New Roman"/>
-          <w:b w:val="0"/>
-          <w:bCs/>
-          <w:sz w:val="18"/>
-          <w:szCs w:val="18"/>
-        </w:rPr>
-        <w:t>][</w:t>
-      </w:r>
-      <w:hyperlink r:id="rId18" w:history="1">
         <w:r>
           <w:rPr>
             <w:rStyle w:val="Hyperlink"/>
@@ -2445,7 +2441,7 @@
         </w:rPr>
         <w:t>][</w:t>
       </w:r>
-      <w:hyperlink r:id="rId19" w:history="1">
+      <w:hyperlink r:id="rId18" w:history="1">
         <w:r>
           <w:rPr>
             <w:rStyle w:val="Hyperlink"/>
@@ -2489,27 +2485,41 @@
           <w:sz w:val="18"/>
           <w:szCs w:val="18"/>
         </w:rPr>
-        <w:t xml:space="preserve">  </w:t>
-      </w:r>
+        <w:t>[</w:t>
+      </w:r>
+      <w:hyperlink r:id="rId19" w:history="1">
+        <w:r>
+          <w:rPr>
+            <w:rStyle w:val="Hyperlink"/>
+            <w:rFonts w:ascii="News Gothic MT" w:hAnsi="News Gothic MT" w:cs="Times New Roman"/>
+            <w:b w:val="0"/>
+            <w:bCs/>
+            <w:color w:val="0432FF"/>
+            <w:sz w:val="18"/>
+            <w:szCs w:val="18"/>
+          </w:rPr>
+          <w:t>code</w:t>
+        </w:r>
+      </w:hyperlink>
       <w:r>
         <w:rPr>
           <w:rFonts w:ascii="News Gothic MT" w:hAnsi="News Gothic MT" w:cs="Times New Roman"/>
           <w:b w:val="0"/>
           <w:bCs/>
-          <w:sz w:val="20"/>
-          <w:szCs w:val="20"/>
-        </w:rPr>
-        <w:t xml:space="preserve"> </w:t>
+          <w:sz w:val="18"/>
+          <w:szCs w:val="18"/>
+        </w:rPr>
+        <w:t>]</w:t>
       </w:r>
       <w:r>
         <w:rPr>
           <w:rFonts w:ascii="News Gothic MT" w:hAnsi="News Gothic MT" w:cs="Times New Roman"/>
           <w:b w:val="0"/>
           <w:bCs/>
-          <w:sz w:val="20"/>
-          <w:szCs w:val="20"/>
-        </w:rPr>
-        <w:t xml:space="preserve"> </w:t>
+          <w:sz w:val="18"/>
+          <w:szCs w:val="18"/>
+        </w:rPr>
+        <w:t xml:space="preserve">  </w:t>
       </w:r>
       <w:r>
         <w:rPr>
@@ -2520,6 +2530,36 @@
           <w:szCs w:val="20"/>
         </w:rPr>
         <w:t xml:space="preserve"> </w:t>
+      </w:r>
+      <w:r>
+        <w:rPr>
+          <w:rFonts w:ascii="News Gothic MT" w:hAnsi="News Gothic MT" w:cs="Times New Roman"/>
+          <w:b w:val="0"/>
+          <w:bCs/>
+          <w:sz w:val="20"/>
+          <w:szCs w:val="20"/>
+        </w:rPr>
+        <w:t xml:space="preserve"> </w:t>
+      </w:r>
+      <w:r>
+        <w:rPr>
+          <w:rFonts w:ascii="News Gothic MT" w:hAnsi="News Gothic MT" w:cs="Times New Roman"/>
+          <w:b w:val="0"/>
+          <w:bCs/>
+          <w:sz w:val="20"/>
+          <w:szCs w:val="20"/>
+        </w:rPr>
+        <w:t xml:space="preserve"> </w:t>
+      </w:r>
+      <w:r>
+        <w:rPr>
+          <w:rFonts w:ascii="News Gothic MT" w:hAnsi="News Gothic MT" w:cs="Times New Roman"/>
+          <w:b w:val="0"/>
+          <w:bCs/>
+          <w:sz w:val="20"/>
+          <w:szCs w:val="20"/>
+        </w:rPr>
+        <w:t xml:space="preserve">  </w:t>
       </w:r>
       <w:r>
         <w:rPr>
@@ -2920,30 +2960,6 @@
             <w:sz w:val="18"/>
             <w:szCs w:val="18"/>
           </w:rPr>
-          <w:t>source</w:t>
-        </w:r>
-      </w:hyperlink>
-      <w:r>
-        <w:rPr>
-          <w:rFonts w:ascii="News Gothic MT" w:hAnsi="News Gothic MT" w:cs="Times New Roman"/>
-          <w:b w:val="0"/>
-          <w:bCs/>
-          <w:sz w:val="18"/>
-          <w:szCs w:val="18"/>
-        </w:rPr>
-        <w:t>][</w:t>
-      </w:r>
-      <w:hyperlink r:id="rId23" w:history="1">
-        <w:r>
-          <w:rPr>
-            <w:rStyle w:val="Hyperlink"/>
-            <w:rFonts w:ascii="News Gothic MT" w:hAnsi="News Gothic MT" w:cs="Times New Roman"/>
-            <w:b w:val="0"/>
-            <w:bCs/>
-            <w:color w:val="0432FF"/>
-            <w:sz w:val="18"/>
-            <w:szCs w:val="18"/>
-          </w:rPr>
           <w:t>JHM p</w:t>
         </w:r>
         <w:r>
@@ -2977,6 +2993,40 @@
           <w:sz w:val="18"/>
           <w:szCs w:val="18"/>
         </w:rPr>
+        <w:t>[</w:t>
+      </w:r>
+      <w:hyperlink r:id="rId23" w:history="1">
+        <w:r>
+          <w:rPr>
+            <w:rStyle w:val="Hyperlink"/>
+            <w:rFonts w:ascii="News Gothic MT" w:hAnsi="News Gothic MT" w:cs="Times New Roman"/>
+            <w:b w:val="0"/>
+            <w:bCs/>
+            <w:color w:val="0432FF"/>
+            <w:sz w:val="18"/>
+            <w:szCs w:val="18"/>
+          </w:rPr>
+          <w:t>code</w:t>
+        </w:r>
+      </w:hyperlink>
+      <w:r>
+        <w:rPr>
+          <w:rFonts w:ascii="News Gothic MT" w:hAnsi="News Gothic MT" w:cs="Times New Roman"/>
+          <w:b w:val="0"/>
+          <w:bCs/>
+          <w:sz w:val="18"/>
+          <w:szCs w:val="18"/>
+        </w:rPr>
+        <w:t>]</w:t>
+      </w:r>
+      <w:r>
+        <w:rPr>
+          <w:rFonts w:ascii="News Gothic MT" w:hAnsi="News Gothic MT" w:cs="Times New Roman"/>
+          <w:b w:val="0"/>
+          <w:bCs/>
+          <w:sz w:val="18"/>
+          <w:szCs w:val="18"/>
+        </w:rPr>
         <w:tab/>
       </w:r>
       <w:r>
@@ -3180,19 +3230,40 @@
             <w:sz w:val="18"/>
             <w:szCs w:val="18"/>
           </w:rPr>
-          <w:t>WAC p</w:t>
+          <w:t>WAC paper</w:t>
         </w:r>
+      </w:hyperlink>
+      <w:r>
+        <w:rPr>
+          <w:rFonts w:ascii="News Gothic MT" w:hAnsi="News Gothic MT" w:cs="Times New Roman"/>
+          <w:b w:val="0"/>
+          <w:bCs/>
+          <w:sz w:val="18"/>
+          <w:szCs w:val="18"/>
+        </w:rPr>
+        <w:t>]</w:t>
+      </w:r>
+      <w:r>
+        <w:rPr>
+          <w:rFonts w:ascii="News Gothic MT" w:hAnsi="News Gothic MT" w:cs="Times New Roman"/>
+          <w:b w:val="0"/>
+          <w:bCs/>
+          <w:sz w:val="18"/>
+          <w:szCs w:val="18"/>
+        </w:rPr>
+        <w:t>[</w:t>
+      </w:r>
+      <w:hyperlink r:id="rId25" w:history="1">
         <w:r>
           <w:rPr>
             <w:rStyle w:val="Hyperlink"/>
             <w:rFonts w:ascii="News Gothic MT" w:hAnsi="News Gothic MT" w:cs="Times New Roman"/>
             <w:b w:val="0"/>
             <w:bCs/>
-            <w:color w:val="0432FF"/>
             <w:sz w:val="18"/>
             <w:szCs w:val="18"/>
           </w:rPr>
-          <w:t>aper</w:t>
+          <w:t>code</w:t>
         </w:r>
       </w:hyperlink>
       <w:r>
@@ -3210,10 +3281,10 @@
           <w:rFonts w:ascii="News Gothic MT" w:hAnsi="News Gothic MT" w:cs="Times New Roman"/>
           <w:b w:val="0"/>
           <w:bCs/>
-          <w:sz w:val="18"/>
-          <w:szCs w:val="18"/>
-        </w:rPr>
-        <w:t xml:space="preserve">   </w:t>
+          <w:sz w:val="20"/>
+          <w:szCs w:val="20"/>
+        </w:rPr>
+        <w:tab/>
       </w:r>
       <w:r>
         <w:rPr>
@@ -3224,27 +3295,7 @@
           <w:szCs w:val="20"/>
         </w:rPr>
         <w:tab/>
-      </w:r>
-      <w:r>
-        <w:rPr>
-          <w:rFonts w:ascii="News Gothic MT" w:hAnsi="News Gothic MT" w:cs="Times New Roman"/>
-          <w:b w:val="0"/>
-          <w:bCs/>
-          <w:sz w:val="20"/>
-          <w:szCs w:val="20"/>
-        </w:rPr>
-        <w:tab/>
         <w:t xml:space="preserve"> </w:t>
-      </w:r>
-      <w:r>
-        <w:rPr>
-          <w:rFonts w:ascii="News Gothic MT" w:hAnsi="News Gothic MT" w:cs="Times New Roman"/>
-          <w:b w:val="0"/>
-          <w:bCs/>
-          <w:sz w:val="20"/>
-          <w:szCs w:val="20"/>
-        </w:rPr>
-        <w:tab/>
       </w:r>
       <w:r>
         <w:rPr>
@@ -3447,7 +3498,40 @@
         </w:rPr>
         <w:t>[</w:t>
       </w:r>
-      <w:hyperlink r:id="rId25" w:history="1">
+      <w:hyperlink r:id="rId26" w:history="1">
+        <w:r>
+          <w:rPr>
+            <w:rStyle w:val="Hyperlink"/>
+            <w:rFonts w:ascii="News Gothic MT" w:hAnsi="News Gothic MT" w:cs="Times New Roman"/>
+            <w:b w:val="0"/>
+            <w:bCs/>
+            <w:sz w:val="18"/>
+            <w:szCs w:val="18"/>
+          </w:rPr>
+          <w:t>paper</w:t>
+        </w:r>
+      </w:hyperlink>
+      <w:r>
+        <w:rPr>
+          <w:rFonts w:ascii="News Gothic MT" w:hAnsi="News Gothic MT" w:cs="Times New Roman"/>
+          <w:b w:val="0"/>
+          <w:bCs/>
+          <w:sz w:val="18"/>
+          <w:szCs w:val="18"/>
+        </w:rPr>
+        <w:t>]</w:t>
+      </w:r>
+      <w:r>
+        <w:rPr>
+          <w:rFonts w:ascii="News Gothic MT" w:hAnsi="News Gothic MT" w:cs="Times New Roman"/>
+          <w:b w:val="0"/>
+          <w:bCs/>
+          <w:sz w:val="18"/>
+          <w:szCs w:val="18"/>
+        </w:rPr>
+        <w:t>[</w:t>
+      </w:r>
+      <w:hyperlink r:id="rId27" w:history="1">
         <w:r>
           <w:rPr>
             <w:rStyle w:val="Hyperlink"/>
@@ -3458,60 +3542,9 @@
             <w:sz w:val="18"/>
             <w:szCs w:val="18"/>
           </w:rPr>
-          <w:t>source</w:t>
+          <w:t>code</w:t>
         </w:r>
       </w:hyperlink>
-      <w:r>
-        <w:rPr>
-          <w:rFonts w:ascii="News Gothic MT" w:hAnsi="News Gothic MT" w:cs="Times New Roman"/>
-          <w:b w:val="0"/>
-          <w:bCs/>
-          <w:sz w:val="18"/>
-          <w:szCs w:val="18"/>
-        </w:rPr>
-        <w:t>]</w:t>
-      </w:r>
-      <w:r>
-        <w:rPr>
-          <w:rFonts w:ascii="News Gothic MT" w:hAnsi="News Gothic MT" w:cs="Times New Roman"/>
-          <w:b w:val="0"/>
-          <w:bCs/>
-          <w:sz w:val="18"/>
-          <w:szCs w:val="18"/>
-        </w:rPr>
-        <w:t>[</w:t>
-      </w:r>
-      <w:r>
-        <w:fldChar w:fldCharType="begin"/>
-      </w:r>
-      <w:r>
-        <w:instrText>HYPERLINK "http://ilanashapiro.github.io/files/dna_music.pdf"</w:instrText>
-      </w:r>
-      <w:r>
-        <w:fldChar w:fldCharType="separate"/>
-      </w:r>
-      <w:r>
-        <w:rPr>
-          <w:rStyle w:val="Hyperlink"/>
-          <w:rFonts w:ascii="News Gothic MT" w:hAnsi="News Gothic MT" w:cs="Times New Roman"/>
-          <w:b w:val="0"/>
-          <w:bCs/>
-          <w:sz w:val="18"/>
-          <w:szCs w:val="18"/>
-        </w:rPr>
-        <w:t>paper</w:t>
-      </w:r>
-      <w:r>
-        <w:rPr>
-          <w:rStyle w:val="Hyperlink"/>
-          <w:rFonts w:ascii="News Gothic MT" w:hAnsi="News Gothic MT" w:cs="Times New Roman"/>
-          <w:b w:val="0"/>
-          <w:bCs/>
-          <w:sz w:val="18"/>
-          <w:szCs w:val="18"/>
-        </w:rPr>
-        <w:fldChar w:fldCharType="end"/>
-      </w:r>
       <w:r>
         <w:rPr>
           <w:rFonts w:ascii="News Gothic MT" w:hAnsi="News Gothic MT" w:cs="Times New Roman"/>
@@ -4792,7 +4825,18 @@
                 <w:sz w:val="20"/>
                 <w:szCs w:val="20"/>
               </w:rPr>
-              <w:t>’23</w:t>
+              <w:t>’</w:t>
+            </w:r>
+            <w:r>
+              <w:rPr>
+                <w:rFonts w:ascii="News Gothic MT" w:hAnsi="News Gothic MT" w:cs="Times New Roman"/>
+                <w:i/>
+                <w:iCs/>
+                <w:color w:val="000000" w:themeColor="text1"/>
+                <w:sz w:val="20"/>
+                <w:szCs w:val="20"/>
+              </w:rPr>
+              <w:t>22</w:t>
             </w:r>
             <w:r>
               <w:rPr>
@@ -4810,7 +4854,16 @@
                 <w:sz w:val="20"/>
                 <w:szCs w:val="20"/>
               </w:rPr>
-              <w:t>, 2023</w:t>
+              <w:t>, 202</w:t>
+            </w:r>
+            <w:r>
+              <w:rPr>
+                <w:rFonts w:ascii="News Gothic MT" w:hAnsi="News Gothic MT" w:cs="Times New Roman"/>
+                <w:color w:val="000000" w:themeColor="text1"/>
+                <w:sz w:val="20"/>
+                <w:szCs w:val="20"/>
+              </w:rPr>
+              <w:t>2</w:t>
             </w:r>
             <w:r>
               <w:rPr>
@@ -5293,7 +5346,7 @@
               </w:rPr>
               <w:t>[</w:t>
             </w:r>
-            <w:hyperlink r:id="rId26" w:history="1">
+            <w:hyperlink r:id="rId28" w:history="1">
               <w:r>
                 <w:rPr>
                   <w:rStyle w:val="Hyperlink"/>
@@ -5384,7 +5437,7 @@
               </w:rPr>
               <w:t xml:space="preserve">         [</w:t>
             </w:r>
-            <w:hyperlink r:id="rId27" w:history="1">
+            <w:hyperlink r:id="rId29" w:history="1">
               <w:r>
                 <w:rPr>
                   <w:rStyle w:val="Hyperlink"/>
@@ -5454,7 +5507,7 @@
               </w:rPr>
               <w:t xml:space="preserve">         [</w:t>
             </w:r>
-            <w:hyperlink r:id="rId28" w:history="1">
+            <w:hyperlink r:id="rId30" w:history="1">
               <w:r>
                 <w:rPr>
                   <w:rStyle w:val="Hyperlink"/>
@@ -5534,7 +5587,7 @@
               </w:rPr>
               <w:t>[</w:t>
             </w:r>
-            <w:hyperlink r:id="rId29" w:history="1">
+            <w:hyperlink r:id="rId31" w:history="1">
               <w:r>
                 <w:rPr>
                   <w:rStyle w:val="Hyperlink"/>
@@ -5626,7 +5679,7 @@
               </w:rPr>
               <w:t>[</w:t>
             </w:r>
-            <w:hyperlink r:id="rId30" w:history="1">
+            <w:hyperlink r:id="rId32" w:history="1">
               <w:r>
                 <w:rPr>
                   <w:rStyle w:val="Hyperlink"/>
@@ -5713,7 +5766,7 @@
               </w:rPr>
               <w:t>[</w:t>
             </w:r>
-            <w:hyperlink r:id="rId31" w:history="1">
+            <w:hyperlink r:id="rId33" w:history="1">
               <w:r>
                 <w:rPr>
                   <w:rStyle w:val="Hyperlink"/>
@@ -5800,7 +5853,7 @@
               </w:rPr>
               <w:t>[</w:t>
             </w:r>
-            <w:hyperlink r:id="rId32" w:history="1">
+            <w:hyperlink r:id="rId34" w:history="1">
               <w:r>
                 <w:rPr>
                   <w:rStyle w:val="Hyperlink"/>
@@ -5866,7 +5919,7 @@
               </w:rPr>
               <w:t>[</w:t>
             </w:r>
-            <w:hyperlink r:id="rId33" w:history="1">
+            <w:hyperlink r:id="rId35" w:history="1">
               <w:r>
                 <w:rPr>
                   <w:rStyle w:val="Hyperlink"/>
@@ -5941,7 +5994,7 @@
               </w:rPr>
               <w:t>[</w:t>
             </w:r>
-            <w:hyperlink r:id="rId34" w:history="1">
+            <w:hyperlink r:id="rId36" w:history="1">
               <w:r>
                 <w:rPr>
                   <w:rStyle w:val="Hyperlink"/>
@@ -6030,7 +6083,7 @@
               </w:rPr>
               <w:t>[</w:t>
             </w:r>
-            <w:hyperlink r:id="rId35" w:history="1">
+            <w:hyperlink r:id="rId37" w:history="1">
               <w:r>
                 <w:rPr>
                   <w:rStyle w:val="Hyperlink"/>
@@ -11412,7 +11465,6 @@
   <w:style w:type="character" w:default="1" w:styleId="DefaultParagraphFont">
     <w:name w:val="Default Paragraph Font"/>
     <w:uiPriority w:val="1"/>
-    <w:semiHidden/>
     <w:unhideWhenUsed/>
   </w:style>
   <w:style w:type="table" w:default="1" w:styleId="TableNormal">

</xml_diff>

<commit_message>
finish Projects for now
</commit_message>
<xml_diff>
--- a/files/CV.docx
+++ b/files/CV.docx
@@ -1862,19 +1862,39 @@
         <w:rPr>
           <w:rFonts w:ascii="News Gothic MT" w:hAnsi="News Gothic MT"/>
           <w:color w:val="000000" w:themeColor="text1"/>
-          <w:sz w:val="20"/>
-          <w:szCs w:val="20"/>
-        </w:rPr>
-        <w:tab/>
-      </w:r>
+          <w:sz w:val="18"/>
+          <w:szCs w:val="18"/>
+        </w:rPr>
+        <w:t>[</w:t>
+      </w:r>
+      <w:hyperlink r:id="rId15" w:history="1">
+        <w:r>
+          <w:rPr>
+            <w:rStyle w:val="Hyperlink"/>
+            <w:rFonts w:ascii="News Gothic MT" w:hAnsi="News Gothic MT"/>
+            <w:sz w:val="18"/>
+            <w:szCs w:val="18"/>
+          </w:rPr>
+          <w:t>slides</w:t>
+        </w:r>
+      </w:hyperlink>
       <w:r>
         <w:rPr>
           <w:rFonts w:ascii="News Gothic MT" w:hAnsi="News Gothic MT"/>
           <w:color w:val="000000" w:themeColor="text1"/>
-          <w:sz w:val="20"/>
-          <w:szCs w:val="20"/>
-        </w:rPr>
-        <w:t xml:space="preserve">   </w:t>
+          <w:sz w:val="18"/>
+          <w:szCs w:val="18"/>
+        </w:rPr>
+        <w:t>]</w:t>
+      </w:r>
+      <w:r>
+        <w:rPr>
+          <w:rFonts w:ascii="News Gothic MT" w:hAnsi="News Gothic MT"/>
+          <w:color w:val="000000" w:themeColor="text1"/>
+          <w:sz w:val="20"/>
+          <w:szCs w:val="20"/>
+        </w:rPr>
+        <w:t xml:space="preserve"> </w:t>
       </w:r>
       <w:r>
         <w:rPr>
@@ -2087,7 +2107,7 @@
         </w:rPr>
         <w:t>[</w:t>
       </w:r>
-      <w:hyperlink r:id="rId15" w:history="1">
+      <w:hyperlink r:id="rId16" w:history="1">
         <w:r>
           <w:rPr>
             <w:rStyle w:val="Hyperlink"/>
@@ -2120,7 +2140,7 @@
         </w:rPr>
         <w:t>[</w:t>
       </w:r>
-      <w:hyperlink r:id="rId16" w:history="1">
+      <w:hyperlink r:id="rId17" w:history="1">
         <w:r>
           <w:rPr>
             <w:rStyle w:val="Hyperlink"/>
@@ -2393,7 +2413,7 @@
           <w:sz w:val="20"/>
           <w:szCs w:val="20"/>
         </w:rPr>
-        <w:t xml:space="preserve">: A Domain Specific Language for Music Notation </w:t>
+        <w:t xml:space="preserve">: A Domain Specific Language for Music </w:t>
       </w:r>
       <w:r>
         <w:rPr>
@@ -2405,7 +2425,7 @@
         </w:rPr>
         <w:t>[</w:t>
       </w:r>
-      <w:hyperlink r:id="rId17" w:history="1">
+      <w:hyperlink r:id="rId18" w:history="1">
         <w:r>
           <w:rPr>
             <w:rStyle w:val="Hyperlink"/>
@@ -2441,7 +2461,7 @@
         </w:rPr>
         <w:t>][</w:t>
       </w:r>
-      <w:hyperlink r:id="rId18" w:history="1">
+      <w:hyperlink r:id="rId19" w:history="1">
         <w:r>
           <w:rPr>
             <w:rStyle w:val="Hyperlink"/>
@@ -2487,7 +2507,7 @@
         </w:rPr>
         <w:t>[</w:t>
       </w:r>
-      <w:hyperlink r:id="rId19" w:history="1">
+      <w:hyperlink r:id="rId20" w:history="1">
         <w:r>
           <w:rPr>
             <w:rStyle w:val="Hyperlink"/>
@@ -2519,8 +2539,21 @@
           <w:sz w:val="18"/>
           <w:szCs w:val="18"/>
         </w:rPr>
-        <w:t xml:space="preserve">  </w:t>
-      </w:r>
+        <w:t>[</w:t>
+      </w:r>
+      <w:hyperlink r:id="rId21" w:history="1">
+        <w:r>
+          <w:rPr>
+            <w:rStyle w:val="Hyperlink"/>
+            <w:rFonts w:ascii="News Gothic MT" w:hAnsi="News Gothic MT" w:cs="Times New Roman"/>
+            <w:b w:val="0"/>
+            <w:bCs/>
+            <w:sz w:val="18"/>
+            <w:szCs w:val="18"/>
+          </w:rPr>
+          <w:t>demo</w:t>
+        </w:r>
+      </w:hyperlink>
       <w:r>
         <w:rPr>
           <w:rFonts w:ascii="News Gothic MT" w:hAnsi="News Gothic MT" w:cs="Times New Roman"/>
@@ -2529,7 +2562,7 @@
           <w:sz w:val="20"/>
           <w:szCs w:val="20"/>
         </w:rPr>
-        <w:t xml:space="preserve"> </w:t>
+        <w:t xml:space="preserve">] </w:t>
       </w:r>
       <w:r>
         <w:rPr>
@@ -2539,7 +2572,7 @@
           <w:sz w:val="20"/>
           <w:szCs w:val="20"/>
         </w:rPr>
-        <w:t xml:space="preserve"> </w:t>
+        <w:tab/>
       </w:r>
       <w:r>
         <w:rPr>
@@ -2549,7 +2582,7 @@
           <w:sz w:val="20"/>
           <w:szCs w:val="20"/>
         </w:rPr>
-        <w:t xml:space="preserve"> </w:t>
+        <w:t xml:space="preserve">  </w:t>
       </w:r>
       <w:r>
         <w:rPr>
@@ -2559,7 +2592,7 @@
           <w:sz w:val="20"/>
           <w:szCs w:val="20"/>
         </w:rPr>
-        <w:t xml:space="preserve">  </w:t>
+        <w:t xml:space="preserve"> </w:t>
       </w:r>
       <w:r>
         <w:rPr>
@@ -2721,7 +2754,7 @@
         </w:rPr>
         <w:t>[</w:t>
       </w:r>
-      <w:hyperlink r:id="rId20" w:history="1">
+      <w:hyperlink r:id="rId22" w:history="1">
         <w:r>
           <w:rPr>
             <w:rStyle w:val="Hyperlink"/>
@@ -2757,7 +2790,7 @@
         </w:rPr>
         <w:t>][</w:t>
       </w:r>
-      <w:hyperlink r:id="rId21" w:history="1">
+      <w:hyperlink r:id="rId23" w:history="1">
         <w:r>
           <w:rPr>
             <w:rStyle w:val="Hyperlink"/>
@@ -2949,7 +2982,7 @@
         </w:rPr>
         <w:t>[</w:t>
       </w:r>
-      <w:hyperlink r:id="rId22" w:history="1">
+      <w:hyperlink r:id="rId24" w:history="1">
         <w:r>
           <w:rPr>
             <w:rStyle w:val="Hyperlink"/>
@@ -2995,7 +3028,7 @@
         </w:rPr>
         <w:t>[</w:t>
       </w:r>
-      <w:hyperlink r:id="rId23" w:history="1">
+      <w:hyperlink r:id="rId25" w:history="1">
         <w:r>
           <w:rPr>
             <w:rStyle w:val="Hyperlink"/>
@@ -3219,7 +3252,7 @@
         </w:rPr>
         <w:t>[</w:t>
       </w:r>
-      <w:hyperlink r:id="rId24" w:history="1">
+      <w:hyperlink r:id="rId26" w:history="1">
         <w:r>
           <w:rPr>
             <w:rStyle w:val="Hyperlink"/>
@@ -3253,7 +3286,7 @@
         </w:rPr>
         <w:t>[</w:t>
       </w:r>
-      <w:hyperlink r:id="rId25" w:history="1">
+      <w:hyperlink r:id="rId27" w:history="1">
         <w:r>
           <w:rPr>
             <w:rStyle w:val="Hyperlink"/>
@@ -3498,7 +3531,7 @@
         </w:rPr>
         <w:t>[</w:t>
       </w:r>
-      <w:hyperlink r:id="rId26" w:history="1">
+      <w:hyperlink r:id="rId28" w:history="1">
         <w:r>
           <w:rPr>
             <w:rStyle w:val="Hyperlink"/>
@@ -3531,7 +3564,7 @@
         </w:rPr>
         <w:t>[</w:t>
       </w:r>
-      <w:hyperlink r:id="rId27" w:history="1">
+      <w:hyperlink r:id="rId29" w:history="1">
         <w:r>
           <w:rPr>
             <w:rStyle w:val="Hyperlink"/>
@@ -5346,7 +5379,7 @@
               </w:rPr>
               <w:t>[</w:t>
             </w:r>
-            <w:hyperlink r:id="rId28" w:history="1">
+            <w:hyperlink r:id="rId30" w:history="1">
               <w:r>
                 <w:rPr>
                   <w:rStyle w:val="Hyperlink"/>
@@ -5437,7 +5470,7 @@
               </w:rPr>
               <w:t xml:space="preserve">         [</w:t>
             </w:r>
-            <w:hyperlink r:id="rId29" w:history="1">
+            <w:hyperlink r:id="rId31" w:history="1">
               <w:r>
                 <w:rPr>
                   <w:rStyle w:val="Hyperlink"/>
@@ -5507,7 +5540,7 @@
               </w:rPr>
               <w:t xml:space="preserve">         [</w:t>
             </w:r>
-            <w:hyperlink r:id="rId30" w:history="1">
+            <w:hyperlink r:id="rId32" w:history="1">
               <w:r>
                 <w:rPr>
                   <w:rStyle w:val="Hyperlink"/>
@@ -5587,7 +5620,7 @@
               </w:rPr>
               <w:t>[</w:t>
             </w:r>
-            <w:hyperlink r:id="rId31" w:history="1">
+            <w:hyperlink r:id="rId33" w:history="1">
               <w:r>
                 <w:rPr>
                   <w:rStyle w:val="Hyperlink"/>
@@ -5679,7 +5712,7 @@
               </w:rPr>
               <w:t>[</w:t>
             </w:r>
-            <w:hyperlink r:id="rId32" w:history="1">
+            <w:hyperlink r:id="rId34" w:history="1">
               <w:r>
                 <w:rPr>
                   <w:rStyle w:val="Hyperlink"/>
@@ -5766,7 +5799,7 @@
               </w:rPr>
               <w:t>[</w:t>
             </w:r>
-            <w:hyperlink r:id="rId33" w:history="1">
+            <w:hyperlink r:id="rId35" w:history="1">
               <w:r>
                 <w:rPr>
                   <w:rStyle w:val="Hyperlink"/>
@@ -5853,7 +5886,7 @@
               </w:rPr>
               <w:t>[</w:t>
             </w:r>
-            <w:hyperlink r:id="rId34" w:history="1">
+            <w:hyperlink r:id="rId36" w:history="1">
               <w:r>
                 <w:rPr>
                   <w:rStyle w:val="Hyperlink"/>
@@ -5919,7 +5952,7 @@
               </w:rPr>
               <w:t>[</w:t>
             </w:r>
-            <w:hyperlink r:id="rId35" w:history="1">
+            <w:hyperlink r:id="rId37" w:history="1">
               <w:r>
                 <w:rPr>
                   <w:rStyle w:val="Hyperlink"/>
@@ -5994,7 +6027,7 @@
               </w:rPr>
               <w:t>[</w:t>
             </w:r>
-            <w:hyperlink r:id="rId36" w:history="1">
+            <w:hyperlink r:id="rId38" w:history="1">
               <w:r>
                 <w:rPr>
                   <w:rStyle w:val="Hyperlink"/>
@@ -6083,7 +6116,7 @@
               </w:rPr>
               <w:t>[</w:t>
             </w:r>
-            <w:hyperlink r:id="rId37" w:history="1">
+            <w:hyperlink r:id="rId39" w:history="1">
               <w:r>
                 <w:rPr>
                   <w:rStyle w:val="Hyperlink"/>
@@ -11465,6 +11498,7 @@
   <w:style w:type="character" w:default="1" w:styleId="DefaultParagraphFont">
     <w:name w:val="Default Paragraph Font"/>
     <w:uiPriority w:val="1"/>
+    <w:semiHidden/>
     <w:unhideWhenUsed/>
   </w:style>
   <w:style w:type="table" w:default="1" w:styleId="TableNormal">

</xml_diff>

<commit_message>
add teaching and fix CV bug
</commit_message>
<xml_diff>
--- a/files/CV.docx
+++ b/files/CV.docx
@@ -1792,17 +1792,6 @@
       <w:r>
         <w:rPr>
           <w:rFonts w:ascii="News Gothic MT" w:hAnsi="News Gothic MT"/>
-          <w:b/>
-          <w:bCs/>
-          <w:color w:val="000000" w:themeColor="text1"/>
-          <w:sz w:val="20"/>
-          <w:szCs w:val="20"/>
-        </w:rPr>
-        <w:t xml:space="preserve"> </w:t>
-      </w:r>
-      <w:r>
-        <w:rPr>
-          <w:rFonts w:ascii="News Gothic MT" w:hAnsi="News Gothic MT"/>
           <w:color w:val="000000" w:themeColor="text1"/>
           <w:sz w:val="18"/>
           <w:szCs w:val="18"/>
@@ -1886,15 +1875,6 @@
           <w:szCs w:val="18"/>
         </w:rPr>
         <w:t>]</w:t>
-      </w:r>
-      <w:r>
-        <w:rPr>
-          <w:rFonts w:ascii="News Gothic MT" w:hAnsi="News Gothic MT"/>
-          <w:color w:val="000000" w:themeColor="text1"/>
-          <w:sz w:val="20"/>
-          <w:szCs w:val="20"/>
-        </w:rPr>
-        <w:t xml:space="preserve"> </w:t>
       </w:r>
       <w:r>
         <w:rPr>

</xml_diff>

<commit_message>
update ijcai paper version
</commit_message>
<xml_diff>
--- a/files/CV.docx
+++ b/files/CV.docx
@@ -590,18 +590,17 @@
           <w:sz w:val="20"/>
           <w:szCs w:val="20"/>
         </w:rPr>
-        <w:t>My goal is to create a richly interactive,</w:t>
-      </w:r>
-    </w:p>
-    <w:p>
-      <w:pPr>
+        <w:t>My goal is to create a</w:t>
+      </w:r>
+      <w:r>
         <w:rPr>
           <w:rFonts w:ascii="News Gothic MT" w:hAnsi="News Gothic MT" w:cs="Times New Roman"/>
           <w:color w:val="000000" w:themeColor="text1"/>
           <w:sz w:val="20"/>
           <w:szCs w:val="20"/>
         </w:rPr>
-      </w:pPr>
+        <w:t xml:space="preserve">n interactive, </w:t>
+      </w:r>
       <w:r>
         <w:rPr>
           <w:rFonts w:ascii="News Gothic MT" w:hAnsi="News Gothic MT" w:cs="Times New Roman"/>
@@ -609,7 +608,25 @@
           <w:sz w:val="20"/>
           <w:szCs w:val="20"/>
         </w:rPr>
-        <w:t>human-machine co-creation process enabling end-users to produce structurally sound media.</w:t>
+        <w:t xml:space="preserve">human-machine co-creation process enabling end-users to produce structurally sound </w:t>
+      </w:r>
+      <w:r>
+        <w:rPr>
+          <w:rFonts w:ascii="News Gothic MT" w:hAnsi="News Gothic MT" w:cs="Times New Roman"/>
+          <w:color w:val="000000" w:themeColor="text1"/>
+          <w:sz w:val="20"/>
+          <w:szCs w:val="20"/>
+        </w:rPr>
+        <w:t>outputs</w:t>
+      </w:r>
+      <w:r>
+        <w:rPr>
+          <w:rFonts w:ascii="News Gothic MT" w:hAnsi="News Gothic MT" w:cs="Times New Roman"/>
+          <w:color w:val="000000" w:themeColor="text1"/>
+          <w:sz w:val="20"/>
+          <w:szCs w:val="20"/>
+        </w:rPr>
+        <w:t>.</w:t>
       </w:r>
     </w:p>
     <w:p>
@@ -1370,6 +1387,10 @@
         <w:shd w:val="clear" w:color="auto" w:fill="FFFFFF"/>
         <w:rPr>
           <w:rFonts w:ascii="News Gothic MT" w:hAnsi="News Gothic MT" w:cs="Times New Roman"/>
+          <w:b w:val="0"/>
+          <w:bCs/>
+          <w:i/>
+          <w:iCs/>
           <w:sz w:val="20"/>
           <w:szCs w:val="20"/>
         </w:rPr>
@@ -1380,7 +1401,7 @@
           <w:sz w:val="20"/>
           <w:szCs w:val="20"/>
         </w:rPr>
-        <w:t>The Impact of GitHub Copilot on Test-First Development</w:t>
+        <w:t>Synthesizing Composite Hierarchical Structure from Music Corpora</w:t>
       </w:r>
       <w:r>
         <w:rPr>
@@ -1400,7 +1421,267 @@
         </w:rPr>
         <w:t>[</w:t>
       </w:r>
+      <w:r>
+        <w:fldChar w:fldCharType="begin"/>
+      </w:r>
+      <w:r>
+        <w:instrText>HYPERLINK "https://ilanashapiro.github.io/files/STG_paper.pdf"</w:instrText>
+      </w:r>
+      <w:r>
+        <w:fldChar w:fldCharType="separate"/>
+      </w:r>
+      <w:r>
+        <w:rPr>
+          <w:rStyle w:val="Hyperlink"/>
+          <w:rFonts w:ascii="News Gothic MT" w:hAnsi="News Gothic MT" w:cs="Times New Roman"/>
+          <w:b w:val="0"/>
+          <w:bCs/>
+          <w:sz w:val="18"/>
+          <w:szCs w:val="18"/>
+        </w:rPr>
+        <w:t>preprint</w:t>
+      </w:r>
+      <w:r>
+        <w:rPr>
+          <w:rStyle w:val="Hyperlink"/>
+          <w:rFonts w:ascii="News Gothic MT" w:hAnsi="News Gothic MT" w:cs="Times New Roman"/>
+          <w:b w:val="0"/>
+          <w:bCs/>
+          <w:sz w:val="18"/>
+          <w:szCs w:val="18"/>
+        </w:rPr>
+        <w:fldChar w:fldCharType="end"/>
+      </w:r>
+      <w:r>
+        <w:rPr>
+          <w:rFonts w:ascii="News Gothic MT" w:hAnsi="News Gothic MT" w:cs="Times New Roman"/>
+          <w:b w:val="0"/>
+          <w:bCs/>
+          <w:sz w:val="18"/>
+          <w:szCs w:val="18"/>
+        </w:rPr>
+        <w:t>][</w:t>
+      </w:r>
       <w:hyperlink r:id="rId12" w:history="1">
+        <w:r>
+          <w:rPr>
+            <w:rStyle w:val="Hyperlink"/>
+            <w:rFonts w:ascii="News Gothic MT" w:hAnsi="News Gothic MT" w:cs="Times New Roman"/>
+            <w:b w:val="0"/>
+            <w:bCs/>
+            <w:sz w:val="18"/>
+            <w:szCs w:val="18"/>
+          </w:rPr>
+          <w:t>code</w:t>
+        </w:r>
+      </w:hyperlink>
+      <w:r>
+        <w:rPr>
+          <w:rFonts w:ascii="News Gothic MT" w:hAnsi="News Gothic MT" w:cs="Times New Roman"/>
+          <w:b w:val="0"/>
+          <w:bCs/>
+          <w:sz w:val="18"/>
+          <w:szCs w:val="18"/>
+        </w:rPr>
+        <w:t>][</w:t>
+      </w:r>
+      <w:hyperlink r:id="rId13" w:history="1">
+        <w:r>
+          <w:rPr>
+            <w:rStyle w:val="Hyperlink"/>
+            <w:rFonts w:ascii="News Gothic MT" w:hAnsi="News Gothic MT" w:cs="Times New Roman"/>
+            <w:b w:val="0"/>
+            <w:bCs/>
+            <w:sz w:val="18"/>
+            <w:szCs w:val="18"/>
+          </w:rPr>
+          <w:t>slid</w:t>
+        </w:r>
+        <w:r>
+          <w:rPr>
+            <w:rStyle w:val="Hyperlink"/>
+            <w:rFonts w:ascii="News Gothic MT" w:hAnsi="News Gothic MT" w:cs="Times New Roman"/>
+            <w:b w:val="0"/>
+            <w:bCs/>
+            <w:sz w:val="18"/>
+            <w:szCs w:val="18"/>
+          </w:rPr>
+          <w:t>e</w:t>
+        </w:r>
+        <w:r>
+          <w:rPr>
+            <w:rStyle w:val="Hyperlink"/>
+            <w:rFonts w:ascii="News Gothic MT" w:hAnsi="News Gothic MT" w:cs="Times New Roman"/>
+            <w:b w:val="0"/>
+            <w:bCs/>
+            <w:sz w:val="18"/>
+            <w:szCs w:val="18"/>
+          </w:rPr>
+          <w:t>s</w:t>
+        </w:r>
+      </w:hyperlink>
+      <w:r>
+        <w:rPr>
+          <w:rFonts w:ascii="News Gothic MT" w:hAnsi="News Gothic MT" w:cs="Times New Roman"/>
+          <w:b w:val="0"/>
+          <w:bCs/>
+          <w:sz w:val="18"/>
+          <w:szCs w:val="18"/>
+        </w:rPr>
+        <w:t>]</w:t>
+      </w:r>
+      <w:r>
+        <w:rPr>
+          <w:rFonts w:ascii="News Gothic MT" w:hAnsi="News Gothic MT" w:cs="Times New Roman"/>
+          <w:b w:val="0"/>
+          <w:bCs/>
+          <w:sz w:val="18"/>
+          <w:szCs w:val="18"/>
+        </w:rPr>
+        <w:tab/>
+      </w:r>
+      <w:r>
+        <w:rPr>
+          <w:rFonts w:ascii="News Gothic MT" w:hAnsi="News Gothic MT" w:cs="Times New Roman"/>
+          <w:b w:val="0"/>
+          <w:bCs/>
+          <w:sz w:val="18"/>
+          <w:szCs w:val="18"/>
+        </w:rPr>
+        <w:t xml:space="preserve">   </w:t>
+      </w:r>
+      <w:r>
+        <w:rPr>
+          <w:rFonts w:ascii="News Gothic MT" w:hAnsi="News Gothic MT" w:cs="Times New Roman"/>
+          <w:b w:val="0"/>
+          <w:bCs/>
+          <w:i/>
+          <w:iCs/>
+          <w:sz w:val="20"/>
+          <w:szCs w:val="20"/>
+        </w:rPr>
+        <w:t>202</w:t>
+      </w:r>
+      <w:r>
+        <w:rPr>
+          <w:rFonts w:ascii="News Gothic MT" w:hAnsi="News Gothic MT" w:cs="Times New Roman"/>
+          <w:b w:val="0"/>
+          <w:bCs/>
+          <w:i/>
+          <w:iCs/>
+          <w:sz w:val="20"/>
+          <w:szCs w:val="20"/>
+        </w:rPr>
+        <w:t>5</w:t>
+      </w:r>
+    </w:p>
+    <w:p>
+      <w:pPr>
+        <w:pStyle w:val="Heading2"/>
+        <w:numPr>
+          <w:ilvl w:val="0"/>
+          <w:numId w:val="20"/>
+        </w:numPr>
+        <w:shd w:val="clear" w:color="auto" w:fill="FFFFFF"/>
+        <w:ind w:left="540" w:hanging="270"/>
+        <w:rPr>
+          <w:rFonts w:ascii="News Gothic MT" w:hAnsi="News Gothic MT" w:cs="Times New Roman"/>
+          <w:b w:val="0"/>
+          <w:bCs/>
+          <w:sz w:val="20"/>
+          <w:szCs w:val="20"/>
+        </w:rPr>
+      </w:pPr>
+      <w:r>
+        <w:rPr>
+          <w:rFonts w:ascii="News Gothic MT" w:hAnsi="News Gothic MT"/>
+          <w:b w:val="0"/>
+          <w:bCs/>
+          <w:sz w:val="20"/>
+          <w:szCs w:val="20"/>
+        </w:rPr>
+        <w:t xml:space="preserve">Introduced a unified, hierarchical meta-representation of music structure as a </w:t>
+      </w:r>
+      <w:r>
+        <w:rPr>
+          <w:rFonts w:ascii="News Gothic MT" w:hAnsi="News Gothic MT"/>
+          <w:b w:val="0"/>
+          <w:bCs/>
+          <w:i/>
+          <w:iCs/>
+          <w:sz w:val="20"/>
+          <w:szCs w:val="20"/>
+        </w:rPr>
+        <w:t>k</w:t>
+      </w:r>
+      <w:r>
+        <w:rPr>
+          <w:rFonts w:ascii="News Gothic MT" w:hAnsi="News Gothic MT"/>
+          <w:b w:val="0"/>
+          <w:bCs/>
+          <w:sz w:val="20"/>
+          <w:szCs w:val="20"/>
+        </w:rPr>
+        <w:t>-partite DAG. Combined stochastic and formal logic techniques to frame and solve the dually NP-hard combinatorial optimization problem of music structure summarization. In submission to the 2025 International Joint Conference on Artificial Intelligence</w:t>
+      </w:r>
+      <w:r>
+        <w:rPr>
+          <w:rFonts w:ascii="News Gothic MT" w:hAnsi="News Gothic MT"/>
+          <w:b w:val="0"/>
+          <w:bCs/>
+          <w:sz w:val="20"/>
+          <w:szCs w:val="20"/>
+        </w:rPr>
+        <w:t xml:space="preserve"> (IJCAI)</w:t>
+      </w:r>
+      <w:r>
+        <w:rPr>
+          <w:rFonts w:ascii="News Gothic MT" w:hAnsi="News Gothic MT"/>
+          <w:b w:val="0"/>
+          <w:bCs/>
+          <w:sz w:val="20"/>
+          <w:szCs w:val="20"/>
+        </w:rPr>
+        <w:t>.</w:t>
+      </w:r>
+    </w:p>
+    <w:p>
+      <w:pPr>
+        <w:pStyle w:val="Heading2"/>
+        <w:shd w:val="clear" w:color="auto" w:fill="FFFFFF"/>
+        <w:rPr>
+          <w:rFonts w:ascii="News Gothic MT" w:hAnsi="News Gothic MT" w:cs="Times New Roman"/>
+          <w:sz w:val="20"/>
+          <w:szCs w:val="20"/>
+        </w:rPr>
+      </w:pPr>
+      <w:r>
+        <w:rPr>
+          <w:rFonts w:ascii="News Gothic MT" w:hAnsi="News Gothic MT" w:cs="Times New Roman"/>
+          <w:sz w:val="20"/>
+          <w:szCs w:val="20"/>
+        </w:rPr>
+        <w:t>The Impact of GitHub Copilot on Test-First Development</w:t>
+      </w:r>
+      <w:r>
+        <w:rPr>
+          <w:rFonts w:ascii="News Gothic MT" w:hAnsi="News Gothic MT" w:cs="Times New Roman"/>
+          <w:sz w:val="20"/>
+          <w:szCs w:val="20"/>
+        </w:rPr>
+        <w:t xml:space="preserve"> </w:t>
+      </w:r>
+      <w:r>
+        <w:rPr>
+          <w:rFonts w:ascii="News Gothic MT" w:hAnsi="News Gothic MT" w:cs="Times New Roman"/>
+          <w:b w:val="0"/>
+          <w:bCs/>
+          <w:sz w:val="18"/>
+          <w:szCs w:val="18"/>
+        </w:rPr>
+        <w:t>[</w:t>
+      </w:r>
+      <w:hyperlink r:id="rId14" w:history="1">
         <w:r>
           <w:rPr>
             <w:rStyle w:val="Hyperlink"/>
@@ -1423,7 +1704,7 @@
         </w:rPr>
         <w:t>][</w:t>
       </w:r>
-      <w:hyperlink r:id="rId13" w:history="1">
+      <w:hyperlink r:id="rId15" w:history="1">
         <w:r>
           <w:rPr>
             <w:rStyle w:val="Hyperlink"/>
@@ -1552,29 +1833,439 @@
     </w:p>
     <w:p>
       <w:pPr>
+        <w:rPr>
+          <w:rFonts w:ascii="News Gothic MT" w:hAnsi="News Gothic MT"/>
+          <w:b/>
+          <w:bCs/>
+          <w:color w:val="000000" w:themeColor="text1"/>
+          <w:sz w:val="20"/>
+          <w:szCs w:val="20"/>
+        </w:rPr>
+      </w:pPr>
+      <w:proofErr w:type="spellStart"/>
+      <w:r>
+        <w:rPr>
+          <w:rFonts w:ascii="News Gothic MT" w:hAnsi="News Gothic MT"/>
+          <w:b/>
+          <w:bCs/>
+          <w:color w:val="000000" w:themeColor="text1"/>
+          <w:sz w:val="20"/>
+          <w:szCs w:val="20"/>
+        </w:rPr>
+        <w:t>pgen-rs</w:t>
+      </w:r>
+      <w:proofErr w:type="spellEnd"/>
+      <w:r>
+        <w:rPr>
+          <w:rFonts w:ascii="News Gothic MT" w:hAnsi="News Gothic MT"/>
+          <w:b/>
+          <w:bCs/>
+          <w:color w:val="000000" w:themeColor="text1"/>
+          <w:sz w:val="20"/>
+          <w:szCs w:val="20"/>
+        </w:rPr>
+        <w:t xml:space="preserve">: </w:t>
+      </w:r>
+      <w:r>
+        <w:rPr>
+          <w:rFonts w:ascii="News Gothic MT" w:hAnsi="News Gothic MT"/>
+          <w:b/>
+          <w:bCs/>
+          <w:color w:val="000000" w:themeColor="text1"/>
+          <w:sz w:val="20"/>
+          <w:szCs w:val="20"/>
+        </w:rPr>
+        <w:t>LLM-Aided</w:t>
+      </w:r>
+      <w:r>
+        <w:rPr>
+          <w:rFonts w:ascii="News Gothic MT" w:hAnsi="News Gothic MT"/>
+          <w:b/>
+          <w:bCs/>
+          <w:color w:val="000000" w:themeColor="text1"/>
+          <w:sz w:val="20"/>
+          <w:szCs w:val="20"/>
+        </w:rPr>
+        <w:t>,</w:t>
+      </w:r>
+      <w:r>
+        <w:rPr>
+          <w:rFonts w:ascii="News Gothic MT" w:hAnsi="News Gothic MT"/>
+          <w:b/>
+          <w:bCs/>
+          <w:color w:val="000000" w:themeColor="text1"/>
+          <w:sz w:val="20"/>
+          <w:szCs w:val="20"/>
+        </w:rPr>
+        <w:t xml:space="preserve"> </w:t>
+      </w:r>
+      <w:r>
+        <w:rPr>
+          <w:rFonts w:ascii="News Gothic MT" w:hAnsi="News Gothic MT"/>
+          <w:b/>
+          <w:bCs/>
+          <w:color w:val="000000" w:themeColor="text1"/>
+          <w:sz w:val="20"/>
+          <w:szCs w:val="20"/>
+        </w:rPr>
+        <w:t>Efficient</w:t>
+      </w:r>
+      <w:r>
+        <w:rPr>
+          <w:rFonts w:ascii="News Gothic MT" w:hAnsi="News Gothic MT"/>
+          <w:b/>
+          <w:bCs/>
+          <w:color w:val="000000" w:themeColor="text1"/>
+          <w:sz w:val="20"/>
+          <w:szCs w:val="20"/>
+        </w:rPr>
+        <w:t xml:space="preserve">, </w:t>
+      </w:r>
+      <w:r>
+        <w:rPr>
+          <w:rFonts w:ascii="News Gothic MT" w:hAnsi="News Gothic MT"/>
+          <w:b/>
+          <w:bCs/>
+          <w:color w:val="000000" w:themeColor="text1"/>
+          <w:sz w:val="20"/>
+          <w:szCs w:val="20"/>
+        </w:rPr>
+        <w:t>User-</w:t>
+      </w:r>
+      <w:r>
+        <w:rPr>
+          <w:rFonts w:ascii="News Gothic MT" w:hAnsi="News Gothic MT"/>
+          <w:b/>
+          <w:bCs/>
+          <w:color w:val="000000" w:themeColor="text1"/>
+          <w:sz w:val="20"/>
+          <w:szCs w:val="20"/>
+        </w:rPr>
+        <w:t>F</w:t>
+      </w:r>
+      <w:r>
+        <w:rPr>
+          <w:rFonts w:ascii="News Gothic MT" w:hAnsi="News Gothic MT"/>
+          <w:b/>
+          <w:bCs/>
+          <w:color w:val="000000" w:themeColor="text1"/>
+          <w:sz w:val="20"/>
+          <w:szCs w:val="20"/>
+        </w:rPr>
+        <w:t>riendly Genomic Data Wrangling</w:t>
+      </w:r>
+      <w:r>
+        <w:rPr>
+          <w:rFonts w:ascii="News Gothic MT" w:hAnsi="News Gothic MT"/>
+          <w:b/>
+          <w:bCs/>
+          <w:color w:val="000000" w:themeColor="text1"/>
+          <w:sz w:val="20"/>
+          <w:szCs w:val="20"/>
+        </w:rPr>
+        <w:t xml:space="preserve"> </w:t>
+      </w:r>
+      <w:r>
+        <w:rPr>
+          <w:rFonts w:ascii="News Gothic MT" w:hAnsi="News Gothic MT"/>
+          <w:color w:val="000000" w:themeColor="text1"/>
+          <w:sz w:val="18"/>
+          <w:szCs w:val="18"/>
+        </w:rPr>
+        <w:t>[</w:t>
+      </w:r>
+      <w:hyperlink r:id="rId16" w:history="1">
+        <w:r>
+          <w:rPr>
+            <w:rStyle w:val="Hyperlink"/>
+            <w:rFonts w:ascii="News Gothic MT" w:hAnsi="News Gothic MT"/>
+            <w:sz w:val="18"/>
+            <w:szCs w:val="18"/>
+          </w:rPr>
+          <w:t>paper</w:t>
+        </w:r>
+      </w:hyperlink>
+      <w:r>
+        <w:rPr>
+          <w:rFonts w:ascii="News Gothic MT" w:hAnsi="News Gothic MT"/>
+          <w:color w:val="000000" w:themeColor="text1"/>
+          <w:sz w:val="18"/>
+          <w:szCs w:val="18"/>
+        </w:rPr>
+        <w:t>]</w:t>
+      </w:r>
+      <w:r>
+        <w:rPr>
+          <w:rFonts w:ascii="News Gothic MT" w:hAnsi="News Gothic MT"/>
+          <w:color w:val="000000" w:themeColor="text1"/>
+          <w:sz w:val="18"/>
+          <w:szCs w:val="18"/>
+        </w:rPr>
+        <w:t>[</w:t>
+      </w:r>
+      <w:hyperlink r:id="rId17" w:history="1">
+        <w:r>
+          <w:rPr>
+            <w:rStyle w:val="Hyperlink"/>
+            <w:rFonts w:ascii="News Gothic MT" w:hAnsi="News Gothic MT"/>
+            <w:sz w:val="18"/>
+            <w:szCs w:val="18"/>
+          </w:rPr>
+          <w:t>code</w:t>
+        </w:r>
+      </w:hyperlink>
+      <w:r>
+        <w:rPr>
+          <w:rFonts w:ascii="News Gothic MT" w:hAnsi="News Gothic MT"/>
+          <w:color w:val="000000" w:themeColor="text1"/>
+          <w:sz w:val="18"/>
+          <w:szCs w:val="18"/>
+        </w:rPr>
+        <w:t>]</w:t>
+      </w:r>
+      <w:r>
+        <w:rPr>
+          <w:rFonts w:ascii="News Gothic MT" w:hAnsi="News Gothic MT"/>
+          <w:color w:val="000000" w:themeColor="text1"/>
+          <w:sz w:val="18"/>
+          <w:szCs w:val="18"/>
+        </w:rPr>
+        <w:t>[</w:t>
+      </w:r>
+      <w:hyperlink r:id="rId18" w:history="1">
+        <w:r>
+          <w:rPr>
+            <w:rStyle w:val="Hyperlink"/>
+            <w:rFonts w:ascii="News Gothic MT" w:hAnsi="News Gothic MT"/>
+            <w:sz w:val="18"/>
+            <w:szCs w:val="18"/>
+          </w:rPr>
+          <w:t>slides</w:t>
+        </w:r>
+      </w:hyperlink>
+      <w:r>
+        <w:rPr>
+          <w:rFonts w:ascii="News Gothic MT" w:hAnsi="News Gothic MT"/>
+          <w:color w:val="000000" w:themeColor="text1"/>
+          <w:sz w:val="18"/>
+          <w:szCs w:val="18"/>
+        </w:rPr>
+        <w:t>]</w:t>
+      </w:r>
+      <w:r>
+        <w:rPr>
+          <w:rFonts w:ascii="News Gothic MT" w:hAnsi="News Gothic MT"/>
+          <w:color w:val="000000" w:themeColor="text1"/>
+          <w:sz w:val="18"/>
+          <w:szCs w:val="18"/>
+        </w:rPr>
+        <w:t xml:space="preserve">  </w:t>
+      </w:r>
+      <w:r>
+        <w:rPr>
+          <w:rFonts w:ascii="News Gothic MT" w:hAnsi="News Gothic MT"/>
+          <w:color w:val="000000" w:themeColor="text1"/>
+          <w:sz w:val="18"/>
+          <w:szCs w:val="18"/>
+        </w:rPr>
+        <w:t xml:space="preserve"> </w:t>
+      </w:r>
+      <w:r>
+        <w:rPr>
+          <w:rFonts w:ascii="News Gothic MT" w:hAnsi="News Gothic MT"/>
+          <w:i/>
+          <w:iCs/>
+          <w:color w:val="000000" w:themeColor="text1"/>
+          <w:sz w:val="20"/>
+          <w:szCs w:val="20"/>
+        </w:rPr>
+        <w:t>2024</w:t>
+      </w:r>
+    </w:p>
+    <w:p>
+      <w:pPr>
+        <w:pStyle w:val="ListParagraph"/>
+        <w:numPr>
+          <w:ilvl w:val="0"/>
+          <w:numId w:val="18"/>
+        </w:numPr>
+        <w:ind w:left="540" w:hanging="270"/>
+        <w:rPr>
+          <w:rFonts w:ascii="News Gothic MT" w:hAnsi="News Gothic MT"/>
+          <w:color w:val="000000" w:themeColor="text1"/>
+          <w:sz w:val="20"/>
+          <w:szCs w:val="20"/>
+        </w:rPr>
+      </w:pPr>
+      <w:r>
+        <w:rPr>
+          <w:rFonts w:ascii="News Gothic MT" w:hAnsi="News Gothic MT"/>
+          <w:color w:val="000000" w:themeColor="text1"/>
+          <w:sz w:val="20"/>
+          <w:szCs w:val="20"/>
+        </w:rPr>
+        <w:t xml:space="preserve">Developed </w:t>
+      </w:r>
+      <w:proofErr w:type="spellStart"/>
+      <w:r>
+        <w:rPr>
+          <w:rFonts w:ascii="News Gothic MT" w:hAnsi="News Gothic MT"/>
+          <w:color w:val="000000" w:themeColor="text1"/>
+          <w:sz w:val="20"/>
+          <w:szCs w:val="20"/>
+        </w:rPr>
+        <w:t>pgen-rs</w:t>
+      </w:r>
+      <w:proofErr w:type="spellEnd"/>
+      <w:r>
+        <w:rPr>
+          <w:rFonts w:ascii="News Gothic MT" w:hAnsi="News Gothic MT"/>
+          <w:color w:val="000000" w:themeColor="text1"/>
+          <w:sz w:val="20"/>
+          <w:szCs w:val="20"/>
+        </w:rPr>
+        <w:t>, a tool</w:t>
+      </w:r>
+      <w:r>
+        <w:rPr>
+          <w:rFonts w:ascii="News Gothic MT" w:hAnsi="News Gothic MT"/>
+          <w:color w:val="000000" w:themeColor="text1"/>
+          <w:sz w:val="20"/>
+          <w:szCs w:val="20"/>
+        </w:rPr>
+        <w:t xml:space="preserve"> </w:t>
+      </w:r>
+      <w:r>
+        <w:rPr>
+          <w:rFonts w:ascii="News Gothic MT" w:hAnsi="News Gothic MT"/>
+          <w:color w:val="000000" w:themeColor="text1"/>
+          <w:sz w:val="20"/>
+          <w:szCs w:val="20"/>
+        </w:rPr>
+        <w:t>enabling</w:t>
+      </w:r>
+      <w:r>
+        <w:rPr>
+          <w:rFonts w:ascii="News Gothic MT" w:hAnsi="News Gothic MT"/>
+          <w:color w:val="000000" w:themeColor="text1"/>
+          <w:sz w:val="20"/>
+          <w:szCs w:val="20"/>
+        </w:rPr>
+        <w:t xml:space="preserve"> </w:t>
+      </w:r>
+      <w:r>
+        <w:rPr>
+          <w:rFonts w:ascii="News Gothic MT" w:hAnsi="News Gothic MT"/>
+          <w:color w:val="000000" w:themeColor="text1"/>
+          <w:sz w:val="20"/>
+          <w:szCs w:val="20"/>
+        </w:rPr>
+        <w:t>end-</w:t>
+      </w:r>
+      <w:r>
+        <w:rPr>
+          <w:rFonts w:ascii="News Gothic MT" w:hAnsi="News Gothic MT"/>
+          <w:color w:val="000000" w:themeColor="text1"/>
+          <w:sz w:val="20"/>
+          <w:szCs w:val="20"/>
+        </w:rPr>
+        <w:t xml:space="preserve">users to write </w:t>
+      </w:r>
+      <w:r>
+        <w:rPr>
+          <w:rFonts w:ascii="News Gothic MT" w:hAnsi="News Gothic MT"/>
+          <w:color w:val="000000" w:themeColor="text1"/>
+          <w:sz w:val="20"/>
+          <w:szCs w:val="20"/>
+        </w:rPr>
+        <w:t>genomic</w:t>
+      </w:r>
+      <w:r>
+        <w:rPr>
+          <w:rFonts w:ascii="News Gothic MT" w:hAnsi="News Gothic MT"/>
+          <w:color w:val="000000" w:themeColor="text1"/>
+          <w:sz w:val="20"/>
+          <w:szCs w:val="20"/>
+        </w:rPr>
+        <w:t xml:space="preserve"> data wrangling requirements in natural language</w:t>
+      </w:r>
+      <w:r>
+        <w:rPr>
+          <w:rFonts w:ascii="News Gothic MT" w:hAnsi="News Gothic MT"/>
+          <w:color w:val="000000" w:themeColor="text1"/>
+          <w:sz w:val="20"/>
+          <w:szCs w:val="20"/>
+        </w:rPr>
+        <w:t xml:space="preserve"> and execute with</w:t>
+      </w:r>
+      <w:r>
+        <w:rPr>
+          <w:rFonts w:ascii="News Gothic MT" w:hAnsi="News Gothic MT"/>
+          <w:color w:val="000000" w:themeColor="text1"/>
+          <w:sz w:val="20"/>
+          <w:szCs w:val="20"/>
+        </w:rPr>
+        <w:t xml:space="preserve"> Rust-based high-performance genomic data processor</w:t>
+      </w:r>
+      <w:r>
+        <w:rPr>
+          <w:rFonts w:ascii="News Gothic MT" w:hAnsi="News Gothic MT"/>
+          <w:color w:val="000000" w:themeColor="text1"/>
+          <w:sz w:val="20"/>
+          <w:szCs w:val="20"/>
+        </w:rPr>
+        <w:t>.</w:t>
+      </w:r>
+    </w:p>
+    <w:p>
+      <w:pPr>
         <w:pStyle w:val="Heading2"/>
         <w:shd w:val="clear" w:color="auto" w:fill="FFFFFF"/>
         <w:rPr>
           <w:rFonts w:ascii="News Gothic MT" w:hAnsi="News Gothic MT" w:cs="Times New Roman"/>
+          <w:sz w:val="20"/>
+          <w:szCs w:val="20"/>
+        </w:rPr>
+      </w:pPr>
+      <w:proofErr w:type="spellStart"/>
+      <w:r>
+        <w:rPr>
+          <w:rFonts w:ascii="News Gothic MT" w:hAnsi="News Gothic MT" w:cs="Times New Roman"/>
+          <w:sz w:val="20"/>
+          <w:szCs w:val="20"/>
+        </w:rPr>
+        <w:t>ProCon</w:t>
+      </w:r>
+      <w:proofErr w:type="spellEnd"/>
+      <w:r>
+        <w:rPr>
+          <w:rFonts w:ascii="News Gothic MT" w:hAnsi="News Gothic MT" w:cs="Times New Roman"/>
+          <w:sz w:val="20"/>
+          <w:szCs w:val="20"/>
+        </w:rPr>
+        <w:t>: Continuous Enumeration for Just-In-Time</w:t>
+      </w:r>
+      <w:r>
+        <w:rPr>
+          <w:rFonts w:ascii="News Gothic MT" w:hAnsi="News Gothic MT" w:cs="Times New Roman"/>
+          <w:sz w:val="20"/>
+          <w:szCs w:val="20"/>
+        </w:rPr>
+        <w:t xml:space="preserve"> </w:t>
+      </w:r>
+      <w:r>
+        <w:rPr>
+          <w:rFonts w:ascii="News Gothic MT" w:hAnsi="News Gothic MT" w:cs="Times New Roman"/>
+          <w:sz w:val="20"/>
+          <w:szCs w:val="20"/>
+        </w:rPr>
+        <w:t>Bottom-Up Synthesis</w:t>
+      </w:r>
+      <w:r>
+        <w:rPr>
+          <w:rFonts w:ascii="News Gothic MT" w:hAnsi="News Gothic MT" w:cs="Times New Roman"/>
           <w:b w:val="0"/>
           <w:bCs/>
-          <w:i/>
-          <w:iCs/>
-          <w:sz w:val="20"/>
-          <w:szCs w:val="20"/>
-        </w:rPr>
-      </w:pPr>
-      <w:r>
-        <w:rPr>
-          <w:rFonts w:ascii="News Gothic MT" w:hAnsi="News Gothic MT" w:cs="Times New Roman"/>
-          <w:sz w:val="20"/>
-          <w:szCs w:val="20"/>
-        </w:rPr>
-        <w:t>Synthesizing Composite Hierarchical Structure from Music Corpora</w:t>
-      </w:r>
-      <w:r>
-        <w:rPr>
-          <w:rFonts w:ascii="News Gothic MT" w:hAnsi="News Gothic MT" w:cs="Times New Roman"/>
           <w:sz w:val="20"/>
           <w:szCs w:val="20"/>
         </w:rPr>
@@ -1590,60 +2281,40 @@
         </w:rPr>
         <w:t>[</w:t>
       </w:r>
-      <w:proofErr w:type="spellStart"/>
-      <w:r>
-        <w:fldChar w:fldCharType="begin"/>
-      </w:r>
-      <w:r>
-        <w:instrText>HYPERLINK "https://hal.science/hal-04722377"</w:instrText>
-      </w:r>
-      <w:r>
-        <w:fldChar w:fldCharType="separate"/>
-      </w:r>
-      <w:r>
-        <w:rPr>
-          <w:rStyle w:val="Hyperlink"/>
+      <w:hyperlink r:id="rId19" w:history="1">
+        <w:r>
+          <w:rPr>
+            <w:rStyle w:val="Hyperlink"/>
+            <w:rFonts w:ascii="News Gothic MT" w:hAnsi="News Gothic MT" w:cs="Times New Roman"/>
+            <w:b w:val="0"/>
+            <w:bCs/>
+            <w:sz w:val="18"/>
+            <w:szCs w:val="18"/>
+          </w:rPr>
+          <w:t>paper</w:t>
+        </w:r>
+      </w:hyperlink>
+      <w:r>
+        <w:rPr>
           <w:rFonts w:ascii="News Gothic MT" w:hAnsi="News Gothic MT" w:cs="Times New Roman"/>
           <w:b w:val="0"/>
           <w:bCs/>
           <w:sz w:val="18"/>
           <w:szCs w:val="18"/>
         </w:rPr>
-        <w:t>AAAI_preprint</w:t>
-      </w:r>
-      <w:proofErr w:type="spellEnd"/>
-      <w:r>
-        <w:rPr>
-          <w:rStyle w:val="Hyperlink"/>
+        <w:t>]</w:t>
+      </w:r>
+      <w:r>
+        <w:rPr>
           <w:rFonts w:ascii="News Gothic MT" w:hAnsi="News Gothic MT" w:cs="Times New Roman"/>
           <w:b w:val="0"/>
           <w:bCs/>
           <w:sz w:val="18"/>
           <w:szCs w:val="18"/>
         </w:rPr>
-        <w:fldChar w:fldCharType="end"/>
-      </w:r>
-      <w:r>
-        <w:rPr>
-          <w:rFonts w:ascii="News Gothic MT" w:hAnsi="News Gothic MT" w:cs="Times New Roman"/>
-          <w:b w:val="0"/>
-          <w:bCs/>
-          <w:sz w:val="18"/>
-          <w:szCs w:val="18"/>
-        </w:rPr>
-        <w:t>]</w:t>
-      </w:r>
-      <w:r>
-        <w:rPr>
-          <w:rFonts w:ascii="News Gothic MT" w:hAnsi="News Gothic MT" w:cs="Times New Roman"/>
-          <w:b w:val="0"/>
-          <w:bCs/>
-          <w:sz w:val="18"/>
-          <w:szCs w:val="18"/>
-        </w:rPr>
         <w:t>[</w:t>
       </w:r>
-      <w:hyperlink r:id="rId14" w:history="1">
+      <w:hyperlink r:id="rId20" w:history="1">
         <w:r>
           <w:rPr>
             <w:rStyle w:val="Hyperlink"/>
@@ -1721,7 +2392,7 @@
           <w:sz w:val="20"/>
           <w:szCs w:val="20"/>
         </w:rPr>
-        <w:t>Introduced</w:t>
+        <w:t>Introduc</w:t>
       </w:r>
       <w:r>
         <w:rPr>
@@ -1730,7 +2401,7 @@
           <w:sz w:val="20"/>
           <w:szCs w:val="20"/>
         </w:rPr>
-        <w:t xml:space="preserve"> a unified, hierarchical meta-representation of </w:t>
+        <w:t>e</w:t>
       </w:r>
       <w:r>
         <w:rPr>
@@ -1739,18 +2410,7 @@
           <w:sz w:val="20"/>
           <w:szCs w:val="20"/>
         </w:rPr>
-        <w:t xml:space="preserve">music structure as a </w:t>
-      </w:r>
-      <w:r>
-        <w:rPr>
-          <w:rFonts w:ascii="News Gothic MT" w:hAnsi="News Gothic MT"/>
-          <w:i/>
-          <w:iCs/>
-          <w:color w:val="000000" w:themeColor="text1"/>
-          <w:sz w:val="20"/>
-          <w:szCs w:val="20"/>
-        </w:rPr>
-        <w:t>k</w:t>
+        <w:t xml:space="preserve">d </w:t>
       </w:r>
       <w:r>
         <w:rPr>
@@ -1759,7 +2419,7 @@
           <w:sz w:val="20"/>
           <w:szCs w:val="20"/>
         </w:rPr>
-        <w:t>-partite DAG</w:t>
+        <w:t>continuous</w:t>
       </w:r>
       <w:r>
         <w:rPr>
@@ -1768,7 +2428,7 @@
           <w:sz w:val="20"/>
           <w:szCs w:val="20"/>
         </w:rPr>
-        <w:t>. C</w:t>
+        <w:t>,</w:t>
       </w:r>
       <w:r>
         <w:rPr>
@@ -1777,7 +2437,7 @@
           <w:sz w:val="20"/>
           <w:szCs w:val="20"/>
         </w:rPr>
-        <w:t>ombined</w:t>
+        <w:t xml:space="preserve"> rule-based</w:t>
       </w:r>
       <w:r>
         <w:rPr>
@@ -1786,8 +2446,9 @@
           <w:sz w:val="20"/>
           <w:szCs w:val="20"/>
         </w:rPr>
-        <w:t xml:space="preserve"> </w:t>
-      </w:r>
+        <w:t xml:space="preserve"> enumeration for just-in-time bottom-up search in </w:t>
+      </w:r>
+      <w:proofErr w:type="spellStart"/>
       <w:r>
         <w:rPr>
           <w:rFonts w:ascii="News Gothic MT" w:hAnsi="News Gothic MT"/>
@@ -1795,8 +2456,9 @@
           <w:sz w:val="20"/>
           <w:szCs w:val="20"/>
         </w:rPr>
-        <w:t xml:space="preserve">stochastic and </w:t>
-      </w:r>
+        <w:t>SyGuS</w:t>
+      </w:r>
+      <w:proofErr w:type="spellEnd"/>
       <w:r>
         <w:rPr>
           <w:rFonts w:ascii="News Gothic MT" w:hAnsi="News Gothic MT"/>
@@ -1804,7 +2466,7 @@
           <w:sz w:val="20"/>
           <w:szCs w:val="20"/>
         </w:rPr>
-        <w:t>formal logic</w:t>
+        <w:t xml:space="preserve"> problems</w:t>
       </w:r>
       <w:r>
         <w:rPr>
@@ -1813,7 +2475,7 @@
           <w:sz w:val="20"/>
           <w:szCs w:val="20"/>
         </w:rPr>
-        <w:t xml:space="preserve"> techniques to frame and solve the dually NP-hard</w:t>
+        <w:t xml:space="preserve">, </w:t>
       </w:r>
       <w:r>
         <w:rPr>
@@ -1822,7 +2484,7 @@
           <w:sz w:val="20"/>
           <w:szCs w:val="20"/>
         </w:rPr>
-        <w:t xml:space="preserve"> combinatorial optimization</w:t>
+        <w:t>where</w:t>
       </w:r>
       <w:r>
         <w:rPr>
@@ -1831,7 +2493,7 @@
           <w:sz w:val="20"/>
           <w:szCs w:val="20"/>
         </w:rPr>
-        <w:t xml:space="preserve"> problem of music structure summarization</w:t>
+        <w:t xml:space="preserve"> program</w:t>
       </w:r>
       <w:r>
         <w:rPr>
@@ -1840,7 +2502,7 @@
           <w:sz w:val="20"/>
           <w:szCs w:val="20"/>
         </w:rPr>
-        <w:t xml:space="preserve">. </w:t>
+        <w:t>s</w:t>
       </w:r>
       <w:r>
         <w:rPr>
@@ -1849,7 +2511,7 @@
           <w:sz w:val="20"/>
           <w:szCs w:val="20"/>
         </w:rPr>
-        <w:t>Under final round review</w:t>
+        <w:t xml:space="preserve"> are enumerated in order of continuous,</w:t>
       </w:r>
       <w:r>
         <w:rPr>
@@ -1867,7 +2529,7 @@
           <w:sz w:val="20"/>
           <w:szCs w:val="20"/>
         </w:rPr>
-        <w:t>at</w:t>
+        <w:t xml:space="preserve">nonrounded weights as determined by a </w:t>
       </w:r>
       <w:r>
         <w:rPr>
@@ -1876,7 +2538,7 @@
           <w:sz w:val="20"/>
           <w:szCs w:val="20"/>
         </w:rPr>
-        <w:t xml:space="preserve"> the 2025 </w:t>
+        <w:t xml:space="preserve">probabilistic </w:t>
       </w:r>
       <w:r>
         <w:rPr>
@@ -1885,393 +2547,7 @@
           <w:sz w:val="20"/>
           <w:szCs w:val="20"/>
         </w:rPr>
-        <w:t>AAAI Conference on Artificial Intelligence</w:t>
-      </w:r>
-      <w:r>
-        <w:rPr>
-          <w:rFonts w:ascii="News Gothic MT" w:hAnsi="News Gothic MT"/>
-          <w:color w:val="000000" w:themeColor="text1"/>
-          <w:sz w:val="20"/>
-          <w:szCs w:val="20"/>
-        </w:rPr>
-        <w:t>.</w:t>
-      </w:r>
-    </w:p>
-    <w:p>
-      <w:pPr>
-        <w:rPr>
-          <w:rFonts w:ascii="News Gothic MT" w:hAnsi="News Gothic MT"/>
-          <w:b/>
-          <w:bCs/>
-          <w:color w:val="000000" w:themeColor="text1"/>
-          <w:sz w:val="20"/>
-          <w:szCs w:val="20"/>
-        </w:rPr>
-      </w:pPr>
-      <w:proofErr w:type="spellStart"/>
-      <w:r>
-        <w:rPr>
-          <w:rFonts w:ascii="News Gothic MT" w:hAnsi="News Gothic MT"/>
-          <w:b/>
-          <w:bCs/>
-          <w:color w:val="000000" w:themeColor="text1"/>
-          <w:sz w:val="20"/>
-          <w:szCs w:val="20"/>
-        </w:rPr>
-        <w:t>pgen-rs</w:t>
-      </w:r>
-      <w:proofErr w:type="spellEnd"/>
-      <w:r>
-        <w:rPr>
-          <w:rFonts w:ascii="News Gothic MT" w:hAnsi="News Gothic MT"/>
-          <w:b/>
-          <w:bCs/>
-          <w:color w:val="000000" w:themeColor="text1"/>
-          <w:sz w:val="20"/>
-          <w:szCs w:val="20"/>
-        </w:rPr>
-        <w:t xml:space="preserve">: </w:t>
-      </w:r>
-      <w:r>
-        <w:rPr>
-          <w:rFonts w:ascii="News Gothic MT" w:hAnsi="News Gothic MT"/>
-          <w:b/>
-          <w:bCs/>
-          <w:color w:val="000000" w:themeColor="text1"/>
-          <w:sz w:val="20"/>
-          <w:szCs w:val="20"/>
-        </w:rPr>
-        <w:t>LLM-Aided</w:t>
-      </w:r>
-      <w:r>
-        <w:rPr>
-          <w:rFonts w:ascii="News Gothic MT" w:hAnsi="News Gothic MT"/>
-          <w:b/>
-          <w:bCs/>
-          <w:color w:val="000000" w:themeColor="text1"/>
-          <w:sz w:val="20"/>
-          <w:szCs w:val="20"/>
-        </w:rPr>
-        <w:t>,</w:t>
-      </w:r>
-      <w:r>
-        <w:rPr>
-          <w:rFonts w:ascii="News Gothic MT" w:hAnsi="News Gothic MT"/>
-          <w:b/>
-          <w:bCs/>
-          <w:color w:val="000000" w:themeColor="text1"/>
-          <w:sz w:val="20"/>
-          <w:szCs w:val="20"/>
-        </w:rPr>
-        <w:t xml:space="preserve"> </w:t>
-      </w:r>
-      <w:r>
-        <w:rPr>
-          <w:rFonts w:ascii="News Gothic MT" w:hAnsi="News Gothic MT"/>
-          <w:b/>
-          <w:bCs/>
-          <w:color w:val="000000" w:themeColor="text1"/>
-          <w:sz w:val="20"/>
-          <w:szCs w:val="20"/>
-        </w:rPr>
-        <w:t>Efficient</w:t>
-      </w:r>
-      <w:r>
-        <w:rPr>
-          <w:rFonts w:ascii="News Gothic MT" w:hAnsi="News Gothic MT"/>
-          <w:b/>
-          <w:bCs/>
-          <w:color w:val="000000" w:themeColor="text1"/>
-          <w:sz w:val="20"/>
-          <w:szCs w:val="20"/>
-        </w:rPr>
-        <w:t xml:space="preserve">, </w:t>
-      </w:r>
-      <w:r>
-        <w:rPr>
-          <w:rFonts w:ascii="News Gothic MT" w:hAnsi="News Gothic MT"/>
-          <w:b/>
-          <w:bCs/>
-          <w:color w:val="000000" w:themeColor="text1"/>
-          <w:sz w:val="20"/>
-          <w:szCs w:val="20"/>
-        </w:rPr>
-        <w:t>User-</w:t>
-      </w:r>
-      <w:r>
-        <w:rPr>
-          <w:rFonts w:ascii="News Gothic MT" w:hAnsi="News Gothic MT"/>
-          <w:b/>
-          <w:bCs/>
-          <w:color w:val="000000" w:themeColor="text1"/>
-          <w:sz w:val="20"/>
-          <w:szCs w:val="20"/>
-        </w:rPr>
-        <w:t>F</w:t>
-      </w:r>
-      <w:r>
-        <w:rPr>
-          <w:rFonts w:ascii="News Gothic MT" w:hAnsi="News Gothic MT"/>
-          <w:b/>
-          <w:bCs/>
-          <w:color w:val="000000" w:themeColor="text1"/>
-          <w:sz w:val="20"/>
-          <w:szCs w:val="20"/>
-        </w:rPr>
-        <w:t>riendly Genomic Data Wrangling</w:t>
-      </w:r>
-      <w:r>
-        <w:rPr>
-          <w:rFonts w:ascii="News Gothic MT" w:hAnsi="News Gothic MT"/>
-          <w:b/>
-          <w:bCs/>
-          <w:color w:val="000000" w:themeColor="text1"/>
-          <w:sz w:val="20"/>
-          <w:szCs w:val="20"/>
-        </w:rPr>
-        <w:t xml:space="preserve"> </w:t>
-      </w:r>
-      <w:r>
-        <w:rPr>
-          <w:rFonts w:ascii="News Gothic MT" w:hAnsi="News Gothic MT"/>
-          <w:color w:val="000000" w:themeColor="text1"/>
-          <w:sz w:val="18"/>
-          <w:szCs w:val="18"/>
-        </w:rPr>
-        <w:t>[</w:t>
-      </w:r>
-      <w:hyperlink r:id="rId15" w:history="1">
-        <w:r>
-          <w:rPr>
-            <w:rStyle w:val="Hyperlink"/>
-            <w:rFonts w:ascii="News Gothic MT" w:hAnsi="News Gothic MT"/>
-            <w:sz w:val="18"/>
-            <w:szCs w:val="18"/>
-          </w:rPr>
-          <w:t>paper</w:t>
-        </w:r>
-      </w:hyperlink>
-      <w:r>
-        <w:rPr>
-          <w:rFonts w:ascii="News Gothic MT" w:hAnsi="News Gothic MT"/>
-          <w:color w:val="000000" w:themeColor="text1"/>
-          <w:sz w:val="18"/>
-          <w:szCs w:val="18"/>
-        </w:rPr>
-        <w:t>]</w:t>
-      </w:r>
-      <w:r>
-        <w:rPr>
-          <w:rFonts w:ascii="News Gothic MT" w:hAnsi="News Gothic MT"/>
-          <w:color w:val="000000" w:themeColor="text1"/>
-          <w:sz w:val="18"/>
-          <w:szCs w:val="18"/>
-        </w:rPr>
-        <w:t>[</w:t>
-      </w:r>
-      <w:hyperlink r:id="rId16" w:history="1">
-        <w:r>
-          <w:rPr>
-            <w:rStyle w:val="Hyperlink"/>
-            <w:rFonts w:ascii="News Gothic MT" w:hAnsi="News Gothic MT"/>
-            <w:sz w:val="18"/>
-            <w:szCs w:val="18"/>
-          </w:rPr>
-          <w:t>code</w:t>
-        </w:r>
-      </w:hyperlink>
-      <w:r>
-        <w:rPr>
-          <w:rFonts w:ascii="News Gothic MT" w:hAnsi="News Gothic MT"/>
-          <w:color w:val="000000" w:themeColor="text1"/>
-          <w:sz w:val="18"/>
-          <w:szCs w:val="18"/>
-        </w:rPr>
-        <w:t>]</w:t>
-      </w:r>
-      <w:r>
-        <w:rPr>
-          <w:rFonts w:ascii="News Gothic MT" w:hAnsi="News Gothic MT"/>
-          <w:color w:val="000000" w:themeColor="text1"/>
-          <w:sz w:val="18"/>
-          <w:szCs w:val="18"/>
-        </w:rPr>
-        <w:t>[</w:t>
-      </w:r>
-      <w:hyperlink r:id="rId17" w:history="1">
-        <w:r>
-          <w:rPr>
-            <w:rStyle w:val="Hyperlink"/>
-            <w:rFonts w:ascii="News Gothic MT" w:hAnsi="News Gothic MT"/>
-            <w:sz w:val="18"/>
-            <w:szCs w:val="18"/>
-          </w:rPr>
-          <w:t>slides</w:t>
-        </w:r>
-      </w:hyperlink>
-      <w:r>
-        <w:rPr>
-          <w:rFonts w:ascii="News Gothic MT" w:hAnsi="News Gothic MT"/>
-          <w:color w:val="000000" w:themeColor="text1"/>
-          <w:sz w:val="18"/>
-          <w:szCs w:val="18"/>
-        </w:rPr>
-        <w:t>]</w:t>
-      </w:r>
-      <w:r>
-        <w:rPr>
-          <w:rFonts w:ascii="News Gothic MT" w:hAnsi="News Gothic MT"/>
-          <w:color w:val="000000" w:themeColor="text1"/>
-          <w:sz w:val="18"/>
-          <w:szCs w:val="18"/>
-        </w:rPr>
-        <w:t xml:space="preserve">  </w:t>
-      </w:r>
-      <w:r>
-        <w:rPr>
-          <w:rFonts w:ascii="News Gothic MT" w:hAnsi="News Gothic MT"/>
-          <w:color w:val="000000" w:themeColor="text1"/>
-          <w:sz w:val="18"/>
-          <w:szCs w:val="18"/>
-        </w:rPr>
-        <w:t xml:space="preserve"> </w:t>
-      </w:r>
-      <w:r>
-        <w:rPr>
-          <w:rFonts w:ascii="News Gothic MT" w:hAnsi="News Gothic MT"/>
-          <w:i/>
-          <w:iCs/>
-          <w:color w:val="000000" w:themeColor="text1"/>
-          <w:sz w:val="20"/>
-          <w:szCs w:val="20"/>
-        </w:rPr>
-        <w:t>2024</w:t>
-      </w:r>
-    </w:p>
-    <w:p>
-      <w:pPr>
-        <w:pStyle w:val="ListParagraph"/>
-        <w:numPr>
-          <w:ilvl w:val="0"/>
-          <w:numId w:val="18"/>
-        </w:numPr>
-        <w:ind w:left="540" w:hanging="270"/>
-        <w:rPr>
-          <w:rFonts w:ascii="News Gothic MT" w:hAnsi="News Gothic MT"/>
-          <w:color w:val="000000" w:themeColor="text1"/>
-          <w:sz w:val="20"/>
-          <w:szCs w:val="20"/>
-        </w:rPr>
-      </w:pPr>
-      <w:r>
-        <w:rPr>
-          <w:rFonts w:ascii="News Gothic MT" w:hAnsi="News Gothic MT"/>
-          <w:color w:val="000000" w:themeColor="text1"/>
-          <w:sz w:val="20"/>
-          <w:szCs w:val="20"/>
-        </w:rPr>
-        <w:t xml:space="preserve">Developed </w:t>
-      </w:r>
-      <w:proofErr w:type="spellStart"/>
-      <w:r>
-        <w:rPr>
-          <w:rFonts w:ascii="News Gothic MT" w:hAnsi="News Gothic MT"/>
-          <w:color w:val="000000" w:themeColor="text1"/>
-          <w:sz w:val="20"/>
-          <w:szCs w:val="20"/>
-        </w:rPr>
-        <w:t>pgen-rs</w:t>
-      </w:r>
-      <w:proofErr w:type="spellEnd"/>
-      <w:r>
-        <w:rPr>
-          <w:rFonts w:ascii="News Gothic MT" w:hAnsi="News Gothic MT"/>
-          <w:color w:val="000000" w:themeColor="text1"/>
-          <w:sz w:val="20"/>
-          <w:szCs w:val="20"/>
-        </w:rPr>
-        <w:t>, a tool</w:t>
-      </w:r>
-      <w:r>
-        <w:rPr>
-          <w:rFonts w:ascii="News Gothic MT" w:hAnsi="News Gothic MT"/>
-          <w:color w:val="000000" w:themeColor="text1"/>
-          <w:sz w:val="20"/>
-          <w:szCs w:val="20"/>
-        </w:rPr>
-        <w:t xml:space="preserve"> </w:t>
-      </w:r>
-      <w:r>
-        <w:rPr>
-          <w:rFonts w:ascii="News Gothic MT" w:hAnsi="News Gothic MT"/>
-          <w:color w:val="000000" w:themeColor="text1"/>
-          <w:sz w:val="20"/>
-          <w:szCs w:val="20"/>
-        </w:rPr>
-        <w:t>enabling</w:t>
-      </w:r>
-      <w:r>
-        <w:rPr>
-          <w:rFonts w:ascii="News Gothic MT" w:hAnsi="News Gothic MT"/>
-          <w:color w:val="000000" w:themeColor="text1"/>
-          <w:sz w:val="20"/>
-          <w:szCs w:val="20"/>
-        </w:rPr>
-        <w:t xml:space="preserve"> </w:t>
-      </w:r>
-      <w:r>
-        <w:rPr>
-          <w:rFonts w:ascii="News Gothic MT" w:hAnsi="News Gothic MT"/>
-          <w:color w:val="000000" w:themeColor="text1"/>
-          <w:sz w:val="20"/>
-          <w:szCs w:val="20"/>
-        </w:rPr>
-        <w:t>end-</w:t>
-      </w:r>
-      <w:r>
-        <w:rPr>
-          <w:rFonts w:ascii="News Gothic MT" w:hAnsi="News Gothic MT"/>
-          <w:color w:val="000000" w:themeColor="text1"/>
-          <w:sz w:val="20"/>
-          <w:szCs w:val="20"/>
-        </w:rPr>
-        <w:t xml:space="preserve">users to write </w:t>
-      </w:r>
-      <w:r>
-        <w:rPr>
-          <w:rFonts w:ascii="News Gothic MT" w:hAnsi="News Gothic MT"/>
-          <w:color w:val="000000" w:themeColor="text1"/>
-          <w:sz w:val="20"/>
-          <w:szCs w:val="20"/>
-        </w:rPr>
-        <w:t>genomic</w:t>
-      </w:r>
-      <w:r>
-        <w:rPr>
-          <w:rFonts w:ascii="News Gothic MT" w:hAnsi="News Gothic MT"/>
-          <w:color w:val="000000" w:themeColor="text1"/>
-          <w:sz w:val="20"/>
-          <w:szCs w:val="20"/>
-        </w:rPr>
-        <w:t xml:space="preserve"> data wrangling requirements in natural language</w:t>
-      </w:r>
-      <w:r>
-        <w:rPr>
-          <w:rFonts w:ascii="News Gothic MT" w:hAnsi="News Gothic MT"/>
-          <w:color w:val="000000" w:themeColor="text1"/>
-          <w:sz w:val="20"/>
-          <w:szCs w:val="20"/>
-        </w:rPr>
-        <w:t xml:space="preserve"> and execute with</w:t>
-      </w:r>
-      <w:r>
-        <w:rPr>
-          <w:rFonts w:ascii="News Gothic MT" w:hAnsi="News Gothic MT"/>
-          <w:color w:val="000000" w:themeColor="text1"/>
-          <w:sz w:val="20"/>
-          <w:szCs w:val="20"/>
-        </w:rPr>
-        <w:t xml:space="preserve"> Rust-based high-performance genomic data processor</w:t>
+        <w:t>weighting function</w:t>
       </w:r>
       <w:r>
         <w:rPr>
@@ -2289,6 +2565,8 @@
         <w:shd w:val="clear" w:color="auto" w:fill="FFFFFF"/>
         <w:rPr>
           <w:rFonts w:ascii="News Gothic MT" w:hAnsi="News Gothic MT" w:cs="Times New Roman"/>
+          <w:b w:val="0"/>
+          <w:bCs/>
           <w:sz w:val="20"/>
           <w:szCs w:val="20"/>
         </w:rPr>
@@ -2300,7 +2578,7 @@
           <w:sz w:val="20"/>
           <w:szCs w:val="20"/>
         </w:rPr>
-        <w:t>ProCon</w:t>
+        <w:t>MusAssist</w:t>
       </w:r>
       <w:proofErr w:type="spellEnd"/>
       <w:r>
@@ -2309,33 +2587,7 @@
           <w:sz w:val="20"/>
           <w:szCs w:val="20"/>
         </w:rPr>
-        <w:t>: Continuous Enumeration for Just-In-Time</w:t>
-      </w:r>
-      <w:r>
-        <w:rPr>
-          <w:rFonts w:ascii="News Gothic MT" w:hAnsi="News Gothic MT" w:cs="Times New Roman"/>
-          <w:sz w:val="20"/>
-          <w:szCs w:val="20"/>
-        </w:rPr>
-        <w:t xml:space="preserve"> </w:t>
-      </w:r>
-      <w:r>
-        <w:rPr>
-          <w:rFonts w:ascii="News Gothic MT" w:hAnsi="News Gothic MT" w:cs="Times New Roman"/>
-          <w:sz w:val="20"/>
-          <w:szCs w:val="20"/>
-        </w:rPr>
-        <w:t>Bottom-Up Synthesis</w:t>
-      </w:r>
-      <w:r>
-        <w:rPr>
-          <w:rFonts w:ascii="News Gothic MT" w:hAnsi="News Gothic MT" w:cs="Times New Roman"/>
-          <w:b w:val="0"/>
-          <w:bCs/>
-          <w:sz w:val="20"/>
-          <w:szCs w:val="20"/>
-        </w:rPr>
-        <w:t xml:space="preserve"> </w:t>
+        <w:t xml:space="preserve">: A Domain Specific Language for Music </w:t>
       </w:r>
       <w:r>
         <w:rPr>
@@ -2347,325 +2599,7 @@
         </w:rPr>
         <w:t>[</w:t>
       </w:r>
-      <w:hyperlink r:id="rId18" w:history="1">
-        <w:r>
-          <w:rPr>
-            <w:rStyle w:val="Hyperlink"/>
-            <w:rFonts w:ascii="News Gothic MT" w:hAnsi="News Gothic MT" w:cs="Times New Roman"/>
-            <w:b w:val="0"/>
-            <w:bCs/>
-            <w:sz w:val="18"/>
-            <w:szCs w:val="18"/>
-          </w:rPr>
-          <w:t>paper</w:t>
-        </w:r>
-      </w:hyperlink>
-      <w:r>
-        <w:rPr>
-          <w:rFonts w:ascii="News Gothic MT" w:hAnsi="News Gothic MT" w:cs="Times New Roman"/>
-          <w:b w:val="0"/>
-          <w:bCs/>
-          <w:sz w:val="18"/>
-          <w:szCs w:val="18"/>
-        </w:rPr>
-        <w:t>]</w:t>
-      </w:r>
-      <w:r>
-        <w:rPr>
-          <w:rFonts w:ascii="News Gothic MT" w:hAnsi="News Gothic MT" w:cs="Times New Roman"/>
-          <w:b w:val="0"/>
-          <w:bCs/>
-          <w:sz w:val="18"/>
-          <w:szCs w:val="18"/>
-        </w:rPr>
-        <w:t>[</w:t>
-      </w:r>
-      <w:hyperlink r:id="rId19" w:history="1">
-        <w:r>
-          <w:rPr>
-            <w:rStyle w:val="Hyperlink"/>
-            <w:rFonts w:ascii="News Gothic MT" w:hAnsi="News Gothic MT" w:cs="Times New Roman"/>
-            <w:b w:val="0"/>
-            <w:bCs/>
-            <w:sz w:val="18"/>
-            <w:szCs w:val="18"/>
-          </w:rPr>
-          <w:t>code</w:t>
-        </w:r>
-      </w:hyperlink>
-      <w:r>
-        <w:rPr>
-          <w:rFonts w:ascii="News Gothic MT" w:hAnsi="News Gothic MT" w:cs="Times New Roman"/>
-          <w:b w:val="0"/>
-          <w:bCs/>
-          <w:sz w:val="18"/>
-          <w:szCs w:val="18"/>
-        </w:rPr>
-        <w:t>]</w:t>
-      </w:r>
-      <w:r>
-        <w:rPr>
-          <w:rFonts w:ascii="News Gothic MT" w:hAnsi="News Gothic MT" w:cs="Times New Roman"/>
-          <w:b w:val="0"/>
-          <w:bCs/>
-          <w:sz w:val="18"/>
-          <w:szCs w:val="18"/>
-        </w:rPr>
-        <w:tab/>
-      </w:r>
-      <w:r>
-        <w:rPr>
-          <w:rFonts w:ascii="News Gothic MT" w:hAnsi="News Gothic MT" w:cs="Times New Roman"/>
-          <w:b w:val="0"/>
-          <w:bCs/>
-          <w:sz w:val="18"/>
-          <w:szCs w:val="18"/>
-        </w:rPr>
-        <w:t xml:space="preserve">   </w:t>
-      </w:r>
-      <w:r>
-        <w:rPr>
-          <w:rFonts w:ascii="News Gothic MT" w:hAnsi="News Gothic MT" w:cs="Times New Roman"/>
-          <w:b w:val="0"/>
-          <w:bCs/>
-          <w:i/>
-          <w:iCs/>
-          <w:sz w:val="20"/>
-          <w:szCs w:val="20"/>
-        </w:rPr>
-        <w:t>2024</w:t>
-      </w:r>
-    </w:p>
-    <w:p>
-      <w:pPr>
-        <w:pStyle w:val="ListParagraph"/>
-        <w:numPr>
-          <w:ilvl w:val="0"/>
-          <w:numId w:val="18"/>
-        </w:numPr>
-        <w:ind w:left="540" w:hanging="270"/>
-        <w:rPr>
-          <w:rFonts w:ascii="News Gothic MT" w:hAnsi="News Gothic MT"/>
-          <w:color w:val="000000" w:themeColor="text1"/>
-          <w:sz w:val="20"/>
-          <w:szCs w:val="20"/>
-        </w:rPr>
-      </w:pPr>
-      <w:r>
-        <w:rPr>
-          <w:rFonts w:ascii="News Gothic MT" w:hAnsi="News Gothic MT"/>
-          <w:color w:val="000000" w:themeColor="text1"/>
-          <w:sz w:val="20"/>
-          <w:szCs w:val="20"/>
-        </w:rPr>
-        <w:t>Introduc</w:t>
-      </w:r>
-      <w:r>
-        <w:rPr>
-          <w:rFonts w:ascii="News Gothic MT" w:hAnsi="News Gothic MT"/>
-          <w:color w:val="000000" w:themeColor="text1"/>
-          <w:sz w:val="20"/>
-          <w:szCs w:val="20"/>
-        </w:rPr>
-        <w:t>e</w:t>
-      </w:r>
-      <w:r>
-        <w:rPr>
-          <w:rFonts w:ascii="News Gothic MT" w:hAnsi="News Gothic MT"/>
-          <w:color w:val="000000" w:themeColor="text1"/>
-          <w:sz w:val="20"/>
-          <w:szCs w:val="20"/>
-        </w:rPr>
-        <w:t xml:space="preserve">d </w:t>
-      </w:r>
-      <w:r>
-        <w:rPr>
-          <w:rFonts w:ascii="News Gothic MT" w:hAnsi="News Gothic MT"/>
-          <w:color w:val="000000" w:themeColor="text1"/>
-          <w:sz w:val="20"/>
-          <w:szCs w:val="20"/>
-        </w:rPr>
-        <w:t>continuous</w:t>
-      </w:r>
-      <w:r>
-        <w:rPr>
-          <w:rFonts w:ascii="News Gothic MT" w:hAnsi="News Gothic MT"/>
-          <w:color w:val="000000" w:themeColor="text1"/>
-          <w:sz w:val="20"/>
-          <w:szCs w:val="20"/>
-        </w:rPr>
-        <w:t>,</w:t>
-      </w:r>
-      <w:r>
-        <w:rPr>
-          <w:rFonts w:ascii="News Gothic MT" w:hAnsi="News Gothic MT"/>
-          <w:color w:val="000000" w:themeColor="text1"/>
-          <w:sz w:val="20"/>
-          <w:szCs w:val="20"/>
-        </w:rPr>
-        <w:t xml:space="preserve"> rule-based</w:t>
-      </w:r>
-      <w:r>
-        <w:rPr>
-          <w:rFonts w:ascii="News Gothic MT" w:hAnsi="News Gothic MT"/>
-          <w:color w:val="000000" w:themeColor="text1"/>
-          <w:sz w:val="20"/>
-          <w:szCs w:val="20"/>
-        </w:rPr>
-        <w:t xml:space="preserve"> enumeration for just-in-time bottom-up search in </w:t>
-      </w:r>
-      <w:proofErr w:type="spellStart"/>
-      <w:r>
-        <w:rPr>
-          <w:rFonts w:ascii="News Gothic MT" w:hAnsi="News Gothic MT"/>
-          <w:color w:val="000000" w:themeColor="text1"/>
-          <w:sz w:val="20"/>
-          <w:szCs w:val="20"/>
-        </w:rPr>
-        <w:t>SyGuS</w:t>
-      </w:r>
-      <w:proofErr w:type="spellEnd"/>
-      <w:r>
-        <w:rPr>
-          <w:rFonts w:ascii="News Gothic MT" w:hAnsi="News Gothic MT"/>
-          <w:color w:val="000000" w:themeColor="text1"/>
-          <w:sz w:val="20"/>
-          <w:szCs w:val="20"/>
-        </w:rPr>
-        <w:t xml:space="preserve"> problems</w:t>
-      </w:r>
-      <w:r>
-        <w:rPr>
-          <w:rFonts w:ascii="News Gothic MT" w:hAnsi="News Gothic MT"/>
-          <w:color w:val="000000" w:themeColor="text1"/>
-          <w:sz w:val="20"/>
-          <w:szCs w:val="20"/>
-        </w:rPr>
-        <w:t xml:space="preserve">, </w:t>
-      </w:r>
-      <w:r>
-        <w:rPr>
-          <w:rFonts w:ascii="News Gothic MT" w:hAnsi="News Gothic MT"/>
-          <w:color w:val="000000" w:themeColor="text1"/>
-          <w:sz w:val="20"/>
-          <w:szCs w:val="20"/>
-        </w:rPr>
-        <w:t>where</w:t>
-      </w:r>
-      <w:r>
-        <w:rPr>
-          <w:rFonts w:ascii="News Gothic MT" w:hAnsi="News Gothic MT"/>
-          <w:color w:val="000000" w:themeColor="text1"/>
-          <w:sz w:val="20"/>
-          <w:szCs w:val="20"/>
-        </w:rPr>
-        <w:t xml:space="preserve"> program</w:t>
-      </w:r>
-      <w:r>
-        <w:rPr>
-          <w:rFonts w:ascii="News Gothic MT" w:hAnsi="News Gothic MT"/>
-          <w:color w:val="000000" w:themeColor="text1"/>
-          <w:sz w:val="20"/>
-          <w:szCs w:val="20"/>
-        </w:rPr>
-        <w:t>s</w:t>
-      </w:r>
-      <w:r>
-        <w:rPr>
-          <w:rFonts w:ascii="News Gothic MT" w:hAnsi="News Gothic MT"/>
-          <w:color w:val="000000" w:themeColor="text1"/>
-          <w:sz w:val="20"/>
-          <w:szCs w:val="20"/>
-        </w:rPr>
-        <w:t xml:space="preserve"> are enumerated in order of continuous,</w:t>
-      </w:r>
-      <w:r>
-        <w:rPr>
-          <w:rFonts w:ascii="News Gothic MT" w:hAnsi="News Gothic MT"/>
-          <w:color w:val="000000" w:themeColor="text1"/>
-          <w:sz w:val="20"/>
-          <w:szCs w:val="20"/>
-        </w:rPr>
-        <w:t xml:space="preserve"> </w:t>
-      </w:r>
-      <w:r>
-        <w:rPr>
-          <w:rFonts w:ascii="News Gothic MT" w:hAnsi="News Gothic MT"/>
-          <w:color w:val="000000" w:themeColor="text1"/>
-          <w:sz w:val="20"/>
-          <w:szCs w:val="20"/>
-        </w:rPr>
-        <w:t xml:space="preserve">nonrounded weights as determined by a </w:t>
-      </w:r>
-      <w:r>
-        <w:rPr>
-          <w:rFonts w:ascii="News Gothic MT" w:hAnsi="News Gothic MT"/>
-          <w:color w:val="000000" w:themeColor="text1"/>
-          <w:sz w:val="20"/>
-          <w:szCs w:val="20"/>
-        </w:rPr>
-        <w:t xml:space="preserve">probabilistic </w:t>
-      </w:r>
-      <w:r>
-        <w:rPr>
-          <w:rFonts w:ascii="News Gothic MT" w:hAnsi="News Gothic MT"/>
-          <w:color w:val="000000" w:themeColor="text1"/>
-          <w:sz w:val="20"/>
-          <w:szCs w:val="20"/>
-        </w:rPr>
-        <w:t>weighting function</w:t>
-      </w:r>
-      <w:r>
-        <w:rPr>
-          <w:rFonts w:ascii="News Gothic MT" w:hAnsi="News Gothic MT"/>
-          <w:color w:val="000000" w:themeColor="text1"/>
-          <w:sz w:val="20"/>
-          <w:szCs w:val="20"/>
-        </w:rPr>
-        <w:t>.</w:t>
-      </w:r>
-    </w:p>
-    <w:p>
-      <w:pPr>
-        <w:pStyle w:val="Heading2"/>
-        <w:shd w:val="clear" w:color="auto" w:fill="FFFFFF"/>
-        <w:rPr>
-          <w:rFonts w:ascii="News Gothic MT" w:hAnsi="News Gothic MT" w:cs="Times New Roman"/>
-          <w:b w:val="0"/>
-          <w:bCs/>
-          <w:sz w:val="20"/>
-          <w:szCs w:val="20"/>
-        </w:rPr>
-      </w:pPr>
-      <w:proofErr w:type="spellStart"/>
-      <w:r>
-        <w:rPr>
-          <w:rFonts w:ascii="News Gothic MT" w:hAnsi="News Gothic MT" w:cs="Times New Roman"/>
-          <w:sz w:val="20"/>
-          <w:szCs w:val="20"/>
-        </w:rPr>
-        <w:t>MusAssist</w:t>
-      </w:r>
-      <w:proofErr w:type="spellEnd"/>
-      <w:r>
-        <w:rPr>
-          <w:rFonts w:ascii="News Gothic MT" w:hAnsi="News Gothic MT" w:cs="Times New Roman"/>
-          <w:sz w:val="20"/>
-          <w:szCs w:val="20"/>
-        </w:rPr>
-        <w:t xml:space="preserve">: A Domain Specific Language for Music </w:t>
-      </w:r>
-      <w:r>
-        <w:rPr>
-          <w:rFonts w:ascii="News Gothic MT" w:hAnsi="News Gothic MT" w:cs="Times New Roman"/>
-          <w:b w:val="0"/>
-          <w:bCs/>
-          <w:sz w:val="18"/>
-          <w:szCs w:val="18"/>
-        </w:rPr>
-        <w:t>[</w:t>
-      </w:r>
-      <w:hyperlink r:id="rId20" w:history="1">
+      <w:hyperlink r:id="rId21" w:history="1">
         <w:r>
           <w:rPr>
             <w:rStyle w:val="Hyperlink"/>
@@ -2701,7 +2635,7 @@
         </w:rPr>
         <w:t>][</w:t>
       </w:r>
-      <w:hyperlink r:id="rId21" w:history="1">
+      <w:hyperlink r:id="rId22" w:history="1">
         <w:r>
           <w:rPr>
             <w:rStyle w:val="Hyperlink"/>
@@ -2747,7 +2681,7 @@
         </w:rPr>
         <w:t>[</w:t>
       </w:r>
-      <w:hyperlink r:id="rId22" w:history="1">
+      <w:hyperlink r:id="rId23" w:history="1">
         <w:r>
           <w:rPr>
             <w:rStyle w:val="Hyperlink"/>
@@ -2781,7 +2715,7 @@
         </w:rPr>
         <w:t>[</w:t>
       </w:r>
-      <w:hyperlink r:id="rId23" w:history="1">
+      <w:hyperlink r:id="rId24" w:history="1">
         <w:r>
           <w:rPr>
             <w:rStyle w:val="Hyperlink"/>
@@ -2994,7 +2928,7 @@
         </w:rPr>
         <w:t>[</w:t>
       </w:r>
-      <w:hyperlink r:id="rId24" w:history="1">
+      <w:hyperlink r:id="rId25" w:history="1">
         <w:r>
           <w:rPr>
             <w:rStyle w:val="Hyperlink"/>
@@ -3030,7 +2964,7 @@
         </w:rPr>
         <w:t>][</w:t>
       </w:r>
-      <w:hyperlink r:id="rId25" w:history="1">
+      <w:hyperlink r:id="rId26" w:history="1">
         <w:r>
           <w:rPr>
             <w:rStyle w:val="Hyperlink"/>
@@ -3222,7 +3156,7 @@
         </w:rPr>
         <w:t>[</w:t>
       </w:r>
-      <w:hyperlink r:id="rId26" w:history="1">
+      <w:hyperlink r:id="rId27" w:history="1">
         <w:r>
           <w:rPr>
             <w:rStyle w:val="Hyperlink"/>
@@ -3268,7 +3202,7 @@
         </w:rPr>
         <w:t>[</w:t>
       </w:r>
-      <w:hyperlink r:id="rId27" w:history="1">
+      <w:hyperlink r:id="rId28" w:history="1">
         <w:r>
           <w:rPr>
             <w:rStyle w:val="Hyperlink"/>
@@ -3492,7 +3426,7 @@
         </w:rPr>
         <w:t>[</w:t>
       </w:r>
-      <w:hyperlink r:id="rId28" w:history="1">
+      <w:hyperlink r:id="rId29" w:history="1">
         <w:r>
           <w:rPr>
             <w:rStyle w:val="Hyperlink"/>
@@ -3526,7 +3460,7 @@
         </w:rPr>
         <w:t>[</w:t>
       </w:r>
-      <w:hyperlink r:id="rId29" w:history="1">
+      <w:hyperlink r:id="rId30" w:history="1">
         <w:r>
           <w:rPr>
             <w:rStyle w:val="Hyperlink"/>
@@ -3772,7 +3706,7 @@
         </w:rPr>
         <w:t>[</w:t>
       </w:r>
-      <w:hyperlink r:id="rId30" w:history="1">
+      <w:hyperlink r:id="rId31" w:history="1">
         <w:r>
           <w:rPr>
             <w:rStyle w:val="Hyperlink"/>
@@ -3805,7 +3739,7 @@
         </w:rPr>
         <w:t>[</w:t>
       </w:r>
-      <w:hyperlink r:id="rId31" w:history="1">
+      <w:hyperlink r:id="rId32" w:history="1">
         <w:r>
           <w:rPr>
             <w:rStyle w:val="Hyperlink"/>
@@ -4215,102 +4149,8 @@
               <w:pStyle w:val="NoSpacing"/>
               <w:rPr>
                 <w:rFonts w:ascii="News Gothic MT" w:hAnsi="News Gothic MT" w:cs="Times New Roman"/>
-                <w:color w:val="000000" w:themeColor="text1"/>
-                <w:sz w:val="20"/>
-                <w:szCs w:val="20"/>
-              </w:rPr>
-            </w:pPr>
-            <w:r>
-              <w:rPr>
-                <w:rFonts w:ascii="News Gothic MT" w:hAnsi="News Gothic MT" w:cs="Times New Roman"/>
                 <w:b/>
                 <w:bCs/>
-                <w:color w:val="000000" w:themeColor="text1"/>
-                <w:sz w:val="20"/>
-                <w:szCs w:val="20"/>
-              </w:rPr>
-              <w:t>Ilana Shapiro</w:t>
-            </w:r>
-            <w:r>
-              <w:rPr>
-                <w:rFonts w:ascii="News Gothic MT" w:hAnsi="News Gothic MT" w:cs="Times New Roman"/>
-                <w:color w:val="000000" w:themeColor="text1"/>
-                <w:sz w:val="20"/>
-                <w:szCs w:val="20"/>
-              </w:rPr>
-              <w:t>, Michael Peng, Andrew Lara</w:t>
-            </w:r>
-            <w:r>
-              <w:rPr>
-                <w:rFonts w:ascii="News Gothic MT" w:hAnsi="News Gothic MT" w:cs="Times New Roman"/>
-                <w:color w:val="000000" w:themeColor="text1"/>
-                <w:sz w:val="20"/>
-                <w:szCs w:val="20"/>
-              </w:rPr>
-              <w:t>. “</w:t>
-            </w:r>
-            <w:r>
-              <w:rPr>
-                <w:rFonts w:ascii="News Gothic MT" w:hAnsi="News Gothic MT" w:cs="Times New Roman"/>
-                <w:color w:val="000000" w:themeColor="text1"/>
-                <w:sz w:val="20"/>
-                <w:szCs w:val="20"/>
-              </w:rPr>
-              <w:t>The Impact of GitHub Copilot on Test-First Development</w:t>
-            </w:r>
-            <w:r>
-              <w:rPr>
-                <w:rFonts w:ascii="News Gothic MT" w:hAnsi="News Gothic MT" w:cs="Times New Roman"/>
-                <w:color w:val="000000" w:themeColor="text1"/>
-                <w:sz w:val="20"/>
-                <w:szCs w:val="20"/>
-              </w:rPr>
-              <w:t xml:space="preserve">.” </w:t>
-            </w:r>
-            <w:r>
-              <w:rPr>
-                <w:rFonts w:ascii="News Gothic MT" w:hAnsi="News Gothic MT" w:cs="Times New Roman"/>
-                <w:color w:val="000000" w:themeColor="text1"/>
-                <w:sz w:val="20"/>
-                <w:szCs w:val="20"/>
-              </w:rPr>
-              <w:t>Unpublished manuscript, 202</w:t>
-            </w:r>
-            <w:r>
-              <w:rPr>
-                <w:rFonts w:ascii="News Gothic MT" w:hAnsi="News Gothic MT" w:cs="Times New Roman"/>
-                <w:color w:val="000000" w:themeColor="text1"/>
-                <w:sz w:val="20"/>
-                <w:szCs w:val="20"/>
-              </w:rPr>
-              <w:t>4</w:t>
-            </w:r>
-            <w:r>
-              <w:rPr>
-                <w:rFonts w:ascii="News Gothic MT" w:hAnsi="News Gothic MT" w:cs="Times New Roman"/>
-                <w:color w:val="000000" w:themeColor="text1"/>
-                <w:sz w:val="20"/>
-                <w:szCs w:val="20"/>
-              </w:rPr>
-              <w:t>.</w:t>
-            </w:r>
-          </w:p>
-          <w:p>
-            <w:pPr>
-              <w:pStyle w:val="NoSpacing"/>
-              <w:rPr>
-                <w:rFonts w:ascii="News Gothic MT" w:hAnsi="News Gothic MT" w:cs="Times New Roman"/>
-                <w:color w:val="000000" w:themeColor="text1"/>
-                <w:sz w:val="12"/>
-                <w:szCs w:val="12"/>
-              </w:rPr>
-            </w:pPr>
-          </w:p>
-          <w:p>
-            <w:pPr>
-              <w:pStyle w:val="NoSpacing"/>
-              <w:rPr>
-                <w:rFonts w:ascii="News Gothic MT" w:hAnsi="News Gothic MT" w:cs="Times New Roman"/>
                 <w:color w:val="000000" w:themeColor="text1"/>
                 <w:sz w:val="20"/>
                 <w:szCs w:val="20"/>
@@ -4497,7 +4337,141 @@
                 <w:sz w:val="20"/>
                 <w:szCs w:val="20"/>
               </w:rPr>
-              <w:t xml:space="preserve"> Under review. 2024.</w:t>
+              <w:t xml:space="preserve"> Under review. 202</w:t>
+            </w:r>
+            <w:r>
+              <w:rPr>
+                <w:rFonts w:ascii="News Gothic MT" w:hAnsi="News Gothic MT" w:cs="Times New Roman"/>
+                <w:color w:val="000000" w:themeColor="text1"/>
+                <w:sz w:val="20"/>
+                <w:szCs w:val="20"/>
+              </w:rPr>
+              <w:t>5</w:t>
+            </w:r>
+            <w:r>
+              <w:rPr>
+                <w:rFonts w:ascii="News Gothic MT" w:hAnsi="News Gothic MT" w:cs="Times New Roman"/>
+                <w:color w:val="000000" w:themeColor="text1"/>
+                <w:sz w:val="20"/>
+                <w:szCs w:val="20"/>
+              </w:rPr>
+              <w:t>.</w:t>
+            </w:r>
+          </w:p>
+          <w:p>
+            <w:pPr>
+              <w:pStyle w:val="NoSpacing"/>
+              <w:rPr>
+                <w:rFonts w:ascii="News Gothic MT" w:hAnsi="News Gothic MT" w:cs="Times New Roman"/>
+                <w:b/>
+                <w:bCs/>
+                <w:color w:val="000000" w:themeColor="text1"/>
+                <w:sz w:val="12"/>
+                <w:szCs w:val="12"/>
+              </w:rPr>
+            </w:pPr>
+          </w:p>
+          <w:p>
+            <w:pPr>
+              <w:pStyle w:val="NoSpacing"/>
+              <w:rPr>
+                <w:rFonts w:ascii="News Gothic MT" w:hAnsi="News Gothic MT" w:cs="Times New Roman"/>
+                <w:color w:val="000000" w:themeColor="text1"/>
+                <w:sz w:val="20"/>
+                <w:szCs w:val="20"/>
+              </w:rPr>
+            </w:pPr>
+            <w:r>
+              <w:rPr>
+                <w:rFonts w:ascii="News Gothic MT" w:hAnsi="News Gothic MT" w:cs="Times New Roman"/>
+                <w:b/>
+                <w:bCs/>
+                <w:color w:val="000000" w:themeColor="text1"/>
+                <w:sz w:val="20"/>
+                <w:szCs w:val="20"/>
+              </w:rPr>
+              <w:t>Ilana Shapiro</w:t>
+            </w:r>
+            <w:r>
+              <w:rPr>
+                <w:rFonts w:ascii="News Gothic MT" w:hAnsi="News Gothic MT" w:cs="Times New Roman"/>
+                <w:color w:val="000000" w:themeColor="text1"/>
+                <w:sz w:val="20"/>
+                <w:szCs w:val="20"/>
+              </w:rPr>
+              <w:t xml:space="preserve">, Michael Peng, </w:t>
+            </w:r>
+            <w:r>
+              <w:rPr>
+                <w:rFonts w:ascii="News Gothic MT" w:hAnsi="News Gothic MT" w:cs="Times New Roman"/>
+                <w:color w:val="000000" w:themeColor="text1"/>
+                <w:sz w:val="20"/>
+                <w:szCs w:val="20"/>
+              </w:rPr>
+              <w:t xml:space="preserve">and </w:t>
+            </w:r>
+            <w:r>
+              <w:rPr>
+                <w:rFonts w:ascii="News Gothic MT" w:hAnsi="News Gothic MT" w:cs="Times New Roman"/>
+                <w:color w:val="000000" w:themeColor="text1"/>
+                <w:sz w:val="20"/>
+                <w:szCs w:val="20"/>
+              </w:rPr>
+              <w:t>Andrew Lara</w:t>
+            </w:r>
+            <w:r>
+              <w:rPr>
+                <w:rFonts w:ascii="News Gothic MT" w:hAnsi="News Gothic MT" w:cs="Times New Roman"/>
+                <w:color w:val="000000" w:themeColor="text1"/>
+                <w:sz w:val="20"/>
+                <w:szCs w:val="20"/>
+              </w:rPr>
+              <w:t>. “</w:t>
+            </w:r>
+            <w:r>
+              <w:rPr>
+                <w:rFonts w:ascii="News Gothic MT" w:hAnsi="News Gothic MT" w:cs="Times New Roman"/>
+                <w:color w:val="000000" w:themeColor="text1"/>
+                <w:sz w:val="20"/>
+                <w:szCs w:val="20"/>
+              </w:rPr>
+              <w:t>The Impact of GitHub Copilot on Test-First Development</w:t>
+            </w:r>
+            <w:r>
+              <w:rPr>
+                <w:rFonts w:ascii="News Gothic MT" w:hAnsi="News Gothic MT" w:cs="Times New Roman"/>
+                <w:color w:val="000000" w:themeColor="text1"/>
+                <w:sz w:val="20"/>
+                <w:szCs w:val="20"/>
+              </w:rPr>
+              <w:t xml:space="preserve">.” </w:t>
+            </w:r>
+            <w:r>
+              <w:rPr>
+                <w:rFonts w:ascii="News Gothic MT" w:hAnsi="News Gothic MT" w:cs="Times New Roman"/>
+                <w:color w:val="000000" w:themeColor="text1"/>
+                <w:sz w:val="20"/>
+                <w:szCs w:val="20"/>
+              </w:rPr>
+              <w:t>Unpublished manuscript, 202</w:t>
+            </w:r>
+            <w:r>
+              <w:rPr>
+                <w:rFonts w:ascii="News Gothic MT" w:hAnsi="News Gothic MT" w:cs="Times New Roman"/>
+                <w:color w:val="000000" w:themeColor="text1"/>
+                <w:sz w:val="20"/>
+                <w:szCs w:val="20"/>
+              </w:rPr>
+              <w:t>4</w:t>
+            </w:r>
+            <w:r>
+              <w:rPr>
+                <w:rFonts w:ascii="News Gothic MT" w:hAnsi="News Gothic MT" w:cs="Times New Roman"/>
+                <w:color w:val="000000" w:themeColor="text1"/>
+                <w:sz w:val="20"/>
+                <w:szCs w:val="20"/>
+              </w:rPr>
+              <w:t>.</w:t>
             </w:r>
           </w:p>
           <w:p>
@@ -4724,6 +4698,44 @@
                 <w:sz w:val="20"/>
                 <w:szCs w:val="20"/>
               </w:rPr>
+              <w:t>Kyle Thompson</w:t>
+            </w:r>
+            <w:r>
+              <w:rPr>
+                <w:rFonts w:ascii="News Gothic MT" w:hAnsi="News Gothic MT" w:cs="Times New Roman"/>
+                <w:color w:val="000000" w:themeColor="text1"/>
+                <w:sz w:val="20"/>
+                <w:szCs w:val="20"/>
+              </w:rPr>
+              <w:t xml:space="preserve">, </w:t>
+            </w:r>
+            <w:r>
+              <w:rPr>
+                <w:rFonts w:ascii="News Gothic MT" w:hAnsi="News Gothic MT" w:cs="Times New Roman"/>
+                <w:b/>
+                <w:bCs/>
+                <w:color w:val="000000" w:themeColor="text1"/>
+                <w:sz w:val="20"/>
+                <w:szCs w:val="20"/>
+              </w:rPr>
+              <w:t>Ilana Shapiro</w:t>
+            </w:r>
+            <w:r>
+              <w:rPr>
+                <w:rFonts w:ascii="News Gothic MT" w:hAnsi="News Gothic MT" w:cs="Times New Roman"/>
+                <w:color w:val="000000" w:themeColor="text1"/>
+                <w:sz w:val="20"/>
+                <w:szCs w:val="20"/>
+              </w:rPr>
+              <w:t xml:space="preserve">, and </w:t>
+            </w:r>
+            <w:r>
+              <w:rPr>
+                <w:rFonts w:ascii="News Gothic MT" w:hAnsi="News Gothic MT" w:cs="Times New Roman"/>
+                <w:color w:val="000000" w:themeColor="text1"/>
+                <w:sz w:val="20"/>
+                <w:szCs w:val="20"/>
+              </w:rPr>
               <w:t>An</w:t>
             </w:r>
             <w:r>
@@ -4745,7 +4757,6 @@
               <w:t xml:space="preserve"> </w:t>
             </w:r>
             <w:proofErr w:type="spellStart"/>
-            <w:proofErr w:type="gramStart"/>
             <w:r>
               <w:rPr>
                 <w:rFonts w:ascii="News Gothic MT" w:hAnsi="News Gothic MT" w:cs="Times New Roman"/>
@@ -4763,86 +4774,7 @@
                 <w:sz w:val="20"/>
                 <w:szCs w:val="20"/>
               </w:rPr>
-              <w:t>,*</w:t>
-            </w:r>
-            <w:proofErr w:type="gramEnd"/>
-            <w:r>
-              <w:rPr>
-                <w:rFonts w:ascii="News Gothic MT" w:hAnsi="News Gothic MT" w:cs="Times New Roman"/>
-                <w:color w:val="000000" w:themeColor="text1"/>
-                <w:sz w:val="20"/>
-                <w:szCs w:val="20"/>
-              </w:rPr>
-              <w:t xml:space="preserve"> </w:t>
-            </w:r>
-            <w:r>
-              <w:rPr>
-                <w:rFonts w:ascii="News Gothic MT" w:hAnsi="News Gothic MT" w:cs="Times New Roman"/>
-                <w:b/>
-                <w:bCs/>
-                <w:color w:val="000000" w:themeColor="text1"/>
-                <w:sz w:val="20"/>
-                <w:szCs w:val="20"/>
-              </w:rPr>
-              <w:t>Ilana Shapiro</w:t>
-            </w:r>
-            <w:r>
-              <w:rPr>
-                <w:rFonts w:ascii="News Gothic MT" w:hAnsi="News Gothic MT" w:cs="Times New Roman"/>
-                <w:color w:val="000000" w:themeColor="text1"/>
-                <w:sz w:val="20"/>
-                <w:szCs w:val="20"/>
-              </w:rPr>
-              <w:t>,</w:t>
-            </w:r>
-            <w:r>
-              <w:rPr>
-                <w:rFonts w:ascii="News Gothic MT" w:hAnsi="News Gothic MT" w:cs="Times New Roman"/>
-                <w:b/>
-                <w:bCs/>
-                <w:color w:val="000000" w:themeColor="text1"/>
-                <w:sz w:val="20"/>
-                <w:szCs w:val="20"/>
-              </w:rPr>
-              <w:t xml:space="preserve">* </w:t>
-            </w:r>
-            <w:r>
-              <w:rPr>
-                <w:rFonts w:ascii="News Gothic MT" w:hAnsi="News Gothic MT" w:cs="Times New Roman"/>
-                <w:color w:val="000000" w:themeColor="text1"/>
-                <w:sz w:val="20"/>
-                <w:szCs w:val="20"/>
-              </w:rPr>
-              <w:t>and</w:t>
-            </w:r>
-            <w:r>
-              <w:rPr>
-                <w:rFonts w:ascii="News Gothic MT" w:hAnsi="News Gothic MT" w:cs="Times New Roman"/>
-                <w:b/>
-                <w:bCs/>
-                <w:color w:val="000000" w:themeColor="text1"/>
-                <w:sz w:val="20"/>
-                <w:szCs w:val="20"/>
-              </w:rPr>
-              <w:t xml:space="preserve"> </w:t>
-            </w:r>
-            <w:r>
-              <w:rPr>
-                <w:rFonts w:ascii="News Gothic MT" w:hAnsi="News Gothic MT" w:cs="Times New Roman"/>
-                <w:color w:val="000000" w:themeColor="text1"/>
-                <w:sz w:val="20"/>
-                <w:szCs w:val="20"/>
-              </w:rPr>
-              <w:t>Kyle Thompson</w:t>
-            </w:r>
-            <w:r>
-              <w:rPr>
-                <w:rFonts w:ascii="News Gothic MT" w:hAnsi="News Gothic MT" w:cs="Times New Roman"/>
-                <w:color w:val="000000" w:themeColor="text1"/>
-                <w:sz w:val="20"/>
-                <w:szCs w:val="20"/>
-              </w:rPr>
-              <w:t>.*</w:t>
+              <w:t>.</w:t>
             </w:r>
             <w:r>
               <w:rPr>
@@ -5695,7 +5627,7 @@
               </w:rPr>
               <w:t>[</w:t>
             </w:r>
-            <w:hyperlink r:id="rId32" w:history="1">
+            <w:hyperlink r:id="rId33" w:history="1">
               <w:r>
                 <w:rPr>
                   <w:rStyle w:val="Hyperlink"/>
@@ -5742,6 +5674,18 @@
               <w:rPr>
                 <w:rFonts w:ascii="News Gothic MT" w:hAnsi="News Gothic MT" w:cs="Times New Roman"/>
                 <w:color w:val="000000" w:themeColor="text1"/>
+                <w:sz w:val="20"/>
+                <w:szCs w:val="20"/>
+              </w:rPr>
+            </w:pPr>
+          </w:p>
+          <w:p>
+            <w:pPr>
+              <w:pStyle w:val="NoSpacing"/>
+              <w:jc w:val="center"/>
+              <w:rPr>
+                <w:rFonts w:ascii="News Gothic MT" w:hAnsi="News Gothic MT" w:cs="Times New Roman"/>
+                <w:color w:val="000000" w:themeColor="text1"/>
                 <w:sz w:val="14"/>
                 <w:szCs w:val="14"/>
               </w:rPr>
@@ -5767,7 +5711,7 @@
               </w:rPr>
               <w:t>[</w:t>
             </w:r>
-            <w:hyperlink r:id="rId33" w:history="1">
+            <w:hyperlink r:id="rId34" w:history="1">
               <w:r>
                 <w:rPr>
                   <w:rStyle w:val="Hyperlink"/>
@@ -5784,16 +5728,7 @@
                   <w:sz w:val="18"/>
                   <w:szCs w:val="18"/>
                 </w:rPr>
-                <w:t>r</w:t>
-              </w:r>
-              <w:r>
-                <w:rPr>
-                  <w:rStyle w:val="Hyperlink"/>
-                  <w:rFonts w:ascii="News Gothic MT" w:hAnsi="News Gothic MT" w:cs="Times New Roman"/>
-                  <w:sz w:val="18"/>
-                  <w:szCs w:val="18"/>
-                </w:rPr>
-                <w:t>7</w:t>
+                <w:t>r7</w:t>
               </w:r>
             </w:hyperlink>
             <w:r>
@@ -5816,8 +5751,8 @@
               <w:rPr>
                 <w:rFonts w:ascii="News Gothic MT" w:hAnsi="News Gothic MT" w:cs="Times New Roman"/>
                 <w:color w:val="000000" w:themeColor="text1"/>
-                <w:sz w:val="20"/>
-                <w:szCs w:val="20"/>
+                <w:sz w:val="18"/>
+                <w:szCs w:val="18"/>
               </w:rPr>
             </w:pPr>
             <w:r>
@@ -5829,16 +5764,6 @@
               </w:rPr>
               <w:tab/>
             </w:r>
-          </w:p>
-          <w:p>
-            <w:pPr>
-              <w:pStyle w:val="NoSpacing"/>
-              <w:rPr>
-                <w:color w:val="000000" w:themeColor="text1"/>
-                <w:sz w:val="20"/>
-                <w:szCs w:val="20"/>
-              </w:rPr>
-            </w:pPr>
           </w:p>
           <w:p>
             <w:pPr>
@@ -5879,7 +5804,7 @@
               </w:rPr>
               <w:t xml:space="preserve">         [</w:t>
             </w:r>
-            <w:hyperlink r:id="rId34" w:history="1">
+            <w:hyperlink r:id="rId35" w:history="1">
               <w:r>
                 <w:rPr>
                   <w:rStyle w:val="Hyperlink"/>
@@ -5951,7 +5876,7 @@
               </w:rPr>
               <w:t xml:space="preserve">         [</w:t>
             </w:r>
-            <w:hyperlink r:id="rId35" w:history="1">
+            <w:hyperlink r:id="rId36" w:history="1">
               <w:r>
                 <w:rPr>
                   <w:rStyle w:val="Hyperlink"/>
@@ -6034,7 +5959,7 @@
               </w:rPr>
               <w:t>[</w:t>
             </w:r>
-            <w:hyperlink r:id="rId36" w:history="1">
+            <w:hyperlink r:id="rId37" w:history="1">
               <w:r>
                 <w:rPr>
                   <w:rStyle w:val="Hyperlink"/>
@@ -6130,7 +6055,7 @@
               </w:rPr>
               <w:t>[</w:t>
             </w:r>
-            <w:hyperlink r:id="rId37" w:history="1">
+            <w:hyperlink r:id="rId38" w:history="1">
               <w:r>
                 <w:rPr>
                   <w:rStyle w:val="Hyperlink"/>
@@ -6220,7 +6145,7 @@
               </w:rPr>
               <w:t>[</w:t>
             </w:r>
-            <w:hyperlink r:id="rId38" w:history="1">
+            <w:hyperlink r:id="rId39" w:history="1">
               <w:r>
                 <w:rPr>
                   <w:rStyle w:val="Hyperlink"/>
@@ -6255,7 +6180,7 @@
           <w:p>
             <w:pPr>
               <w:pStyle w:val="NoSpacing"/>
-              <w:jc w:val="right"/>
+              <w:jc w:val="center"/>
               <w:rPr>
                 <w:rFonts w:ascii="News Gothic MT" w:hAnsi="News Gothic MT" w:cs="Times New Roman"/>
                 <w:bCs/>
@@ -6310,7 +6235,7 @@
               </w:rPr>
               <w:t>[</w:t>
             </w:r>
-            <w:hyperlink r:id="rId39" w:history="1">
+            <w:hyperlink r:id="rId40" w:history="1">
               <w:r>
                 <w:rPr>
                   <w:rStyle w:val="Hyperlink"/>
@@ -6377,7 +6302,7 @@
               </w:rPr>
               <w:t>[</w:t>
             </w:r>
-            <w:hyperlink r:id="rId40" w:history="1">
+            <w:hyperlink r:id="rId41" w:history="1">
               <w:r>
                 <w:rPr>
                   <w:rStyle w:val="Hyperlink"/>
@@ -6454,7 +6379,7 @@
               </w:rPr>
               <w:t>[</w:t>
             </w:r>
-            <w:hyperlink r:id="rId41" w:history="1">
+            <w:hyperlink r:id="rId42" w:history="1">
               <w:r>
                 <w:rPr>
                   <w:rStyle w:val="Hyperlink"/>
@@ -6546,7 +6471,7 @@
               </w:rPr>
               <w:t>[</w:t>
             </w:r>
-            <w:hyperlink r:id="rId42" w:history="1">
+            <w:hyperlink r:id="rId43" w:history="1">
               <w:r>
                 <w:rPr>
                   <w:rStyle w:val="Hyperlink"/>
@@ -6723,7 +6648,212 @@
           <w:sz w:val="20"/>
           <w:szCs w:val="20"/>
         </w:rPr>
-        <w:t>“Synthesizing Composite Hierarchical Structure from Music Corpora.</w:t>
+        <w:t xml:space="preserve">“Synthesizing Composite Hierarchical Structure from </w:t>
+      </w:r>
+      <w:r>
+        <w:rPr>
+          <w:rFonts w:ascii="News Gothic MT" w:hAnsi="News Gothic MT"/>
+          <w:color w:val="000000" w:themeColor="text1"/>
+          <w:sz w:val="20"/>
+          <w:szCs w:val="20"/>
+        </w:rPr>
+        <w:t xml:space="preserve">Symbolic </w:t>
+      </w:r>
+      <w:r>
+        <w:rPr>
+          <w:rFonts w:ascii="News Gothic MT" w:hAnsi="News Gothic MT"/>
+          <w:color w:val="000000" w:themeColor="text1"/>
+          <w:sz w:val="20"/>
+          <w:szCs w:val="20"/>
+        </w:rPr>
+        <w:t>Music Corpora.</w:t>
+      </w:r>
+      <w:r>
+        <w:rPr>
+          <w:rFonts w:ascii="News Gothic MT" w:hAnsi="News Gothic MT"/>
+          <w:color w:val="000000" w:themeColor="text1"/>
+          <w:sz w:val="20"/>
+          <w:szCs w:val="20"/>
+        </w:rPr>
+        <w:t>”</w:t>
+      </w:r>
+      <w:r>
+        <w:rPr>
+          <w:rFonts w:ascii="News Gothic MT" w:hAnsi="News Gothic MT"/>
+          <w:color w:val="000000" w:themeColor="text1"/>
+          <w:sz w:val="20"/>
+          <w:szCs w:val="20"/>
+        </w:rPr>
+        <w:t xml:space="preserve"> </w:t>
+      </w:r>
+      <w:r>
+        <w:rPr>
+          <w:rFonts w:ascii="News Gothic MT" w:hAnsi="News Gothic MT"/>
+          <w:i/>
+          <w:iCs/>
+          <w:color w:val="000000" w:themeColor="text1"/>
+          <w:sz w:val="20"/>
+          <w:szCs w:val="20"/>
+        </w:rPr>
+        <w:t xml:space="preserve">The </w:t>
+      </w:r>
+      <w:r>
+        <w:rPr>
+          <w:rFonts w:ascii="News Gothic MT" w:hAnsi="News Gothic MT"/>
+          <w:i/>
+          <w:iCs/>
+          <w:color w:val="000000" w:themeColor="text1"/>
+          <w:sz w:val="20"/>
+          <w:szCs w:val="20"/>
+        </w:rPr>
+        <w:t xml:space="preserve">19th </w:t>
+      </w:r>
+      <w:r>
+        <w:rPr>
+          <w:rFonts w:ascii="News Gothic MT" w:hAnsi="News Gothic MT"/>
+          <w:i/>
+          <w:iCs/>
+          <w:color w:val="000000" w:themeColor="text1"/>
+          <w:sz w:val="20"/>
+          <w:szCs w:val="20"/>
+        </w:rPr>
+        <w:t>SoCal Programming Languages and Systems Workshop</w:t>
+      </w:r>
+      <w:r>
+        <w:rPr>
+          <w:rFonts w:ascii="News Gothic MT" w:hAnsi="News Gothic MT"/>
+          <w:i/>
+          <w:iCs/>
+          <w:color w:val="000000" w:themeColor="text1"/>
+          <w:sz w:val="20"/>
+          <w:szCs w:val="20"/>
+        </w:rPr>
+        <w:t xml:space="preserve"> (</w:t>
+      </w:r>
+      <w:proofErr w:type="spellStart"/>
+      <w:r>
+        <w:rPr>
+          <w:rFonts w:ascii="News Gothic MT" w:hAnsi="News Gothic MT"/>
+          <w:i/>
+          <w:iCs/>
+          <w:color w:val="000000" w:themeColor="text1"/>
+          <w:sz w:val="20"/>
+          <w:szCs w:val="20"/>
+        </w:rPr>
+        <w:t>SoCaL</w:t>
+      </w:r>
+      <w:proofErr w:type="spellEnd"/>
+      <w:r>
+        <w:rPr>
+          <w:rFonts w:ascii="News Gothic MT" w:hAnsi="News Gothic MT"/>
+          <w:i/>
+          <w:iCs/>
+          <w:color w:val="000000" w:themeColor="text1"/>
+          <w:sz w:val="20"/>
+          <w:szCs w:val="20"/>
+        </w:rPr>
+        <w:t xml:space="preserve"> PLS)</w:t>
+      </w:r>
+      <w:r>
+        <w:rPr>
+          <w:rFonts w:ascii="News Gothic MT" w:hAnsi="News Gothic MT"/>
+          <w:color w:val="000000" w:themeColor="text1"/>
+          <w:sz w:val="20"/>
+          <w:szCs w:val="20"/>
+        </w:rPr>
+        <w:t>,</w:t>
+      </w:r>
+      <w:r>
+        <w:rPr>
+          <w:rFonts w:ascii="News Gothic MT" w:hAnsi="News Gothic MT"/>
+          <w:color w:val="000000" w:themeColor="text1"/>
+          <w:sz w:val="20"/>
+          <w:szCs w:val="20"/>
+        </w:rPr>
+        <w:t xml:space="preserve"> </w:t>
+      </w:r>
+      <w:r>
+        <w:rPr>
+          <w:rFonts w:ascii="News Gothic MT" w:hAnsi="News Gothic MT"/>
+          <w:color w:val="000000" w:themeColor="text1"/>
+          <w:sz w:val="20"/>
+          <w:szCs w:val="20"/>
+        </w:rPr>
+        <w:t>Feb</w:t>
+      </w:r>
+      <w:r>
+        <w:rPr>
+          <w:rFonts w:ascii="News Gothic MT" w:hAnsi="News Gothic MT"/>
+          <w:color w:val="000000" w:themeColor="text1"/>
+          <w:sz w:val="20"/>
+          <w:szCs w:val="20"/>
+        </w:rPr>
+        <w:t>. 202</w:t>
+      </w:r>
+      <w:r>
+        <w:rPr>
+          <w:rFonts w:ascii="News Gothic MT" w:hAnsi="News Gothic MT"/>
+          <w:color w:val="000000" w:themeColor="text1"/>
+          <w:sz w:val="20"/>
+          <w:szCs w:val="20"/>
+        </w:rPr>
+        <w:t>5</w:t>
+      </w:r>
+      <w:r>
+        <w:rPr>
+          <w:rFonts w:ascii="News Gothic MT" w:hAnsi="News Gothic MT"/>
+          <w:color w:val="000000" w:themeColor="text1"/>
+          <w:sz w:val="20"/>
+          <w:szCs w:val="20"/>
+        </w:rPr>
+        <w:t>.</w:t>
+      </w:r>
+    </w:p>
+    <w:p>
+      <w:pPr>
+        <w:rPr>
+          <w:rFonts w:ascii="News Gothic MT" w:hAnsi="News Gothic MT"/>
+          <w:color w:val="000000" w:themeColor="text1"/>
+          <w:sz w:val="20"/>
+          <w:szCs w:val="20"/>
+        </w:rPr>
+      </w:pPr>
+    </w:p>
+    <w:p>
+      <w:pPr>
+        <w:rPr>
+          <w:rFonts w:ascii="News Gothic MT" w:hAnsi="News Gothic MT"/>
+          <w:color w:val="000000" w:themeColor="text1"/>
+          <w:sz w:val="20"/>
+          <w:szCs w:val="20"/>
+        </w:rPr>
+      </w:pPr>
+      <w:r>
+        <w:rPr>
+          <w:rFonts w:ascii="News Gothic MT" w:hAnsi="News Gothic MT"/>
+          <w:color w:val="000000" w:themeColor="text1"/>
+          <w:sz w:val="20"/>
+          <w:szCs w:val="20"/>
+        </w:rPr>
+        <w:t>“</w:t>
+      </w:r>
+      <w:r>
+        <w:rPr>
+          <w:rFonts w:ascii="News Gothic MT" w:hAnsi="News Gothic MT"/>
+          <w:color w:val="000000" w:themeColor="text1"/>
+          <w:sz w:val="20"/>
+          <w:szCs w:val="20"/>
+        </w:rPr>
+        <w:t>Deriving</w:t>
+      </w:r>
+      <w:r>
+        <w:rPr>
+          <w:rFonts w:ascii="News Gothic MT" w:hAnsi="News Gothic MT"/>
+          <w:color w:val="000000" w:themeColor="text1"/>
+          <w:sz w:val="20"/>
+          <w:szCs w:val="20"/>
+        </w:rPr>
+        <w:t xml:space="preserve"> Structure from Music Corpora.</w:t>
       </w:r>
       <w:r>
         <w:rPr>
@@ -7535,6 +7665,7 @@
           <w:sz w:val="20"/>
           <w:szCs w:val="20"/>
         </w:rPr>
+        <w:lastRenderedPageBreak/>
         <w:t>The Katherine J. Hagedorn Prize</w:t>
       </w:r>
       <w:r>
@@ -7654,7 +7785,6 @@
           <w:sz w:val="20"/>
           <w:szCs w:val="20"/>
         </w:rPr>
-        <w:lastRenderedPageBreak/>
         <w:t xml:space="preserve">Awarded annually to the Pomona College student(s) demonstrating exceptional loyalty and dedication to their music studies. </w:t>
       </w:r>
     </w:p>
@@ -11275,6 +11405,119 @@
     </w:lvl>
   </w:abstractNum>
   <w:abstractNum w:abstractNumId="18" w15:restartNumberingAfterBreak="0">
+    <w:nsid w:val="666F7D88"/>
+    <w:multiLevelType w:val="hybridMultilevel"/>
+    <w:tmpl w:val="3FA02CBC"/>
+    <w:lvl w:ilvl="0" w:tplc="04090001">
+      <w:start w:val="1"/>
+      <w:numFmt w:val="bullet"/>
+      <w:lvlText w:val=""/>
+      <w:lvlJc w:val="left"/>
+      <w:pPr>
+        <w:ind w:left="720" w:hanging="360"/>
+      </w:pPr>
+      <w:rPr>
+        <w:rFonts w:ascii="Symbol" w:hAnsi="Symbol" w:hint="default"/>
+      </w:rPr>
+    </w:lvl>
+    <w:lvl w:ilvl="1" w:tplc="04090003" w:tentative="1">
+      <w:start w:val="1"/>
+      <w:numFmt w:val="bullet"/>
+      <w:lvlText w:val="o"/>
+      <w:lvlJc w:val="left"/>
+      <w:pPr>
+        <w:ind w:left="1440" w:hanging="360"/>
+      </w:pPr>
+      <w:rPr>
+        <w:rFonts w:ascii="Courier New" w:hAnsi="Courier New" w:cs="Courier New" w:hint="default"/>
+      </w:rPr>
+    </w:lvl>
+    <w:lvl w:ilvl="2" w:tplc="04090005" w:tentative="1">
+      <w:start w:val="1"/>
+      <w:numFmt w:val="bullet"/>
+      <w:lvlText w:val=""/>
+      <w:lvlJc w:val="left"/>
+      <w:pPr>
+        <w:ind w:left="2160" w:hanging="360"/>
+      </w:pPr>
+      <w:rPr>
+        <w:rFonts w:ascii="Wingdings" w:hAnsi="Wingdings" w:hint="default"/>
+      </w:rPr>
+    </w:lvl>
+    <w:lvl w:ilvl="3" w:tplc="04090001" w:tentative="1">
+      <w:start w:val="1"/>
+      <w:numFmt w:val="bullet"/>
+      <w:lvlText w:val=""/>
+      <w:lvlJc w:val="left"/>
+      <w:pPr>
+        <w:ind w:left="2880" w:hanging="360"/>
+      </w:pPr>
+      <w:rPr>
+        <w:rFonts w:ascii="Symbol" w:hAnsi="Symbol" w:hint="default"/>
+      </w:rPr>
+    </w:lvl>
+    <w:lvl w:ilvl="4" w:tplc="04090003" w:tentative="1">
+      <w:start w:val="1"/>
+      <w:numFmt w:val="bullet"/>
+      <w:lvlText w:val="o"/>
+      <w:lvlJc w:val="left"/>
+      <w:pPr>
+        <w:ind w:left="3600" w:hanging="360"/>
+      </w:pPr>
+      <w:rPr>
+        <w:rFonts w:ascii="Courier New" w:hAnsi="Courier New" w:cs="Courier New" w:hint="default"/>
+      </w:rPr>
+    </w:lvl>
+    <w:lvl w:ilvl="5" w:tplc="04090005" w:tentative="1">
+      <w:start w:val="1"/>
+      <w:numFmt w:val="bullet"/>
+      <w:lvlText w:val=""/>
+      <w:lvlJc w:val="left"/>
+      <w:pPr>
+        <w:ind w:left="4320" w:hanging="360"/>
+      </w:pPr>
+      <w:rPr>
+        <w:rFonts w:ascii="Wingdings" w:hAnsi="Wingdings" w:hint="default"/>
+      </w:rPr>
+    </w:lvl>
+    <w:lvl w:ilvl="6" w:tplc="04090001" w:tentative="1">
+      <w:start w:val="1"/>
+      <w:numFmt w:val="bullet"/>
+      <w:lvlText w:val=""/>
+      <w:lvlJc w:val="left"/>
+      <w:pPr>
+        <w:ind w:left="5040" w:hanging="360"/>
+      </w:pPr>
+      <w:rPr>
+        <w:rFonts w:ascii="Symbol" w:hAnsi="Symbol" w:hint="default"/>
+      </w:rPr>
+    </w:lvl>
+    <w:lvl w:ilvl="7" w:tplc="04090003" w:tentative="1">
+      <w:start w:val="1"/>
+      <w:numFmt w:val="bullet"/>
+      <w:lvlText w:val="o"/>
+      <w:lvlJc w:val="left"/>
+      <w:pPr>
+        <w:ind w:left="5760" w:hanging="360"/>
+      </w:pPr>
+      <w:rPr>
+        <w:rFonts w:ascii="Courier New" w:hAnsi="Courier New" w:cs="Courier New" w:hint="default"/>
+      </w:rPr>
+    </w:lvl>
+    <w:lvl w:ilvl="8" w:tplc="04090005" w:tentative="1">
+      <w:start w:val="1"/>
+      <w:numFmt w:val="bullet"/>
+      <w:lvlText w:val=""/>
+      <w:lvlJc w:val="left"/>
+      <w:pPr>
+        <w:ind w:left="6480" w:hanging="360"/>
+      </w:pPr>
+      <w:rPr>
+        <w:rFonts w:ascii="Wingdings" w:hAnsi="Wingdings" w:hint="default"/>
+      </w:rPr>
+    </w:lvl>
+  </w:abstractNum>
+  <w:abstractNum w:abstractNumId="19" w15:restartNumberingAfterBreak="0">
     <w:nsid w:val="761428ED"/>
     <w:multiLevelType w:val="hybridMultilevel"/>
     <w:tmpl w:val="3EBC0E18"/>
@@ -11429,7 +11672,7 @@
     <w:abstractNumId w:val="10"/>
   </w:num>
   <w:num w:numId="14" w16cid:durableId="270360264">
-    <w:abstractNumId w:val="18"/>
+    <w:abstractNumId w:val="19"/>
   </w:num>
   <w:num w:numId="15" w16cid:durableId="760101379">
     <w:abstractNumId w:val="17"/>
@@ -11445,6 +11688,9 @@
   </w:num>
   <w:num w:numId="19" w16cid:durableId="1775056005">
     <w:abstractNumId w:val="12"/>
+  </w:num>
+  <w:num w:numId="20" w16cid:durableId="1731733118">
+    <w:abstractNumId w:val="18"/>
   </w:num>
 </w:numbering>
 </file>

</xml_diff>

<commit_message>
update CV and some website things
</commit_message>
<xml_diff>
--- a/files/CV.docx
+++ b/files/CV.docx
@@ -1401,15 +1401,15 @@
           <w:sz w:val="20"/>
           <w:szCs w:val="20"/>
         </w:rPr>
-        <w:t>Synthesizing Composite Hierarchical Structure from Music Corpora</w:t>
-      </w:r>
-      <w:r>
-        <w:rPr>
-          <w:rFonts w:ascii="News Gothic MT" w:hAnsi="News Gothic MT" w:cs="Times New Roman"/>
-          <w:sz w:val="20"/>
-          <w:szCs w:val="20"/>
-        </w:rPr>
-        <w:t xml:space="preserve"> </w:t>
+        <w:t xml:space="preserve">Synthesizing </w:t>
+      </w:r>
+      <w:r>
+        <w:rPr>
+          <w:rFonts w:ascii="News Gothic MT" w:hAnsi="News Gothic MT" w:cs="Times New Roman"/>
+          <w:sz w:val="20"/>
+          <w:szCs w:val="20"/>
+        </w:rPr>
+        <w:t xml:space="preserve">Composite Hierarchical Structure from Music Corpora </w:t>
       </w:r>
       <w:r>
         <w:rPr>
@@ -1421,48 +1421,30 @@
         </w:rPr>
         <w:t>[</w:t>
       </w:r>
-      <w:r>
-        <w:fldChar w:fldCharType="begin"/>
-      </w:r>
-      <w:r>
-        <w:instrText>HYPERLINK "https://ilanashapiro.github.io/files/STG_paper.pdf"</w:instrText>
-      </w:r>
-      <w:r>
-        <w:fldChar w:fldCharType="separate"/>
-      </w:r>
-      <w:r>
-        <w:rPr>
-          <w:rStyle w:val="Hyperlink"/>
+      <w:hyperlink r:id="rId12" w:history="1">
+        <w:r>
+          <w:rPr>
+            <w:rStyle w:val="Hyperlink"/>
+            <w:rFonts w:ascii="News Gothic MT" w:hAnsi="News Gothic MT" w:cs="Times New Roman"/>
+            <w:b w:val="0"/>
+            <w:bCs/>
+            <w:sz w:val="18"/>
+            <w:szCs w:val="18"/>
+          </w:rPr>
+          <w:t>preprint</w:t>
+        </w:r>
+      </w:hyperlink>
+      <w:r>
+        <w:rPr>
           <w:rFonts w:ascii="News Gothic MT" w:hAnsi="News Gothic MT" w:cs="Times New Roman"/>
           <w:b w:val="0"/>
           <w:bCs/>
           <w:sz w:val="18"/>
           <w:szCs w:val="18"/>
         </w:rPr>
-        <w:t>preprint</w:t>
-      </w:r>
-      <w:r>
-        <w:rPr>
-          <w:rStyle w:val="Hyperlink"/>
-          <w:rFonts w:ascii="News Gothic MT" w:hAnsi="News Gothic MT" w:cs="Times New Roman"/>
-          <w:b w:val="0"/>
-          <w:bCs/>
-          <w:sz w:val="18"/>
-          <w:szCs w:val="18"/>
-        </w:rPr>
-        <w:fldChar w:fldCharType="end"/>
-      </w:r>
-      <w:r>
-        <w:rPr>
-          <w:rFonts w:ascii="News Gothic MT" w:hAnsi="News Gothic MT" w:cs="Times New Roman"/>
-          <w:b w:val="0"/>
-          <w:bCs/>
-          <w:sz w:val="18"/>
-          <w:szCs w:val="18"/>
-        </w:rPr>
         <w:t>][</w:t>
       </w:r>
-      <w:hyperlink r:id="rId12" w:history="1">
+      <w:hyperlink r:id="rId13" w:history="1">
         <w:r>
           <w:rPr>
             <w:rStyle w:val="Hyperlink"/>
@@ -1485,7 +1467,7 @@
         </w:rPr>
         <w:t>][</w:t>
       </w:r>
-      <w:hyperlink r:id="rId13" w:history="1">
+      <w:hyperlink r:id="rId14" w:history="1">
         <w:r>
           <w:rPr>
             <w:rStyle w:val="Hyperlink"/>
@@ -1495,7 +1477,7 @@
             <w:sz w:val="18"/>
             <w:szCs w:val="18"/>
           </w:rPr>
-          <w:t>slid</w:t>
+          <w:t>sli</w:t>
         </w:r>
         <w:r>
           <w:rPr>
@@ -1506,7 +1488,7 @@
             <w:sz w:val="18"/>
             <w:szCs w:val="18"/>
           </w:rPr>
-          <w:t>e</w:t>
+          <w:t>d</w:t>
         </w:r>
         <w:r>
           <w:rPr>
@@ -1517,7 +1499,7 @@
             <w:sz w:val="18"/>
             <w:szCs w:val="18"/>
           </w:rPr>
-          <w:t>s</w:t>
+          <w:t>es</w:t>
         </w:r>
       </w:hyperlink>
       <w:r>
@@ -1560,43 +1542,60 @@
           <w:sz w:val="20"/>
           <w:szCs w:val="20"/>
         </w:rPr>
-        <w:t>202</w:t>
-      </w:r>
-      <w:r>
-        <w:rPr>
-          <w:rFonts w:ascii="News Gothic MT" w:hAnsi="News Gothic MT" w:cs="Times New Roman"/>
-          <w:b w:val="0"/>
-          <w:bCs/>
-          <w:i/>
-          <w:iCs/>
-          <w:sz w:val="20"/>
-          <w:szCs w:val="20"/>
-        </w:rPr>
-        <w:t>5</w:t>
+        <w:t>2025</w:t>
       </w:r>
     </w:p>
     <w:p>
       <w:pPr>
-        <w:pStyle w:val="Heading2"/>
+        <w:pStyle w:val="ListParagraph"/>
         <w:numPr>
           <w:ilvl w:val="0"/>
           <w:numId w:val="20"/>
         </w:numPr>
-        <w:shd w:val="clear" w:color="auto" w:fill="FFFFFF"/>
         <w:ind w:left="540" w:hanging="270"/>
         <w:rPr>
-          <w:rFonts w:ascii="News Gothic MT" w:hAnsi="News Gothic MT" w:cs="Times New Roman"/>
-          <w:b w:val="0"/>
+          <w:rFonts w:ascii="News Gothic MT" w:eastAsiaTheme="majorEastAsia" w:hAnsi="News Gothic MT" w:cstheme="majorBidi"/>
           <w:bCs/>
+          <w:color w:val="000000" w:themeColor="text1"/>
           <w:sz w:val="20"/>
           <w:szCs w:val="20"/>
         </w:rPr>
       </w:pPr>
       <w:r>
         <w:rPr>
+          <w:rFonts w:ascii="News Gothic MT" w:eastAsiaTheme="majorEastAsia" w:hAnsi="News Gothic MT" w:cstheme="majorBidi"/>
+          <w:bCs/>
+          <w:color w:val="000000" w:themeColor="text1"/>
+          <w:sz w:val="20"/>
+          <w:szCs w:val="20"/>
+        </w:rPr>
+        <w:t>To appear in the 34th International Joint Conference on Artificial Intelligence</w:t>
+      </w:r>
+      <w:r>
+        <w:rPr>
+          <w:rFonts w:ascii="News Gothic MT" w:eastAsiaTheme="majorEastAsia" w:hAnsi="News Gothic MT" w:cstheme="majorBidi"/>
+          <w:bCs/>
+          <w:color w:val="000000" w:themeColor="text1"/>
+          <w:sz w:val="20"/>
+          <w:szCs w:val="20"/>
+        </w:rPr>
+        <w:t xml:space="preserve"> 2025.</w:t>
+      </w:r>
+      <w:r>
+        <w:rPr>
+          <w:rFonts w:ascii="News Gothic MT" w:eastAsiaTheme="majorEastAsia" w:hAnsi="News Gothic MT" w:cstheme="majorBidi"/>
+          <w:bCs/>
+          <w:color w:val="000000" w:themeColor="text1"/>
+          <w:sz w:val="20"/>
+          <w:szCs w:val="20"/>
+        </w:rPr>
+        <w:t xml:space="preserve"> </w:t>
+      </w:r>
+      <w:r>
+        <w:rPr>
           <w:rFonts w:ascii="News Gothic MT" w:hAnsi="News Gothic MT"/>
-          <w:b w:val="0"/>
           <w:bCs/>
+          <w:color w:val="000000" w:themeColor="text1"/>
           <w:sz w:val="20"/>
           <w:szCs w:val="20"/>
         </w:rPr>
@@ -1605,10 +1604,10 @@
       <w:r>
         <w:rPr>
           <w:rFonts w:ascii="News Gothic MT" w:hAnsi="News Gothic MT"/>
-          <w:b w:val="0"/>
           <w:bCs/>
           <w:i/>
           <w:iCs/>
+          <w:color w:val="000000" w:themeColor="text1"/>
           <w:sz w:val="20"/>
           <w:szCs w:val="20"/>
         </w:rPr>
@@ -1617,32 +1616,12 @@
       <w:r>
         <w:rPr>
           <w:rFonts w:ascii="News Gothic MT" w:hAnsi="News Gothic MT"/>
-          <w:b w:val="0"/>
           <w:bCs/>
-          <w:sz w:val="20"/>
-          <w:szCs w:val="20"/>
-        </w:rPr>
-        <w:t>-partite DAG. Combined stochastic and formal logic techniques to frame and solve the dually NP-hard combinatorial optimization problem of music structure summarization. In submission to the 2025 International Joint Conference on Artificial Intelligence</w:t>
-      </w:r>
-      <w:r>
-        <w:rPr>
-          <w:rFonts w:ascii="News Gothic MT" w:hAnsi="News Gothic MT"/>
-          <w:b w:val="0"/>
-          <w:bCs/>
-          <w:sz w:val="20"/>
-          <w:szCs w:val="20"/>
-        </w:rPr>
-        <w:t xml:space="preserve"> (IJCAI)</w:t>
-      </w:r>
-      <w:r>
-        <w:rPr>
-          <w:rFonts w:ascii="News Gothic MT" w:hAnsi="News Gothic MT"/>
-          <w:b w:val="0"/>
-          <w:bCs/>
-          <w:sz w:val="20"/>
-          <w:szCs w:val="20"/>
-        </w:rPr>
-        <w:t>.</w:t>
+          <w:color w:val="000000" w:themeColor="text1"/>
+          <w:sz w:val="20"/>
+          <w:szCs w:val="20"/>
+        </w:rPr>
+        <w:t xml:space="preserve">-partite DAG. Combined stochastic and formal logic techniques to frame and solve the dually NP-hard combinatorial optimization problem of music structure summarization. </w:t>
       </w:r>
     </w:p>
     <w:p>
@@ -1651,6 +1630,10 @@
         <w:shd w:val="clear" w:color="auto" w:fill="FFFFFF"/>
         <w:rPr>
           <w:rFonts w:ascii="News Gothic MT" w:hAnsi="News Gothic MT" w:cs="Times New Roman"/>
+          <w:b w:val="0"/>
+          <w:bCs/>
+          <w:i/>
+          <w:iCs/>
           <w:sz w:val="20"/>
           <w:szCs w:val="20"/>
         </w:rPr>
@@ -1661,7 +1644,7 @@
           <w:sz w:val="20"/>
           <w:szCs w:val="20"/>
         </w:rPr>
-        <w:t>The Impact of GitHub Copilot on Test-First Development</w:t>
+        <w:t>Lexically Constrained Decoding of Transformers</w:t>
       </w:r>
       <w:r>
         <w:rPr>
@@ -1681,7 +1664,7 @@
         </w:rPr>
         <w:t>[</w:t>
       </w:r>
-      <w:hyperlink r:id="rId14" w:history="1">
+      <w:hyperlink r:id="rId15" w:history="1">
         <w:r>
           <w:rPr>
             <w:rStyle w:val="Hyperlink"/>
@@ -1704,7 +1687,7 @@
         </w:rPr>
         <w:t>][</w:t>
       </w:r>
-      <w:hyperlink r:id="rId15" w:history="1">
+      <w:hyperlink r:id="rId16" w:history="1">
         <w:r>
           <w:rPr>
             <w:rStyle w:val="Hyperlink"/>
@@ -1730,274 +1713,8 @@
       <w:r>
         <w:rPr>
           <w:rFonts w:ascii="News Gothic MT" w:hAnsi="News Gothic MT" w:cs="Times New Roman"/>
-          <w:sz w:val="20"/>
-          <w:szCs w:val="20"/>
-        </w:rPr>
-        <w:tab/>
-        <w:t xml:space="preserve">   </w:t>
-      </w:r>
-      <w:r>
-        <w:rPr>
-          <w:rFonts w:ascii="News Gothic MT" w:hAnsi="News Gothic MT" w:cs="Times New Roman"/>
-          <w:sz w:val="20"/>
-          <w:szCs w:val="20"/>
-        </w:rPr>
-        <w:tab/>
-      </w:r>
-      <w:r>
-        <w:rPr>
-          <w:rFonts w:ascii="News Gothic MT" w:hAnsi="News Gothic MT" w:cs="Times New Roman"/>
-          <w:sz w:val="20"/>
-          <w:szCs w:val="20"/>
-        </w:rPr>
-        <w:tab/>
-      </w:r>
-      <w:r>
-        <w:rPr>
-          <w:rFonts w:ascii="News Gothic MT" w:hAnsi="News Gothic MT" w:cs="Times New Roman"/>
-          <w:sz w:val="20"/>
-          <w:szCs w:val="20"/>
-        </w:rPr>
-        <w:t xml:space="preserve">   </w:t>
-      </w:r>
-      <w:r>
-        <w:rPr>
-          <w:rFonts w:ascii="News Gothic MT" w:hAnsi="News Gothic MT" w:cs="Times New Roman"/>
           <w:b w:val="0"/>
           <w:bCs/>
-          <w:i/>
-          <w:iCs/>
-          <w:sz w:val="20"/>
-          <w:szCs w:val="20"/>
-        </w:rPr>
-        <w:t>2024</w:t>
-      </w:r>
-    </w:p>
-    <w:p>
-      <w:pPr>
-        <w:pStyle w:val="Heading2"/>
-        <w:numPr>
-          <w:ilvl w:val="0"/>
-          <w:numId w:val="19"/>
-        </w:numPr>
-        <w:shd w:val="clear" w:color="auto" w:fill="FFFFFF"/>
-        <w:ind w:left="540" w:hanging="270"/>
-        <w:rPr>
-          <w:rFonts w:ascii="News Gothic MT" w:hAnsi="News Gothic MT" w:cs="Times New Roman"/>
-          <w:b w:val="0"/>
-          <w:bCs/>
-          <w:sz w:val="20"/>
-          <w:szCs w:val="20"/>
-        </w:rPr>
-      </w:pPr>
-      <w:r>
-        <w:rPr>
-          <w:rFonts w:ascii="News Gothic MT" w:hAnsi="News Gothic MT" w:cs="Times New Roman"/>
-          <w:b w:val="0"/>
-          <w:bCs/>
-          <w:sz w:val="20"/>
-          <w:szCs w:val="20"/>
-        </w:rPr>
-        <w:t xml:space="preserve">Conducted between-subjects pilot study to determine impact of Copilot on Test-First Development. </w:t>
-      </w:r>
-      <w:r>
-        <w:rPr>
-          <w:rFonts w:ascii="News Gothic MT" w:hAnsi="News Gothic MT" w:cs="Times New Roman"/>
-          <w:b w:val="0"/>
-          <w:bCs/>
-          <w:sz w:val="20"/>
-          <w:szCs w:val="20"/>
-        </w:rPr>
-        <w:t>Thematic analysis revealed that</w:t>
-      </w:r>
-      <w:r>
-        <w:rPr>
-          <w:rFonts w:ascii="News Gothic MT" w:hAnsi="News Gothic MT" w:cs="Times New Roman"/>
-          <w:b w:val="0"/>
-          <w:bCs/>
-          <w:sz w:val="20"/>
-          <w:szCs w:val="20"/>
-        </w:rPr>
-        <w:t xml:space="preserve"> while</w:t>
-      </w:r>
-      <w:r>
-        <w:rPr>
-          <w:rFonts w:ascii="News Gothic MT" w:hAnsi="News Gothic MT" w:cs="Times New Roman"/>
-          <w:b w:val="0"/>
-          <w:bCs/>
-          <w:sz w:val="20"/>
-          <w:szCs w:val="20"/>
-        </w:rPr>
-        <w:t xml:space="preserve"> Copilot enhanced coding speed, it resulted in superficial problem comprehension and decreased scope of the test suites.</w:t>
-      </w:r>
-    </w:p>
-    <w:p>
-      <w:pPr>
-        <w:rPr>
-          <w:rFonts w:ascii="News Gothic MT" w:hAnsi="News Gothic MT"/>
-          <w:b/>
-          <w:bCs/>
-          <w:color w:val="000000" w:themeColor="text1"/>
-          <w:sz w:val="20"/>
-          <w:szCs w:val="20"/>
-        </w:rPr>
-      </w:pPr>
-      <w:proofErr w:type="spellStart"/>
-      <w:r>
-        <w:rPr>
-          <w:rFonts w:ascii="News Gothic MT" w:hAnsi="News Gothic MT"/>
-          <w:b/>
-          <w:bCs/>
-          <w:color w:val="000000" w:themeColor="text1"/>
-          <w:sz w:val="20"/>
-          <w:szCs w:val="20"/>
-        </w:rPr>
-        <w:t>pgen-rs</w:t>
-      </w:r>
-      <w:proofErr w:type="spellEnd"/>
-      <w:r>
-        <w:rPr>
-          <w:rFonts w:ascii="News Gothic MT" w:hAnsi="News Gothic MT"/>
-          <w:b/>
-          <w:bCs/>
-          <w:color w:val="000000" w:themeColor="text1"/>
-          <w:sz w:val="20"/>
-          <w:szCs w:val="20"/>
-        </w:rPr>
-        <w:t xml:space="preserve">: </w:t>
-      </w:r>
-      <w:r>
-        <w:rPr>
-          <w:rFonts w:ascii="News Gothic MT" w:hAnsi="News Gothic MT"/>
-          <w:b/>
-          <w:bCs/>
-          <w:color w:val="000000" w:themeColor="text1"/>
-          <w:sz w:val="20"/>
-          <w:szCs w:val="20"/>
-        </w:rPr>
-        <w:t>LLM-Aided</w:t>
-      </w:r>
-      <w:r>
-        <w:rPr>
-          <w:rFonts w:ascii="News Gothic MT" w:hAnsi="News Gothic MT"/>
-          <w:b/>
-          <w:bCs/>
-          <w:color w:val="000000" w:themeColor="text1"/>
-          <w:sz w:val="20"/>
-          <w:szCs w:val="20"/>
-        </w:rPr>
-        <w:t>,</w:t>
-      </w:r>
-      <w:r>
-        <w:rPr>
-          <w:rFonts w:ascii="News Gothic MT" w:hAnsi="News Gothic MT"/>
-          <w:b/>
-          <w:bCs/>
-          <w:color w:val="000000" w:themeColor="text1"/>
-          <w:sz w:val="20"/>
-          <w:szCs w:val="20"/>
-        </w:rPr>
-        <w:t xml:space="preserve"> </w:t>
-      </w:r>
-      <w:r>
-        <w:rPr>
-          <w:rFonts w:ascii="News Gothic MT" w:hAnsi="News Gothic MT"/>
-          <w:b/>
-          <w:bCs/>
-          <w:color w:val="000000" w:themeColor="text1"/>
-          <w:sz w:val="20"/>
-          <w:szCs w:val="20"/>
-        </w:rPr>
-        <w:t>Efficient</w:t>
-      </w:r>
-      <w:r>
-        <w:rPr>
-          <w:rFonts w:ascii="News Gothic MT" w:hAnsi="News Gothic MT"/>
-          <w:b/>
-          <w:bCs/>
-          <w:color w:val="000000" w:themeColor="text1"/>
-          <w:sz w:val="20"/>
-          <w:szCs w:val="20"/>
-        </w:rPr>
-        <w:t xml:space="preserve">, </w:t>
-      </w:r>
-      <w:r>
-        <w:rPr>
-          <w:rFonts w:ascii="News Gothic MT" w:hAnsi="News Gothic MT"/>
-          <w:b/>
-          <w:bCs/>
-          <w:color w:val="000000" w:themeColor="text1"/>
-          <w:sz w:val="20"/>
-          <w:szCs w:val="20"/>
-        </w:rPr>
-        <w:t>User-</w:t>
-      </w:r>
-      <w:r>
-        <w:rPr>
-          <w:rFonts w:ascii="News Gothic MT" w:hAnsi="News Gothic MT"/>
-          <w:b/>
-          <w:bCs/>
-          <w:color w:val="000000" w:themeColor="text1"/>
-          <w:sz w:val="20"/>
-          <w:szCs w:val="20"/>
-        </w:rPr>
-        <w:t>F</w:t>
-      </w:r>
-      <w:r>
-        <w:rPr>
-          <w:rFonts w:ascii="News Gothic MT" w:hAnsi="News Gothic MT"/>
-          <w:b/>
-          <w:bCs/>
-          <w:color w:val="000000" w:themeColor="text1"/>
-          <w:sz w:val="20"/>
-          <w:szCs w:val="20"/>
-        </w:rPr>
-        <w:t>riendly Genomic Data Wrangling</w:t>
-      </w:r>
-      <w:r>
-        <w:rPr>
-          <w:rFonts w:ascii="News Gothic MT" w:hAnsi="News Gothic MT"/>
-          <w:b/>
-          <w:bCs/>
-          <w:color w:val="000000" w:themeColor="text1"/>
-          <w:sz w:val="20"/>
-          <w:szCs w:val="20"/>
-        </w:rPr>
-        <w:t xml:space="preserve"> </w:t>
-      </w:r>
-      <w:r>
-        <w:rPr>
-          <w:rFonts w:ascii="News Gothic MT" w:hAnsi="News Gothic MT"/>
-          <w:color w:val="000000" w:themeColor="text1"/>
-          <w:sz w:val="18"/>
-          <w:szCs w:val="18"/>
-        </w:rPr>
-        <w:t>[</w:t>
-      </w:r>
-      <w:hyperlink r:id="rId16" w:history="1">
-        <w:r>
-          <w:rPr>
-            <w:rStyle w:val="Hyperlink"/>
-            <w:rFonts w:ascii="News Gothic MT" w:hAnsi="News Gothic MT"/>
-            <w:sz w:val="18"/>
-            <w:szCs w:val="18"/>
-          </w:rPr>
-          <w:t>paper</w:t>
-        </w:r>
-      </w:hyperlink>
-      <w:r>
-        <w:rPr>
-          <w:rFonts w:ascii="News Gothic MT" w:hAnsi="News Gothic MT"/>
-          <w:color w:val="000000" w:themeColor="text1"/>
-          <w:sz w:val="18"/>
-          <w:szCs w:val="18"/>
-        </w:rPr>
-        <w:t>]</w:t>
-      </w:r>
-      <w:r>
-        <w:rPr>
-          <w:rFonts w:ascii="News Gothic MT" w:hAnsi="News Gothic MT"/>
-          <w:color w:val="000000" w:themeColor="text1"/>
           <w:sz w:val="18"/>
           <w:szCs w:val="18"/>
         </w:rPr>
@@ -2007,36 +1724,9 @@
         <w:r>
           <w:rPr>
             <w:rStyle w:val="Hyperlink"/>
-            <w:rFonts w:ascii="News Gothic MT" w:hAnsi="News Gothic MT"/>
-            <w:sz w:val="18"/>
-            <w:szCs w:val="18"/>
-          </w:rPr>
-          <w:t>code</w:t>
-        </w:r>
-      </w:hyperlink>
-      <w:r>
-        <w:rPr>
-          <w:rFonts w:ascii="News Gothic MT" w:hAnsi="News Gothic MT"/>
-          <w:color w:val="000000" w:themeColor="text1"/>
-          <w:sz w:val="18"/>
-          <w:szCs w:val="18"/>
-        </w:rPr>
-        <w:t>]</w:t>
-      </w:r>
-      <w:r>
-        <w:rPr>
-          <w:rFonts w:ascii="News Gothic MT" w:hAnsi="News Gothic MT"/>
-          <w:color w:val="000000" w:themeColor="text1"/>
-          <w:sz w:val="18"/>
-          <w:szCs w:val="18"/>
-        </w:rPr>
-        <w:t>[</w:t>
-      </w:r>
-      <w:hyperlink r:id="rId18" w:history="1">
-        <w:r>
-          <w:rPr>
-            <w:rStyle w:val="Hyperlink"/>
-            <w:rFonts w:ascii="News Gothic MT" w:hAnsi="News Gothic MT"/>
+            <w:rFonts w:ascii="News Gothic MT" w:hAnsi="News Gothic MT" w:cs="Times New Roman"/>
+            <w:b w:val="0"/>
+            <w:bCs/>
             <w:sz w:val="18"/>
             <w:szCs w:val="18"/>
           </w:rPr>
@@ -2045,8 +1735,9 @@
       </w:hyperlink>
       <w:r>
         <w:rPr>
-          <w:rFonts w:ascii="News Gothic MT" w:hAnsi="News Gothic MT"/>
-          <w:color w:val="000000" w:themeColor="text1"/>
+          <w:rFonts w:ascii="News Gothic MT" w:hAnsi="News Gothic MT" w:cs="Times New Roman"/>
+          <w:b w:val="0"/>
+          <w:bCs/>
           <w:sz w:val="18"/>
           <w:szCs w:val="18"/>
         </w:rPr>
@@ -2054,32 +1745,56 @@
       </w:r>
       <w:r>
         <w:rPr>
-          <w:rFonts w:ascii="News Gothic MT" w:hAnsi="News Gothic MT"/>
-          <w:color w:val="000000" w:themeColor="text1"/>
+          <w:rFonts w:ascii="News Gothic MT" w:hAnsi="News Gothic MT" w:cs="Times New Roman"/>
+          <w:b w:val="0"/>
+          <w:bCs/>
           <w:sz w:val="18"/>
           <w:szCs w:val="18"/>
         </w:rPr>
-        <w:t xml:space="preserve">  </w:t>
-      </w:r>
-      <w:r>
-        <w:rPr>
-          <w:rFonts w:ascii="News Gothic MT" w:hAnsi="News Gothic MT"/>
-          <w:color w:val="000000" w:themeColor="text1"/>
+        <w:tab/>
+        <w:t xml:space="preserve">   </w:t>
+      </w:r>
+      <w:r>
+        <w:rPr>
+          <w:rFonts w:ascii="News Gothic MT" w:hAnsi="News Gothic MT" w:cs="Times New Roman"/>
+          <w:b w:val="0"/>
+          <w:bCs/>
           <w:sz w:val="18"/>
           <w:szCs w:val="18"/>
         </w:rPr>
-        <w:t xml:space="preserve"> </w:t>
-      </w:r>
-      <w:r>
-        <w:rPr>
-          <w:rFonts w:ascii="News Gothic MT" w:hAnsi="News Gothic MT"/>
+        <w:tab/>
+      </w:r>
+      <w:r>
+        <w:rPr>
+          <w:rFonts w:ascii="News Gothic MT" w:hAnsi="News Gothic MT" w:cs="Times New Roman"/>
+          <w:b w:val="0"/>
+          <w:bCs/>
+          <w:sz w:val="18"/>
+          <w:szCs w:val="18"/>
+        </w:rPr>
+        <w:tab/>
+      </w:r>
+      <w:r>
+        <w:rPr>
+          <w:rFonts w:ascii="News Gothic MT" w:hAnsi="News Gothic MT" w:cs="Times New Roman"/>
+          <w:b w:val="0"/>
+          <w:bCs/>
+          <w:sz w:val="18"/>
+          <w:szCs w:val="18"/>
+        </w:rPr>
+        <w:t xml:space="preserve">   </w:t>
+      </w:r>
+      <w:r>
+        <w:rPr>
+          <w:rFonts w:ascii="News Gothic MT" w:hAnsi="News Gothic MT" w:cs="Times New Roman"/>
+          <w:b w:val="0"/>
+          <w:bCs/>
           <w:i/>
           <w:iCs/>
-          <w:color w:val="000000" w:themeColor="text1"/>
-          <w:sz w:val="20"/>
-          <w:szCs w:val="20"/>
-        </w:rPr>
-        <w:t>2024</w:t>
+          <w:sz w:val="20"/>
+          <w:szCs w:val="20"/>
+        </w:rPr>
+        <w:t>2025</w:t>
       </w:r>
     </w:p>
     <w:p>
@@ -2087,11 +1802,12 @@
         <w:pStyle w:val="ListParagraph"/>
         <w:numPr>
           <w:ilvl w:val="0"/>
-          <w:numId w:val="18"/>
+          <w:numId w:val="20"/>
         </w:numPr>
         <w:ind w:left="540" w:hanging="270"/>
         <w:rPr>
-          <w:rFonts w:ascii="News Gothic MT" w:hAnsi="News Gothic MT"/>
+          <w:rFonts w:ascii="News Gothic MT" w:eastAsiaTheme="majorEastAsia" w:hAnsi="News Gothic MT" w:cstheme="majorBidi"/>
+          <w:bCs/>
           <w:color w:val="000000" w:themeColor="text1"/>
           <w:sz w:val="20"/>
           <w:szCs w:val="20"/>
@@ -2099,122 +1815,73 @@
       </w:pPr>
       <w:r>
         <w:rPr>
-          <w:rFonts w:ascii="News Gothic MT" w:hAnsi="News Gothic MT"/>
-          <w:color w:val="000000" w:themeColor="text1"/>
-          <w:sz w:val="20"/>
-          <w:szCs w:val="20"/>
-        </w:rPr>
-        <w:t xml:space="preserve">Developed </w:t>
-      </w:r>
-      <w:proofErr w:type="spellStart"/>
-      <w:r>
-        <w:rPr>
-          <w:rFonts w:ascii="News Gothic MT" w:hAnsi="News Gothic MT"/>
-          <w:color w:val="000000" w:themeColor="text1"/>
-          <w:sz w:val="20"/>
-          <w:szCs w:val="20"/>
-        </w:rPr>
-        <w:t>pgen-rs</w:t>
-      </w:r>
-      <w:proofErr w:type="spellEnd"/>
-      <w:r>
-        <w:rPr>
-          <w:rFonts w:ascii="News Gothic MT" w:hAnsi="News Gothic MT"/>
-          <w:color w:val="000000" w:themeColor="text1"/>
-          <w:sz w:val="20"/>
-          <w:szCs w:val="20"/>
-        </w:rPr>
-        <w:t>, a tool</w:t>
-      </w:r>
-      <w:r>
-        <w:rPr>
-          <w:rFonts w:ascii="News Gothic MT" w:hAnsi="News Gothic MT"/>
-          <w:color w:val="000000" w:themeColor="text1"/>
-          <w:sz w:val="20"/>
-          <w:szCs w:val="20"/>
-        </w:rPr>
-        <w:t xml:space="preserve"> </w:t>
-      </w:r>
-      <w:r>
-        <w:rPr>
-          <w:rFonts w:ascii="News Gothic MT" w:hAnsi="News Gothic MT"/>
-          <w:color w:val="000000" w:themeColor="text1"/>
-          <w:sz w:val="20"/>
-          <w:szCs w:val="20"/>
-        </w:rPr>
-        <w:t>enabling</w:t>
-      </w:r>
-      <w:r>
-        <w:rPr>
-          <w:rFonts w:ascii="News Gothic MT" w:hAnsi="News Gothic MT"/>
-          <w:color w:val="000000" w:themeColor="text1"/>
-          <w:sz w:val="20"/>
-          <w:szCs w:val="20"/>
-        </w:rPr>
-        <w:t xml:space="preserve"> </w:t>
-      </w:r>
-      <w:r>
-        <w:rPr>
-          <w:rFonts w:ascii="News Gothic MT" w:hAnsi="News Gothic MT"/>
-          <w:color w:val="000000" w:themeColor="text1"/>
-          <w:sz w:val="20"/>
-          <w:szCs w:val="20"/>
-        </w:rPr>
-        <w:t>end-</w:t>
-      </w:r>
-      <w:r>
-        <w:rPr>
-          <w:rFonts w:ascii="News Gothic MT" w:hAnsi="News Gothic MT"/>
-          <w:color w:val="000000" w:themeColor="text1"/>
-          <w:sz w:val="20"/>
-          <w:szCs w:val="20"/>
-        </w:rPr>
-        <w:t xml:space="preserve">users to write </w:t>
-      </w:r>
-      <w:r>
-        <w:rPr>
-          <w:rFonts w:ascii="News Gothic MT" w:hAnsi="News Gothic MT"/>
-          <w:color w:val="000000" w:themeColor="text1"/>
-          <w:sz w:val="20"/>
-          <w:szCs w:val="20"/>
-        </w:rPr>
-        <w:t>genomic</w:t>
-      </w:r>
-      <w:r>
-        <w:rPr>
-          <w:rFonts w:ascii="News Gothic MT" w:hAnsi="News Gothic MT"/>
-          <w:color w:val="000000" w:themeColor="text1"/>
-          <w:sz w:val="20"/>
-          <w:szCs w:val="20"/>
-        </w:rPr>
-        <w:t xml:space="preserve"> data wrangling requirements in natural language</w:t>
-      </w:r>
-      <w:r>
-        <w:rPr>
-          <w:rFonts w:ascii="News Gothic MT" w:hAnsi="News Gothic MT"/>
-          <w:color w:val="000000" w:themeColor="text1"/>
-          <w:sz w:val="20"/>
-          <w:szCs w:val="20"/>
-        </w:rPr>
-        <w:t xml:space="preserve"> and execute with</w:t>
-      </w:r>
-      <w:r>
-        <w:rPr>
-          <w:rFonts w:ascii="News Gothic MT" w:hAnsi="News Gothic MT"/>
-          <w:color w:val="000000" w:themeColor="text1"/>
-          <w:sz w:val="20"/>
-          <w:szCs w:val="20"/>
-        </w:rPr>
-        <w:t xml:space="preserve"> Rust-based high-performance genomic data processor</w:t>
-      </w:r>
-      <w:r>
-        <w:rPr>
-          <w:rFonts w:ascii="News Gothic MT" w:hAnsi="News Gothic MT"/>
-          <w:color w:val="000000" w:themeColor="text1"/>
-          <w:sz w:val="20"/>
-          <w:szCs w:val="20"/>
-        </w:rPr>
-        <w:t>.</w:t>
+          <w:rFonts w:ascii="News Gothic MT" w:eastAsiaTheme="majorEastAsia" w:hAnsi="News Gothic MT" w:cstheme="majorBidi"/>
+          <w:bCs/>
+          <w:color w:val="000000" w:themeColor="text1"/>
+          <w:sz w:val="20"/>
+          <w:szCs w:val="20"/>
+        </w:rPr>
+        <w:t>A</w:t>
+      </w:r>
+      <w:r>
+        <w:rPr>
+          <w:rFonts w:ascii="News Gothic MT" w:eastAsiaTheme="majorEastAsia" w:hAnsi="News Gothic MT" w:cstheme="majorBidi"/>
+          <w:bCs/>
+          <w:color w:val="000000" w:themeColor="text1"/>
+          <w:sz w:val="20"/>
+          <w:szCs w:val="20"/>
+        </w:rPr>
+        <w:t xml:space="preserve">dapted the constrained decoding algorithm Grid Beam Search (GBS) to impose lexical constraints on </w:t>
+      </w:r>
+      <w:r>
+        <w:rPr>
+          <w:rFonts w:ascii="News Gothic MT" w:eastAsiaTheme="majorEastAsia" w:hAnsi="News Gothic MT" w:cstheme="majorBidi"/>
+          <w:bCs/>
+          <w:color w:val="000000" w:themeColor="text1"/>
+          <w:sz w:val="20"/>
+          <w:szCs w:val="20"/>
+        </w:rPr>
+        <w:t>GPT2</w:t>
+      </w:r>
+      <w:r>
+        <w:rPr>
+          <w:rFonts w:ascii="News Gothic MT" w:eastAsiaTheme="majorEastAsia" w:hAnsi="News Gothic MT" w:cstheme="majorBidi"/>
+          <w:bCs/>
+          <w:color w:val="000000" w:themeColor="text1"/>
+          <w:sz w:val="20"/>
+          <w:szCs w:val="20"/>
+        </w:rPr>
+        <w:t>, and</w:t>
+      </w:r>
+      <w:r>
+        <w:rPr>
+          <w:rFonts w:ascii="News Gothic MT" w:eastAsiaTheme="majorEastAsia" w:hAnsi="News Gothic MT" w:cstheme="majorBidi"/>
+          <w:bCs/>
+          <w:color w:val="000000" w:themeColor="text1"/>
+          <w:sz w:val="20"/>
+          <w:szCs w:val="20"/>
+        </w:rPr>
+        <w:t xml:space="preserve"> fine-tuned GPT2 on a corpus of Chekhov’s stories. GBS + fine-tuned GPT2 </w:t>
+      </w:r>
+      <w:r>
+        <w:rPr>
+          <w:rFonts w:ascii="News Gothic MT" w:eastAsiaTheme="majorEastAsia" w:hAnsi="News Gothic MT" w:cstheme="majorBidi"/>
+          <w:bCs/>
+          <w:color w:val="000000" w:themeColor="text1"/>
+          <w:sz w:val="20"/>
+          <w:szCs w:val="20"/>
+        </w:rPr>
+        <w:t>subjectively outperformed</w:t>
+      </w:r>
+      <w:r>
+        <w:rPr>
+          <w:rFonts w:ascii="News Gothic MT" w:eastAsiaTheme="majorEastAsia" w:hAnsi="News Gothic MT" w:cstheme="majorBidi"/>
+          <w:bCs/>
+          <w:color w:val="000000" w:themeColor="text1"/>
+          <w:sz w:val="20"/>
+          <w:szCs w:val="20"/>
+        </w:rPr>
+        <w:t xml:space="preserve"> GBS + GPT2 alone.</w:t>
       </w:r>
     </w:p>
     <w:p>
@@ -2227,49 +1894,13 @@
           <w:szCs w:val="20"/>
         </w:rPr>
       </w:pPr>
-      <w:proofErr w:type="spellStart"/>
-      <w:r>
-        <w:rPr>
-          <w:rFonts w:ascii="News Gothic MT" w:hAnsi="News Gothic MT" w:cs="Times New Roman"/>
-          <w:sz w:val="20"/>
-          <w:szCs w:val="20"/>
-        </w:rPr>
-        <w:t>ProCon</w:t>
-      </w:r>
-      <w:proofErr w:type="spellEnd"/>
-      <w:r>
-        <w:rPr>
-          <w:rFonts w:ascii="News Gothic MT" w:hAnsi="News Gothic MT" w:cs="Times New Roman"/>
-          <w:sz w:val="20"/>
-          <w:szCs w:val="20"/>
-        </w:rPr>
-        <w:t>: Continuous Enumeration for Just-In-Time</w:t>
-      </w:r>
-      <w:r>
-        <w:rPr>
-          <w:rFonts w:ascii="News Gothic MT" w:hAnsi="News Gothic MT" w:cs="Times New Roman"/>
-          <w:sz w:val="20"/>
-          <w:szCs w:val="20"/>
-        </w:rPr>
-        <w:t xml:space="preserve"> </w:t>
-      </w:r>
-      <w:r>
-        <w:rPr>
-          <w:rFonts w:ascii="News Gothic MT" w:hAnsi="News Gothic MT" w:cs="Times New Roman"/>
-          <w:sz w:val="20"/>
-          <w:szCs w:val="20"/>
-        </w:rPr>
-        <w:t>Bottom-Up Synthesis</w:t>
-      </w:r>
-      <w:r>
-        <w:rPr>
-          <w:rFonts w:ascii="News Gothic MT" w:hAnsi="News Gothic MT" w:cs="Times New Roman"/>
-          <w:b w:val="0"/>
-          <w:bCs/>
-          <w:sz w:val="20"/>
-          <w:szCs w:val="20"/>
-        </w:rPr>
-        <w:t xml:space="preserve"> </w:t>
+      <w:r>
+        <w:rPr>
+          <w:rFonts w:ascii="News Gothic MT" w:hAnsi="News Gothic MT" w:cs="Times New Roman"/>
+          <w:sz w:val="20"/>
+          <w:szCs w:val="20"/>
+        </w:rPr>
+        <w:t xml:space="preserve">The Impact of GitHub Copilot on Test-First Development </w:t>
       </w:r>
       <w:r>
         <w:rPr>
@@ -2281,7 +1912,7 @@
         </w:rPr>
         <w:t>[</w:t>
       </w:r>
-      <w:hyperlink r:id="rId19" w:history="1">
+      <w:hyperlink r:id="rId18" w:history="1">
         <w:r>
           <w:rPr>
             <w:rStyle w:val="Hyperlink"/>
@@ -2302,19 +1933,9 @@
           <w:sz w:val="18"/>
           <w:szCs w:val="18"/>
         </w:rPr>
-        <w:t>]</w:t>
-      </w:r>
-      <w:r>
-        <w:rPr>
-          <w:rFonts w:ascii="News Gothic MT" w:hAnsi="News Gothic MT" w:cs="Times New Roman"/>
-          <w:b w:val="0"/>
-          <w:bCs/>
-          <w:sz w:val="18"/>
-          <w:szCs w:val="18"/>
-        </w:rPr>
-        <w:t>[</w:t>
-      </w:r>
-      <w:hyperlink r:id="rId20" w:history="1">
+        <w:t>][</w:t>
+      </w:r>
+      <w:hyperlink r:id="rId19" w:history="1">
         <w:r>
           <w:rPr>
             <w:rStyle w:val="Hyperlink"/>
@@ -2340,20 +1961,33 @@
       <w:r>
         <w:rPr>
           <w:rFonts w:ascii="News Gothic MT" w:hAnsi="News Gothic MT" w:cs="Times New Roman"/>
-          <w:b w:val="0"/>
-          <w:bCs/>
-          <w:sz w:val="18"/>
-          <w:szCs w:val="18"/>
+          <w:sz w:val="20"/>
+          <w:szCs w:val="20"/>
         </w:rPr>
         <w:tab/>
-      </w:r>
-      <w:r>
-        <w:rPr>
-          <w:rFonts w:ascii="News Gothic MT" w:hAnsi="News Gothic MT" w:cs="Times New Roman"/>
-          <w:b w:val="0"/>
-          <w:bCs/>
-          <w:sz w:val="18"/>
-          <w:szCs w:val="18"/>
+        <w:t xml:space="preserve">   </w:t>
+      </w:r>
+      <w:r>
+        <w:rPr>
+          <w:rFonts w:ascii="News Gothic MT" w:hAnsi="News Gothic MT" w:cs="Times New Roman"/>
+          <w:sz w:val="20"/>
+          <w:szCs w:val="20"/>
+        </w:rPr>
+        <w:tab/>
+      </w:r>
+      <w:r>
+        <w:rPr>
+          <w:rFonts w:ascii="News Gothic MT" w:hAnsi="News Gothic MT" w:cs="Times New Roman"/>
+          <w:sz w:val="20"/>
+          <w:szCs w:val="20"/>
+        </w:rPr>
+        <w:tab/>
+      </w:r>
+      <w:r>
+        <w:rPr>
+          <w:rFonts w:ascii="News Gothic MT" w:hAnsi="News Gothic MT" w:cs="Times New Roman"/>
+          <w:sz w:val="20"/>
+          <w:szCs w:val="20"/>
         </w:rPr>
         <w:t xml:space="preserve">   </w:t>
       </w:r>
@@ -2364,6 +1998,334 @@
           <w:bCs/>
           <w:i/>
           <w:iCs/>
+          <w:sz w:val="20"/>
+          <w:szCs w:val="20"/>
+        </w:rPr>
+        <w:t>2024</w:t>
+      </w:r>
+    </w:p>
+    <w:p>
+      <w:pPr>
+        <w:pStyle w:val="Heading2"/>
+        <w:numPr>
+          <w:ilvl w:val="0"/>
+          <w:numId w:val="19"/>
+        </w:numPr>
+        <w:shd w:val="clear" w:color="auto" w:fill="FFFFFF"/>
+        <w:ind w:left="540" w:hanging="270"/>
+        <w:rPr>
+          <w:rFonts w:ascii="News Gothic MT" w:hAnsi="News Gothic MT" w:cs="Times New Roman"/>
+          <w:b w:val="0"/>
+          <w:bCs/>
+          <w:sz w:val="20"/>
+          <w:szCs w:val="20"/>
+        </w:rPr>
+      </w:pPr>
+      <w:r>
+        <w:rPr>
+          <w:rFonts w:ascii="News Gothic MT" w:hAnsi="News Gothic MT" w:cs="Times New Roman"/>
+          <w:b w:val="0"/>
+          <w:bCs/>
+          <w:sz w:val="20"/>
+          <w:szCs w:val="20"/>
+        </w:rPr>
+        <w:t>Conducted between-subjects</w:t>
+      </w:r>
+      <w:r>
+        <w:rPr>
+          <w:rFonts w:ascii="News Gothic MT" w:hAnsi="News Gothic MT" w:cs="Times New Roman"/>
+          <w:b w:val="0"/>
+          <w:bCs/>
+          <w:sz w:val="20"/>
+          <w:szCs w:val="20"/>
+        </w:rPr>
+        <w:t xml:space="preserve"> pilot study to determine impact of Copilot on Test-First Development. </w:t>
+      </w:r>
+      <w:r>
+        <w:rPr>
+          <w:rFonts w:ascii="News Gothic MT" w:hAnsi="News Gothic MT" w:cs="Times New Roman"/>
+          <w:b w:val="0"/>
+          <w:bCs/>
+          <w:sz w:val="20"/>
+          <w:szCs w:val="20"/>
+        </w:rPr>
+        <w:t>Thematic analysis revealed that</w:t>
+      </w:r>
+      <w:r>
+        <w:rPr>
+          <w:rFonts w:ascii="News Gothic MT" w:hAnsi="News Gothic MT" w:cs="Times New Roman"/>
+          <w:b w:val="0"/>
+          <w:bCs/>
+          <w:sz w:val="20"/>
+          <w:szCs w:val="20"/>
+        </w:rPr>
+        <w:t xml:space="preserve"> while</w:t>
+      </w:r>
+      <w:r>
+        <w:rPr>
+          <w:rFonts w:ascii="News Gothic MT" w:hAnsi="News Gothic MT" w:cs="Times New Roman"/>
+          <w:b w:val="0"/>
+          <w:bCs/>
+          <w:sz w:val="20"/>
+          <w:szCs w:val="20"/>
+        </w:rPr>
+        <w:t xml:space="preserve"> Copilot enhanced coding speed, it resulted in superficial problem comprehension and decreased scope of the test suites.</w:t>
+      </w:r>
+    </w:p>
+    <w:p>
+      <w:pPr>
+        <w:rPr>
+          <w:rFonts w:ascii="News Gothic MT" w:hAnsi="News Gothic MT"/>
+          <w:b/>
+          <w:bCs/>
+          <w:color w:val="000000" w:themeColor="text1"/>
+          <w:sz w:val="20"/>
+          <w:szCs w:val="20"/>
+        </w:rPr>
+      </w:pPr>
+      <w:proofErr w:type="spellStart"/>
+      <w:r>
+        <w:rPr>
+          <w:rFonts w:ascii="News Gothic MT" w:hAnsi="News Gothic MT"/>
+          <w:b/>
+          <w:bCs/>
+          <w:color w:val="000000" w:themeColor="text1"/>
+          <w:sz w:val="20"/>
+          <w:szCs w:val="20"/>
+        </w:rPr>
+        <w:t>pgen-rs</w:t>
+      </w:r>
+      <w:proofErr w:type="spellEnd"/>
+      <w:r>
+        <w:rPr>
+          <w:rFonts w:ascii="News Gothic MT" w:hAnsi="News Gothic MT"/>
+          <w:b/>
+          <w:bCs/>
+          <w:color w:val="000000" w:themeColor="text1"/>
+          <w:sz w:val="20"/>
+          <w:szCs w:val="20"/>
+        </w:rPr>
+        <w:t xml:space="preserve">: </w:t>
+      </w:r>
+      <w:r>
+        <w:rPr>
+          <w:rFonts w:ascii="News Gothic MT" w:hAnsi="News Gothic MT"/>
+          <w:b/>
+          <w:bCs/>
+          <w:color w:val="000000" w:themeColor="text1"/>
+          <w:sz w:val="20"/>
+          <w:szCs w:val="20"/>
+        </w:rPr>
+        <w:t>LLM-Aided</w:t>
+      </w:r>
+      <w:r>
+        <w:rPr>
+          <w:rFonts w:ascii="News Gothic MT" w:hAnsi="News Gothic MT"/>
+          <w:b/>
+          <w:bCs/>
+          <w:color w:val="000000" w:themeColor="text1"/>
+          <w:sz w:val="20"/>
+          <w:szCs w:val="20"/>
+        </w:rPr>
+        <w:t>,</w:t>
+      </w:r>
+      <w:r>
+        <w:rPr>
+          <w:rFonts w:ascii="News Gothic MT" w:hAnsi="News Gothic MT"/>
+          <w:b/>
+          <w:bCs/>
+          <w:color w:val="000000" w:themeColor="text1"/>
+          <w:sz w:val="20"/>
+          <w:szCs w:val="20"/>
+        </w:rPr>
+        <w:t xml:space="preserve"> </w:t>
+      </w:r>
+      <w:r>
+        <w:rPr>
+          <w:rFonts w:ascii="News Gothic MT" w:hAnsi="News Gothic MT"/>
+          <w:b/>
+          <w:bCs/>
+          <w:color w:val="000000" w:themeColor="text1"/>
+          <w:sz w:val="20"/>
+          <w:szCs w:val="20"/>
+        </w:rPr>
+        <w:t>Efficient</w:t>
+      </w:r>
+      <w:r>
+        <w:rPr>
+          <w:rFonts w:ascii="News Gothic MT" w:hAnsi="News Gothic MT"/>
+          <w:b/>
+          <w:bCs/>
+          <w:color w:val="000000" w:themeColor="text1"/>
+          <w:sz w:val="20"/>
+          <w:szCs w:val="20"/>
+        </w:rPr>
+        <w:t xml:space="preserve">, </w:t>
+      </w:r>
+      <w:r>
+        <w:rPr>
+          <w:rFonts w:ascii="News Gothic MT" w:hAnsi="News Gothic MT"/>
+          <w:b/>
+          <w:bCs/>
+          <w:color w:val="000000" w:themeColor="text1"/>
+          <w:sz w:val="20"/>
+          <w:szCs w:val="20"/>
+        </w:rPr>
+        <w:t>User-</w:t>
+      </w:r>
+      <w:r>
+        <w:rPr>
+          <w:rFonts w:ascii="News Gothic MT" w:hAnsi="News Gothic MT"/>
+          <w:b/>
+          <w:bCs/>
+          <w:color w:val="000000" w:themeColor="text1"/>
+          <w:sz w:val="20"/>
+          <w:szCs w:val="20"/>
+        </w:rPr>
+        <w:t>F</w:t>
+      </w:r>
+      <w:r>
+        <w:rPr>
+          <w:rFonts w:ascii="News Gothic MT" w:hAnsi="News Gothic MT"/>
+          <w:b/>
+          <w:bCs/>
+          <w:color w:val="000000" w:themeColor="text1"/>
+          <w:sz w:val="20"/>
+          <w:szCs w:val="20"/>
+        </w:rPr>
+        <w:t>riendly Genomic Data Wrangling</w:t>
+      </w:r>
+      <w:r>
+        <w:rPr>
+          <w:rFonts w:ascii="News Gothic MT" w:hAnsi="News Gothic MT"/>
+          <w:b/>
+          <w:bCs/>
+          <w:color w:val="000000" w:themeColor="text1"/>
+          <w:sz w:val="20"/>
+          <w:szCs w:val="20"/>
+        </w:rPr>
+        <w:t xml:space="preserve"> </w:t>
+      </w:r>
+      <w:r>
+        <w:rPr>
+          <w:rFonts w:ascii="News Gothic MT" w:hAnsi="News Gothic MT"/>
+          <w:color w:val="000000" w:themeColor="text1"/>
+          <w:sz w:val="18"/>
+          <w:szCs w:val="18"/>
+        </w:rPr>
+        <w:t>[</w:t>
+      </w:r>
+      <w:hyperlink r:id="rId20" w:history="1">
+        <w:r>
+          <w:rPr>
+            <w:rStyle w:val="Hyperlink"/>
+            <w:rFonts w:ascii="News Gothic MT" w:hAnsi="News Gothic MT"/>
+            <w:sz w:val="18"/>
+            <w:szCs w:val="18"/>
+          </w:rPr>
+          <w:t>paper</w:t>
+        </w:r>
+      </w:hyperlink>
+      <w:r>
+        <w:rPr>
+          <w:rFonts w:ascii="News Gothic MT" w:hAnsi="News Gothic MT"/>
+          <w:color w:val="000000" w:themeColor="text1"/>
+          <w:sz w:val="18"/>
+          <w:szCs w:val="18"/>
+        </w:rPr>
+        <w:t>]</w:t>
+      </w:r>
+      <w:r>
+        <w:rPr>
+          <w:rFonts w:ascii="News Gothic MT" w:hAnsi="News Gothic MT"/>
+          <w:color w:val="000000" w:themeColor="text1"/>
+          <w:sz w:val="18"/>
+          <w:szCs w:val="18"/>
+        </w:rPr>
+        <w:t>[</w:t>
+      </w:r>
+      <w:hyperlink r:id="rId21" w:history="1">
+        <w:r>
+          <w:rPr>
+            <w:rStyle w:val="Hyperlink"/>
+            <w:rFonts w:ascii="News Gothic MT" w:hAnsi="News Gothic MT"/>
+            <w:sz w:val="18"/>
+            <w:szCs w:val="18"/>
+          </w:rPr>
+          <w:t>code</w:t>
+        </w:r>
+      </w:hyperlink>
+      <w:r>
+        <w:rPr>
+          <w:rFonts w:ascii="News Gothic MT" w:hAnsi="News Gothic MT"/>
+          <w:color w:val="000000" w:themeColor="text1"/>
+          <w:sz w:val="18"/>
+          <w:szCs w:val="18"/>
+        </w:rPr>
+        <w:t>]</w:t>
+      </w:r>
+      <w:r>
+        <w:rPr>
+          <w:rFonts w:ascii="News Gothic MT" w:hAnsi="News Gothic MT"/>
+          <w:color w:val="000000" w:themeColor="text1"/>
+          <w:sz w:val="18"/>
+          <w:szCs w:val="18"/>
+        </w:rPr>
+        <w:t>[</w:t>
+      </w:r>
+      <w:hyperlink r:id="rId22" w:history="1">
+        <w:r>
+          <w:rPr>
+            <w:rStyle w:val="Hyperlink"/>
+            <w:rFonts w:ascii="News Gothic MT" w:hAnsi="News Gothic MT"/>
+            <w:sz w:val="18"/>
+            <w:szCs w:val="18"/>
+          </w:rPr>
+          <w:t>slides</w:t>
+        </w:r>
+      </w:hyperlink>
+      <w:r>
+        <w:rPr>
+          <w:rFonts w:ascii="News Gothic MT" w:hAnsi="News Gothic MT"/>
+          <w:color w:val="000000" w:themeColor="text1"/>
+          <w:sz w:val="18"/>
+          <w:szCs w:val="18"/>
+        </w:rPr>
+        <w:t>]</w:t>
+      </w:r>
+      <w:r>
+        <w:rPr>
+          <w:rFonts w:ascii="News Gothic MT" w:hAnsi="News Gothic MT"/>
+          <w:color w:val="000000" w:themeColor="text1"/>
+          <w:sz w:val="18"/>
+          <w:szCs w:val="18"/>
+        </w:rPr>
+        <w:t xml:space="preserve">  </w:t>
+      </w:r>
+      <w:r>
+        <w:rPr>
+          <w:rFonts w:ascii="News Gothic MT" w:hAnsi="News Gothic MT"/>
+          <w:color w:val="000000" w:themeColor="text1"/>
+          <w:sz w:val="18"/>
+          <w:szCs w:val="18"/>
+        </w:rPr>
+        <w:t xml:space="preserve"> </w:t>
+      </w:r>
+      <w:r>
+        <w:rPr>
+          <w:rFonts w:ascii="News Gothic MT" w:hAnsi="News Gothic MT"/>
+          <w:color w:val="000000" w:themeColor="text1"/>
+          <w:sz w:val="18"/>
+          <w:szCs w:val="18"/>
+        </w:rPr>
+        <w:t xml:space="preserve"> </w:t>
+      </w:r>
+      <w:r>
+        <w:rPr>
+          <w:rFonts w:ascii="News Gothic MT" w:hAnsi="News Gothic MT"/>
+          <w:i/>
+          <w:iCs/>
+          <w:color w:val="000000" w:themeColor="text1"/>
           <w:sz w:val="20"/>
           <w:szCs w:val="20"/>
         </w:rPr>
@@ -2392,8 +2354,9 @@
           <w:sz w:val="20"/>
           <w:szCs w:val="20"/>
         </w:rPr>
-        <w:t>Introduc</w:t>
-      </w:r>
+        <w:t xml:space="preserve">Developed </w:t>
+      </w:r>
+      <w:proofErr w:type="spellStart"/>
       <w:r>
         <w:rPr>
           <w:rFonts w:ascii="News Gothic MT" w:hAnsi="News Gothic MT"/>
@@ -2401,8 +2364,9 @@
           <w:sz w:val="20"/>
           <w:szCs w:val="20"/>
         </w:rPr>
-        <w:t>e</w:t>
-      </w:r>
+        <w:t>pgen-rs</w:t>
+      </w:r>
+      <w:proofErr w:type="spellEnd"/>
       <w:r>
         <w:rPr>
           <w:rFonts w:ascii="News Gothic MT" w:hAnsi="News Gothic MT"/>
@@ -2410,7 +2374,7 @@
           <w:sz w:val="20"/>
           <w:szCs w:val="20"/>
         </w:rPr>
-        <w:t xml:space="preserve">d </w:t>
+        <w:t>, a tool</w:t>
       </w:r>
       <w:r>
         <w:rPr>
@@ -2419,7 +2383,7 @@
           <w:sz w:val="20"/>
           <w:szCs w:val="20"/>
         </w:rPr>
-        <w:t>continuous</w:t>
+        <w:t xml:space="preserve"> </w:t>
       </w:r>
       <w:r>
         <w:rPr>
@@ -2428,7 +2392,7 @@
           <w:sz w:val="20"/>
           <w:szCs w:val="20"/>
         </w:rPr>
-        <w:t>,</w:t>
+        <w:t>enabling</w:t>
       </w:r>
       <w:r>
         <w:rPr>
@@ -2437,7 +2401,7 @@
           <w:sz w:val="20"/>
           <w:szCs w:val="20"/>
         </w:rPr>
-        <w:t xml:space="preserve"> rule-based</w:t>
+        <w:t xml:space="preserve"> </w:t>
       </w:r>
       <w:r>
         <w:rPr>
@@ -2446,9 +2410,8 @@
           <w:sz w:val="20"/>
           <w:szCs w:val="20"/>
         </w:rPr>
-        <w:t xml:space="preserve"> enumeration for just-in-time bottom-up search in </w:t>
-      </w:r>
-      <w:proofErr w:type="spellStart"/>
+        <w:t>end-</w:t>
+      </w:r>
       <w:r>
         <w:rPr>
           <w:rFonts w:ascii="News Gothic MT" w:hAnsi="News Gothic MT"/>
@@ -2456,9 +2419,8 @@
           <w:sz w:val="20"/>
           <w:szCs w:val="20"/>
         </w:rPr>
-        <w:t>SyGuS</w:t>
-      </w:r>
-      <w:proofErr w:type="spellEnd"/>
+        <w:t xml:space="preserve">users to write </w:t>
+      </w:r>
       <w:r>
         <w:rPr>
           <w:rFonts w:ascii="News Gothic MT" w:hAnsi="News Gothic MT"/>
@@ -2466,7 +2428,7 @@
           <w:sz w:val="20"/>
           <w:szCs w:val="20"/>
         </w:rPr>
-        <w:t xml:space="preserve"> problems</w:t>
+        <w:t>genomic</w:t>
       </w:r>
       <w:r>
         <w:rPr>
@@ -2475,7 +2437,7 @@
           <w:sz w:val="20"/>
           <w:szCs w:val="20"/>
         </w:rPr>
-        <w:t xml:space="preserve">, </w:t>
+        <w:t xml:space="preserve"> data wrangling requirements in natural language</w:t>
       </w:r>
       <w:r>
         <w:rPr>
@@ -2484,7 +2446,7 @@
           <w:sz w:val="20"/>
           <w:szCs w:val="20"/>
         </w:rPr>
-        <w:t>where</w:t>
+        <w:t xml:space="preserve"> and execute with</w:t>
       </w:r>
       <w:r>
         <w:rPr>
@@ -2493,61 +2455,7 @@
           <w:sz w:val="20"/>
           <w:szCs w:val="20"/>
         </w:rPr>
-        <w:t xml:space="preserve"> program</w:t>
-      </w:r>
-      <w:r>
-        <w:rPr>
-          <w:rFonts w:ascii="News Gothic MT" w:hAnsi="News Gothic MT"/>
-          <w:color w:val="000000" w:themeColor="text1"/>
-          <w:sz w:val="20"/>
-          <w:szCs w:val="20"/>
-        </w:rPr>
-        <w:t>s</w:t>
-      </w:r>
-      <w:r>
-        <w:rPr>
-          <w:rFonts w:ascii="News Gothic MT" w:hAnsi="News Gothic MT"/>
-          <w:color w:val="000000" w:themeColor="text1"/>
-          <w:sz w:val="20"/>
-          <w:szCs w:val="20"/>
-        </w:rPr>
-        <w:t xml:space="preserve"> are enumerated in order of continuous,</w:t>
-      </w:r>
-      <w:r>
-        <w:rPr>
-          <w:rFonts w:ascii="News Gothic MT" w:hAnsi="News Gothic MT"/>
-          <w:color w:val="000000" w:themeColor="text1"/>
-          <w:sz w:val="20"/>
-          <w:szCs w:val="20"/>
-        </w:rPr>
-        <w:t xml:space="preserve"> </w:t>
-      </w:r>
-      <w:r>
-        <w:rPr>
-          <w:rFonts w:ascii="News Gothic MT" w:hAnsi="News Gothic MT"/>
-          <w:color w:val="000000" w:themeColor="text1"/>
-          <w:sz w:val="20"/>
-          <w:szCs w:val="20"/>
-        </w:rPr>
-        <w:t xml:space="preserve">nonrounded weights as determined by a </w:t>
-      </w:r>
-      <w:r>
-        <w:rPr>
-          <w:rFonts w:ascii="News Gothic MT" w:hAnsi="News Gothic MT"/>
-          <w:color w:val="000000" w:themeColor="text1"/>
-          <w:sz w:val="20"/>
-          <w:szCs w:val="20"/>
-        </w:rPr>
-        <w:t xml:space="preserve">probabilistic </w:t>
-      </w:r>
-      <w:r>
-        <w:rPr>
-          <w:rFonts w:ascii="News Gothic MT" w:hAnsi="News Gothic MT"/>
-          <w:color w:val="000000" w:themeColor="text1"/>
-          <w:sz w:val="20"/>
-          <w:szCs w:val="20"/>
-        </w:rPr>
-        <w:t>weighting function</w:t>
+        <w:t xml:space="preserve"> Rust-based high-performance genomic data processor</w:t>
       </w:r>
       <w:r>
         <w:rPr>
@@ -2565,29 +2473,53 @@
         <w:shd w:val="clear" w:color="auto" w:fill="FFFFFF"/>
         <w:rPr>
           <w:rFonts w:ascii="News Gothic MT" w:hAnsi="News Gothic MT" w:cs="Times New Roman"/>
+          <w:sz w:val="20"/>
+          <w:szCs w:val="20"/>
+        </w:rPr>
+      </w:pPr>
+      <w:proofErr w:type="spellStart"/>
+      <w:r>
+        <w:rPr>
+          <w:rFonts w:ascii="News Gothic MT" w:hAnsi="News Gothic MT" w:cs="Times New Roman"/>
+          <w:sz w:val="20"/>
+          <w:szCs w:val="20"/>
+        </w:rPr>
+        <w:t>ProCon</w:t>
+      </w:r>
+      <w:proofErr w:type="spellEnd"/>
+      <w:r>
+        <w:rPr>
+          <w:rFonts w:ascii="News Gothic MT" w:hAnsi="News Gothic MT" w:cs="Times New Roman"/>
+          <w:sz w:val="20"/>
+          <w:szCs w:val="20"/>
+        </w:rPr>
+        <w:t>: Continuous Enumeration for Just-In-Time</w:t>
+      </w:r>
+      <w:r>
+        <w:rPr>
+          <w:rFonts w:ascii="News Gothic MT" w:hAnsi="News Gothic MT" w:cs="Times New Roman"/>
+          <w:sz w:val="20"/>
+          <w:szCs w:val="20"/>
+        </w:rPr>
+        <w:t xml:space="preserve"> </w:t>
+      </w:r>
+      <w:r>
+        <w:rPr>
+          <w:rFonts w:ascii="News Gothic MT" w:hAnsi="News Gothic MT" w:cs="Times New Roman"/>
+          <w:sz w:val="20"/>
+          <w:szCs w:val="20"/>
+        </w:rPr>
+        <w:t>Bottom-Up Synthesis</w:t>
+      </w:r>
+      <w:r>
+        <w:rPr>
+          <w:rFonts w:ascii="News Gothic MT" w:hAnsi="News Gothic MT" w:cs="Times New Roman"/>
           <w:b w:val="0"/>
           <w:bCs/>
           <w:sz w:val="20"/>
           <w:szCs w:val="20"/>
         </w:rPr>
-      </w:pPr>
-      <w:proofErr w:type="spellStart"/>
-      <w:r>
-        <w:rPr>
-          <w:rFonts w:ascii="News Gothic MT" w:hAnsi="News Gothic MT" w:cs="Times New Roman"/>
-          <w:sz w:val="20"/>
-          <w:szCs w:val="20"/>
-        </w:rPr>
-        <w:t>MusAssist</w:t>
-      </w:r>
-      <w:proofErr w:type="spellEnd"/>
-      <w:r>
-        <w:rPr>
-          <w:rFonts w:ascii="News Gothic MT" w:hAnsi="News Gothic MT" w:cs="Times New Roman"/>
-          <w:sz w:val="20"/>
-          <w:szCs w:val="20"/>
-        </w:rPr>
-        <w:t xml:space="preserve">: A Domain Specific Language for Music </w:t>
+        <w:t xml:space="preserve"> </w:t>
       </w:r>
       <w:r>
         <w:rPr>
@@ -2599,7 +2531,325 @@
         </w:rPr>
         <w:t>[</w:t>
       </w:r>
-      <w:hyperlink r:id="rId21" w:history="1">
+      <w:hyperlink r:id="rId23" w:history="1">
+        <w:r>
+          <w:rPr>
+            <w:rStyle w:val="Hyperlink"/>
+            <w:rFonts w:ascii="News Gothic MT" w:hAnsi="News Gothic MT" w:cs="Times New Roman"/>
+            <w:b w:val="0"/>
+            <w:bCs/>
+            <w:sz w:val="18"/>
+            <w:szCs w:val="18"/>
+          </w:rPr>
+          <w:t>paper</w:t>
+        </w:r>
+      </w:hyperlink>
+      <w:r>
+        <w:rPr>
+          <w:rFonts w:ascii="News Gothic MT" w:hAnsi="News Gothic MT" w:cs="Times New Roman"/>
+          <w:b w:val="0"/>
+          <w:bCs/>
+          <w:sz w:val="18"/>
+          <w:szCs w:val="18"/>
+        </w:rPr>
+        <w:t>]</w:t>
+      </w:r>
+      <w:r>
+        <w:rPr>
+          <w:rFonts w:ascii="News Gothic MT" w:hAnsi="News Gothic MT" w:cs="Times New Roman"/>
+          <w:b w:val="0"/>
+          <w:bCs/>
+          <w:sz w:val="18"/>
+          <w:szCs w:val="18"/>
+        </w:rPr>
+        <w:t>[</w:t>
+      </w:r>
+      <w:hyperlink r:id="rId24" w:history="1">
+        <w:r>
+          <w:rPr>
+            <w:rStyle w:val="Hyperlink"/>
+            <w:rFonts w:ascii="News Gothic MT" w:hAnsi="News Gothic MT" w:cs="Times New Roman"/>
+            <w:b w:val="0"/>
+            <w:bCs/>
+            <w:sz w:val="18"/>
+            <w:szCs w:val="18"/>
+          </w:rPr>
+          <w:t>code</w:t>
+        </w:r>
+      </w:hyperlink>
+      <w:r>
+        <w:rPr>
+          <w:rFonts w:ascii="News Gothic MT" w:hAnsi="News Gothic MT" w:cs="Times New Roman"/>
+          <w:b w:val="0"/>
+          <w:bCs/>
+          <w:sz w:val="18"/>
+          <w:szCs w:val="18"/>
+        </w:rPr>
+        <w:t>]</w:t>
+      </w:r>
+      <w:r>
+        <w:rPr>
+          <w:rFonts w:ascii="News Gothic MT" w:hAnsi="News Gothic MT" w:cs="Times New Roman"/>
+          <w:b w:val="0"/>
+          <w:bCs/>
+          <w:sz w:val="18"/>
+          <w:szCs w:val="18"/>
+        </w:rPr>
+        <w:tab/>
+      </w:r>
+      <w:r>
+        <w:rPr>
+          <w:rFonts w:ascii="News Gothic MT" w:hAnsi="News Gothic MT" w:cs="Times New Roman"/>
+          <w:b w:val="0"/>
+          <w:bCs/>
+          <w:sz w:val="18"/>
+          <w:szCs w:val="18"/>
+        </w:rPr>
+        <w:t xml:space="preserve">   </w:t>
+      </w:r>
+      <w:r>
+        <w:rPr>
+          <w:rFonts w:ascii="News Gothic MT" w:hAnsi="News Gothic MT" w:cs="Times New Roman"/>
+          <w:b w:val="0"/>
+          <w:bCs/>
+          <w:i/>
+          <w:iCs/>
+          <w:sz w:val="20"/>
+          <w:szCs w:val="20"/>
+        </w:rPr>
+        <w:t>2024</w:t>
+      </w:r>
+    </w:p>
+    <w:p>
+      <w:pPr>
+        <w:pStyle w:val="ListParagraph"/>
+        <w:numPr>
+          <w:ilvl w:val="0"/>
+          <w:numId w:val="18"/>
+        </w:numPr>
+        <w:ind w:left="540" w:hanging="270"/>
+        <w:rPr>
+          <w:rFonts w:ascii="News Gothic MT" w:hAnsi="News Gothic MT"/>
+          <w:color w:val="000000" w:themeColor="text1"/>
+          <w:sz w:val="20"/>
+          <w:szCs w:val="20"/>
+        </w:rPr>
+      </w:pPr>
+      <w:r>
+        <w:rPr>
+          <w:rFonts w:ascii="News Gothic MT" w:hAnsi="News Gothic MT"/>
+          <w:color w:val="000000" w:themeColor="text1"/>
+          <w:sz w:val="20"/>
+          <w:szCs w:val="20"/>
+        </w:rPr>
+        <w:t>Introduc</w:t>
+      </w:r>
+      <w:r>
+        <w:rPr>
+          <w:rFonts w:ascii="News Gothic MT" w:hAnsi="News Gothic MT"/>
+          <w:color w:val="000000" w:themeColor="text1"/>
+          <w:sz w:val="20"/>
+          <w:szCs w:val="20"/>
+        </w:rPr>
+        <w:t>e</w:t>
+      </w:r>
+      <w:r>
+        <w:rPr>
+          <w:rFonts w:ascii="News Gothic MT" w:hAnsi="News Gothic MT"/>
+          <w:color w:val="000000" w:themeColor="text1"/>
+          <w:sz w:val="20"/>
+          <w:szCs w:val="20"/>
+        </w:rPr>
+        <w:t xml:space="preserve">d </w:t>
+      </w:r>
+      <w:r>
+        <w:rPr>
+          <w:rFonts w:ascii="News Gothic MT" w:hAnsi="News Gothic MT"/>
+          <w:color w:val="000000" w:themeColor="text1"/>
+          <w:sz w:val="20"/>
+          <w:szCs w:val="20"/>
+        </w:rPr>
+        <w:t>continuous</w:t>
+      </w:r>
+      <w:r>
+        <w:rPr>
+          <w:rFonts w:ascii="News Gothic MT" w:hAnsi="News Gothic MT"/>
+          <w:color w:val="000000" w:themeColor="text1"/>
+          <w:sz w:val="20"/>
+          <w:szCs w:val="20"/>
+        </w:rPr>
+        <w:t>,</w:t>
+      </w:r>
+      <w:r>
+        <w:rPr>
+          <w:rFonts w:ascii="News Gothic MT" w:hAnsi="News Gothic MT"/>
+          <w:color w:val="000000" w:themeColor="text1"/>
+          <w:sz w:val="20"/>
+          <w:szCs w:val="20"/>
+        </w:rPr>
+        <w:t xml:space="preserve"> rule-based</w:t>
+      </w:r>
+      <w:r>
+        <w:rPr>
+          <w:rFonts w:ascii="News Gothic MT" w:hAnsi="News Gothic MT"/>
+          <w:color w:val="000000" w:themeColor="text1"/>
+          <w:sz w:val="20"/>
+          <w:szCs w:val="20"/>
+        </w:rPr>
+        <w:t xml:space="preserve"> enumeration for just-in-time bottom-up search in </w:t>
+      </w:r>
+      <w:proofErr w:type="spellStart"/>
+      <w:r>
+        <w:rPr>
+          <w:rFonts w:ascii="News Gothic MT" w:hAnsi="News Gothic MT"/>
+          <w:color w:val="000000" w:themeColor="text1"/>
+          <w:sz w:val="20"/>
+          <w:szCs w:val="20"/>
+        </w:rPr>
+        <w:t>SyGuS</w:t>
+      </w:r>
+      <w:proofErr w:type="spellEnd"/>
+      <w:r>
+        <w:rPr>
+          <w:rFonts w:ascii="News Gothic MT" w:hAnsi="News Gothic MT"/>
+          <w:color w:val="000000" w:themeColor="text1"/>
+          <w:sz w:val="20"/>
+          <w:szCs w:val="20"/>
+        </w:rPr>
+        <w:t xml:space="preserve"> problems</w:t>
+      </w:r>
+      <w:r>
+        <w:rPr>
+          <w:rFonts w:ascii="News Gothic MT" w:hAnsi="News Gothic MT"/>
+          <w:color w:val="000000" w:themeColor="text1"/>
+          <w:sz w:val="20"/>
+          <w:szCs w:val="20"/>
+        </w:rPr>
+        <w:t xml:space="preserve">, </w:t>
+      </w:r>
+      <w:r>
+        <w:rPr>
+          <w:rFonts w:ascii="News Gothic MT" w:hAnsi="News Gothic MT"/>
+          <w:color w:val="000000" w:themeColor="text1"/>
+          <w:sz w:val="20"/>
+          <w:szCs w:val="20"/>
+        </w:rPr>
+        <w:t>where</w:t>
+      </w:r>
+      <w:r>
+        <w:rPr>
+          <w:rFonts w:ascii="News Gothic MT" w:hAnsi="News Gothic MT"/>
+          <w:color w:val="000000" w:themeColor="text1"/>
+          <w:sz w:val="20"/>
+          <w:szCs w:val="20"/>
+        </w:rPr>
+        <w:t xml:space="preserve"> program</w:t>
+      </w:r>
+      <w:r>
+        <w:rPr>
+          <w:rFonts w:ascii="News Gothic MT" w:hAnsi="News Gothic MT"/>
+          <w:color w:val="000000" w:themeColor="text1"/>
+          <w:sz w:val="20"/>
+          <w:szCs w:val="20"/>
+        </w:rPr>
+        <w:t>s</w:t>
+      </w:r>
+      <w:r>
+        <w:rPr>
+          <w:rFonts w:ascii="News Gothic MT" w:hAnsi="News Gothic MT"/>
+          <w:color w:val="000000" w:themeColor="text1"/>
+          <w:sz w:val="20"/>
+          <w:szCs w:val="20"/>
+        </w:rPr>
+        <w:t xml:space="preserve"> are enumerated in order of continuous,</w:t>
+      </w:r>
+      <w:r>
+        <w:rPr>
+          <w:rFonts w:ascii="News Gothic MT" w:hAnsi="News Gothic MT"/>
+          <w:color w:val="000000" w:themeColor="text1"/>
+          <w:sz w:val="20"/>
+          <w:szCs w:val="20"/>
+        </w:rPr>
+        <w:t xml:space="preserve"> </w:t>
+      </w:r>
+      <w:r>
+        <w:rPr>
+          <w:rFonts w:ascii="News Gothic MT" w:hAnsi="News Gothic MT"/>
+          <w:color w:val="000000" w:themeColor="text1"/>
+          <w:sz w:val="20"/>
+          <w:szCs w:val="20"/>
+        </w:rPr>
+        <w:t xml:space="preserve">nonrounded weights as determined by a </w:t>
+      </w:r>
+      <w:r>
+        <w:rPr>
+          <w:rFonts w:ascii="News Gothic MT" w:hAnsi="News Gothic MT"/>
+          <w:color w:val="000000" w:themeColor="text1"/>
+          <w:sz w:val="20"/>
+          <w:szCs w:val="20"/>
+        </w:rPr>
+        <w:t xml:space="preserve">probabilistic </w:t>
+      </w:r>
+      <w:r>
+        <w:rPr>
+          <w:rFonts w:ascii="News Gothic MT" w:hAnsi="News Gothic MT"/>
+          <w:color w:val="000000" w:themeColor="text1"/>
+          <w:sz w:val="20"/>
+          <w:szCs w:val="20"/>
+        </w:rPr>
+        <w:t>weighting function</w:t>
+      </w:r>
+      <w:r>
+        <w:rPr>
+          <w:rFonts w:ascii="News Gothic MT" w:hAnsi="News Gothic MT"/>
+          <w:color w:val="000000" w:themeColor="text1"/>
+          <w:sz w:val="20"/>
+          <w:szCs w:val="20"/>
+        </w:rPr>
+        <w:t>.</w:t>
+      </w:r>
+    </w:p>
+    <w:p>
+      <w:pPr>
+        <w:pStyle w:val="Heading2"/>
+        <w:shd w:val="clear" w:color="auto" w:fill="FFFFFF"/>
+        <w:rPr>
+          <w:rFonts w:ascii="News Gothic MT" w:hAnsi="News Gothic MT" w:cs="Times New Roman"/>
+          <w:b w:val="0"/>
+          <w:bCs/>
+          <w:sz w:val="20"/>
+          <w:szCs w:val="20"/>
+        </w:rPr>
+      </w:pPr>
+      <w:proofErr w:type="spellStart"/>
+      <w:r>
+        <w:rPr>
+          <w:rFonts w:ascii="News Gothic MT" w:hAnsi="News Gothic MT" w:cs="Times New Roman"/>
+          <w:sz w:val="20"/>
+          <w:szCs w:val="20"/>
+        </w:rPr>
+        <w:t>MusAssist</w:t>
+      </w:r>
+      <w:proofErr w:type="spellEnd"/>
+      <w:r>
+        <w:rPr>
+          <w:rFonts w:ascii="News Gothic MT" w:hAnsi="News Gothic MT" w:cs="Times New Roman"/>
+          <w:sz w:val="20"/>
+          <w:szCs w:val="20"/>
+        </w:rPr>
+        <w:t xml:space="preserve">: A Domain Specific Language for Music </w:t>
+      </w:r>
+      <w:r>
+        <w:rPr>
+          <w:rFonts w:ascii="News Gothic MT" w:hAnsi="News Gothic MT" w:cs="Times New Roman"/>
+          <w:b w:val="0"/>
+          <w:bCs/>
+          <w:sz w:val="18"/>
+          <w:szCs w:val="18"/>
+        </w:rPr>
+        <w:t>[</w:t>
+      </w:r>
+      <w:hyperlink r:id="rId25" w:history="1">
         <w:r>
           <w:rPr>
             <w:rStyle w:val="Hyperlink"/>
@@ -2635,7 +2885,7 @@
         </w:rPr>
         <w:t>][</w:t>
       </w:r>
-      <w:hyperlink r:id="rId22" w:history="1">
+      <w:hyperlink r:id="rId26" w:history="1">
         <w:r>
           <w:rPr>
             <w:rStyle w:val="Hyperlink"/>
@@ -2681,7 +2931,7 @@
         </w:rPr>
         <w:t>[</w:t>
       </w:r>
-      <w:hyperlink r:id="rId23" w:history="1">
+      <w:hyperlink r:id="rId27" w:history="1">
         <w:r>
           <w:rPr>
             <w:rStyle w:val="Hyperlink"/>
@@ -2715,7 +2965,7 @@
         </w:rPr>
         <w:t>[</w:t>
       </w:r>
-      <w:hyperlink r:id="rId24" w:history="1">
+      <w:hyperlink r:id="rId28" w:history="1">
         <w:r>
           <w:rPr>
             <w:rStyle w:val="Hyperlink"/>
@@ -2928,7 +3178,7 @@
         </w:rPr>
         <w:t>[</w:t>
       </w:r>
-      <w:hyperlink r:id="rId25" w:history="1">
+      <w:hyperlink r:id="rId29" w:history="1">
         <w:r>
           <w:rPr>
             <w:rStyle w:val="Hyperlink"/>
@@ -2964,7 +3214,7 @@
         </w:rPr>
         <w:t>][</w:t>
       </w:r>
-      <w:hyperlink r:id="rId26" w:history="1">
+      <w:hyperlink r:id="rId30" w:history="1">
         <w:r>
           <w:rPr>
             <w:rStyle w:val="Hyperlink"/>
@@ -3156,7 +3406,7 @@
         </w:rPr>
         <w:t>[</w:t>
       </w:r>
-      <w:hyperlink r:id="rId27" w:history="1">
+      <w:hyperlink r:id="rId31" w:history="1">
         <w:r>
           <w:rPr>
             <w:rStyle w:val="Hyperlink"/>
@@ -3202,7 +3452,7 @@
         </w:rPr>
         <w:t>[</w:t>
       </w:r>
-      <w:hyperlink r:id="rId28" w:history="1">
+      <w:hyperlink r:id="rId32" w:history="1">
         <w:r>
           <w:rPr>
             <w:rStyle w:val="Hyperlink"/>
@@ -3322,6 +3572,7 @@
           <w:sz w:val="20"/>
           <w:szCs w:val="20"/>
         </w:rPr>
+        <w:lastRenderedPageBreak/>
         <w:t xml:space="preserve">Published in </w:t>
       </w:r>
       <w:r>
@@ -3426,7 +3677,7 @@
         </w:rPr>
         <w:t>[</w:t>
       </w:r>
-      <w:hyperlink r:id="rId29" w:history="1">
+      <w:hyperlink r:id="rId33" w:history="1">
         <w:r>
           <w:rPr>
             <w:rStyle w:val="Hyperlink"/>
@@ -3460,7 +3711,7 @@
         </w:rPr>
         <w:t>[</w:t>
       </w:r>
-      <w:hyperlink r:id="rId30" w:history="1">
+      <w:hyperlink r:id="rId34" w:history="1">
         <w:r>
           <w:rPr>
             <w:rStyle w:val="Hyperlink"/>
@@ -3683,7 +3934,6 @@
           <w:sz w:val="20"/>
           <w:szCs w:val="20"/>
         </w:rPr>
-        <w:lastRenderedPageBreak/>
         <w:t>DNA to Music (MIDI) Translation</w:t>
       </w:r>
       <w:r>
@@ -3706,7 +3956,7 @@
         </w:rPr>
         <w:t>[</w:t>
       </w:r>
-      <w:hyperlink r:id="rId31" w:history="1">
+      <w:hyperlink r:id="rId35" w:history="1">
         <w:r>
           <w:rPr>
             <w:rStyle w:val="Hyperlink"/>
@@ -3739,7 +3989,7 @@
         </w:rPr>
         <w:t>[</w:t>
       </w:r>
-      <w:hyperlink r:id="rId32" w:history="1">
+      <w:hyperlink r:id="rId36" w:history="1">
         <w:r>
           <w:rPr>
             <w:rStyle w:val="Hyperlink"/>
@@ -4319,7 +4569,25 @@
                 <w:sz w:val="20"/>
                 <w:szCs w:val="20"/>
               </w:rPr>
-              <w:t>Synthesizing Composite Hierarchical Structure from Music Corpora.</w:t>
+              <w:t xml:space="preserve">Synthesizing Composite Hierarchical Structure from </w:t>
+            </w:r>
+            <w:r>
+              <w:rPr>
+                <w:rFonts w:ascii="News Gothic MT" w:hAnsi="News Gothic MT" w:cs="Times New Roman"/>
+                <w:color w:val="000000" w:themeColor="text1"/>
+                <w:sz w:val="20"/>
+                <w:szCs w:val="20"/>
+              </w:rPr>
+              <w:t xml:space="preserve">Symbolic </w:t>
+            </w:r>
+            <w:r>
+              <w:rPr>
+                <w:rFonts w:ascii="News Gothic MT" w:hAnsi="News Gothic MT" w:cs="Times New Roman"/>
+                <w:color w:val="000000" w:themeColor="text1"/>
+                <w:sz w:val="20"/>
+                <w:szCs w:val="20"/>
+              </w:rPr>
+              <w:t>Music Corpora.</w:t>
             </w:r>
             <w:r>
               <w:rPr>
@@ -4337,7 +4605,209 @@
                 <w:sz w:val="20"/>
                 <w:szCs w:val="20"/>
               </w:rPr>
-              <w:t xml:space="preserve"> Under review. 202</w:t>
+              <w:t xml:space="preserve"> </w:t>
+            </w:r>
+            <w:r>
+              <w:rPr>
+                <w:rFonts w:ascii="News Gothic MT" w:hAnsi="News Gothic MT" w:cs="Times New Roman"/>
+                <w:color w:val="000000" w:themeColor="text1"/>
+                <w:sz w:val="20"/>
+                <w:szCs w:val="20"/>
+              </w:rPr>
+              <w:t xml:space="preserve">To appear in </w:t>
+            </w:r>
+            <w:r>
+              <w:rPr>
+                <w:rFonts w:ascii="News Gothic MT" w:hAnsi="News Gothic MT" w:cs="Times New Roman"/>
+                <w:i/>
+                <w:iCs/>
+                <w:color w:val="000000" w:themeColor="text1"/>
+                <w:sz w:val="20"/>
+                <w:szCs w:val="20"/>
+              </w:rPr>
+              <w:t xml:space="preserve">Proceedings of the 34th International Joint Conference on </w:t>
+            </w:r>
+            <w:proofErr w:type="spellStart"/>
+            <w:r>
+              <w:rPr>
+                <w:rFonts w:ascii="News Gothic MT" w:hAnsi="News Gothic MT" w:cs="Times New Roman"/>
+                <w:i/>
+                <w:iCs/>
+                <w:color w:val="000000" w:themeColor="text1"/>
+                <w:sz w:val="20"/>
+                <w:szCs w:val="20"/>
+              </w:rPr>
+              <w:t>Artifical</w:t>
+            </w:r>
+            <w:proofErr w:type="spellEnd"/>
+            <w:r>
+              <w:rPr>
+                <w:rFonts w:ascii="News Gothic MT" w:hAnsi="News Gothic MT" w:cs="Times New Roman"/>
+                <w:i/>
+                <w:iCs/>
+                <w:color w:val="000000" w:themeColor="text1"/>
+                <w:sz w:val="20"/>
+                <w:szCs w:val="20"/>
+              </w:rPr>
+              <w:t xml:space="preserve"> Intelligence (IJCAI ‘25),</w:t>
+            </w:r>
+            <w:r>
+              <w:rPr>
+                <w:rFonts w:ascii="News Gothic MT" w:hAnsi="News Gothic MT" w:cs="Times New Roman"/>
+                <w:color w:val="000000" w:themeColor="text1"/>
+                <w:sz w:val="20"/>
+                <w:szCs w:val="20"/>
+              </w:rPr>
+              <w:t xml:space="preserve"> Montreal, Canada, 2025.</w:t>
+            </w:r>
+          </w:p>
+          <w:p>
+            <w:pPr>
+              <w:pStyle w:val="NoSpacing"/>
+              <w:rPr>
+                <w:rFonts w:ascii="News Gothic MT" w:hAnsi="News Gothic MT" w:cs="Times New Roman"/>
+                <w:b/>
+                <w:bCs/>
+                <w:color w:val="000000" w:themeColor="text1"/>
+                <w:sz w:val="12"/>
+                <w:szCs w:val="12"/>
+              </w:rPr>
+            </w:pPr>
+          </w:p>
+          <w:p>
+            <w:pPr>
+              <w:pStyle w:val="NoSpacing"/>
+              <w:rPr>
+                <w:rFonts w:ascii="News Gothic MT" w:hAnsi="News Gothic MT" w:cs="Times New Roman"/>
+                <w:color w:val="000000" w:themeColor="text1"/>
+                <w:sz w:val="20"/>
+                <w:szCs w:val="20"/>
+              </w:rPr>
+            </w:pPr>
+            <w:r>
+              <w:rPr>
+                <w:rFonts w:ascii="News Gothic MT" w:hAnsi="News Gothic MT" w:cs="Times New Roman"/>
+                <w:b/>
+                <w:bCs/>
+                <w:color w:val="000000" w:themeColor="text1"/>
+                <w:sz w:val="20"/>
+                <w:szCs w:val="20"/>
+              </w:rPr>
+              <w:t>Ilana Shapiro</w:t>
+            </w:r>
+            <w:r>
+              <w:rPr>
+                <w:rFonts w:ascii="News Gothic MT" w:hAnsi="News Gothic MT" w:cs="Times New Roman"/>
+                <w:color w:val="000000" w:themeColor="text1"/>
+                <w:sz w:val="20"/>
+                <w:szCs w:val="20"/>
+              </w:rPr>
+              <w:t>,</w:t>
+            </w:r>
+            <w:r>
+              <w:rPr>
+                <w:rFonts w:ascii="News Gothic MT" w:hAnsi="News Gothic MT" w:cs="Times New Roman"/>
+                <w:b/>
+                <w:bCs/>
+                <w:color w:val="000000" w:themeColor="text1"/>
+                <w:sz w:val="20"/>
+                <w:szCs w:val="20"/>
+              </w:rPr>
+              <w:t xml:space="preserve"> </w:t>
+            </w:r>
+            <w:r>
+              <w:rPr>
+                <w:rFonts w:ascii="News Gothic MT" w:hAnsi="News Gothic MT" w:cs="Times New Roman"/>
+                <w:color w:val="000000" w:themeColor="text1"/>
+                <w:sz w:val="20"/>
+                <w:szCs w:val="20"/>
+              </w:rPr>
+              <w:t xml:space="preserve">Shubham </w:t>
+            </w:r>
+            <w:proofErr w:type="spellStart"/>
+            <w:r>
+              <w:rPr>
+                <w:rFonts w:ascii="News Gothic MT" w:hAnsi="News Gothic MT" w:cs="Times New Roman"/>
+                <w:color w:val="000000" w:themeColor="text1"/>
+                <w:sz w:val="20"/>
+                <w:szCs w:val="20"/>
+              </w:rPr>
+              <w:t>Saha</w:t>
+            </w:r>
+            <w:proofErr w:type="spellEnd"/>
+            <w:r>
+              <w:rPr>
+                <w:rFonts w:ascii="News Gothic MT" w:hAnsi="News Gothic MT" w:cs="Times New Roman"/>
+                <w:color w:val="000000" w:themeColor="text1"/>
+                <w:sz w:val="20"/>
+                <w:szCs w:val="20"/>
+              </w:rPr>
+              <w:t xml:space="preserve">, Diya Lakhani, Shree Venkatesh, </w:t>
+            </w:r>
+            <w:r>
+              <w:rPr>
+                <w:rFonts w:ascii="News Gothic MT" w:hAnsi="News Gothic MT" w:cs="Times New Roman"/>
+                <w:color w:val="000000" w:themeColor="text1"/>
+                <w:sz w:val="20"/>
+                <w:szCs w:val="20"/>
+              </w:rPr>
+              <w:t xml:space="preserve">and </w:t>
+            </w:r>
+            <w:proofErr w:type="spellStart"/>
+            <w:r>
+              <w:rPr>
+                <w:rFonts w:ascii="News Gothic MT" w:hAnsi="News Gothic MT" w:cs="Times New Roman"/>
+                <w:color w:val="000000" w:themeColor="text1"/>
+                <w:sz w:val="20"/>
+                <w:szCs w:val="20"/>
+              </w:rPr>
+              <w:t>Runqiu</w:t>
+            </w:r>
+            <w:proofErr w:type="spellEnd"/>
+            <w:r>
+              <w:rPr>
+                <w:rFonts w:ascii="News Gothic MT" w:hAnsi="News Gothic MT" w:cs="Times New Roman"/>
+                <w:color w:val="000000" w:themeColor="text1"/>
+                <w:sz w:val="20"/>
+                <w:szCs w:val="20"/>
+              </w:rPr>
+              <w:t xml:space="preserve"> Xu. </w:t>
+            </w:r>
+            <w:r>
+              <w:rPr>
+                <w:rFonts w:ascii="News Gothic MT" w:hAnsi="News Gothic MT" w:cs="Times New Roman"/>
+                <w:color w:val="000000" w:themeColor="text1"/>
+                <w:sz w:val="20"/>
+                <w:szCs w:val="20"/>
+              </w:rPr>
+              <w:t>“</w:t>
+            </w:r>
+            <w:r>
+              <w:rPr>
+                <w:rFonts w:ascii="News Gothic MT" w:hAnsi="News Gothic MT" w:cs="Times New Roman"/>
+                <w:color w:val="000000" w:themeColor="text1"/>
+                <w:sz w:val="20"/>
+                <w:szCs w:val="20"/>
+              </w:rPr>
+              <w:t>Grid Beam Search for Constrained GPT-2 Decoding</w:t>
+            </w:r>
+            <w:r>
+              <w:rPr>
+                <w:rFonts w:ascii="News Gothic MT" w:hAnsi="News Gothic MT" w:cs="Times New Roman"/>
+                <w:color w:val="000000" w:themeColor="text1"/>
+                <w:sz w:val="20"/>
+                <w:szCs w:val="20"/>
+              </w:rPr>
+              <w:t xml:space="preserve">” </w:t>
+            </w:r>
+            <w:r>
+              <w:rPr>
+                <w:rFonts w:ascii="News Gothic MT" w:hAnsi="News Gothic MT" w:cs="Times New Roman"/>
+                <w:color w:val="000000" w:themeColor="text1"/>
+                <w:sz w:val="20"/>
+                <w:szCs w:val="20"/>
+              </w:rPr>
+              <w:t>Unpublished manuscript, 202</w:t>
             </w:r>
             <w:r>
               <w:rPr>
@@ -5627,7 +6097,7 @@
               </w:rPr>
               <w:t>[</w:t>
             </w:r>
-            <w:hyperlink r:id="rId33" w:history="1">
+            <w:hyperlink r:id="rId37" w:history="1">
               <w:r>
                 <w:rPr>
                   <w:rStyle w:val="Hyperlink"/>
@@ -5644,7 +6114,7 @@
                   <w:sz w:val="18"/>
                   <w:szCs w:val="18"/>
                 </w:rPr>
-                <w:t>8</w:t>
+                <w:t>9</w:t>
               </w:r>
             </w:hyperlink>
             <w:r>
@@ -5656,6 +6126,28 @@
               </w:rPr>
               <w:t>]</w:t>
             </w:r>
+          </w:p>
+          <w:p>
+            <w:pPr>
+              <w:pStyle w:val="NoSpacing"/>
+              <w:rPr>
+                <w:rFonts w:ascii="News Gothic MT" w:hAnsi="News Gothic MT" w:cs="Times New Roman"/>
+                <w:color w:val="000000" w:themeColor="text1"/>
+                <w:sz w:val="20"/>
+                <w:szCs w:val="20"/>
+              </w:rPr>
+            </w:pPr>
+          </w:p>
+          <w:p>
+            <w:pPr>
+              <w:pStyle w:val="NoSpacing"/>
+              <w:rPr>
+                <w:rFonts w:ascii="News Gothic MT" w:hAnsi="News Gothic MT" w:cs="Times New Roman"/>
+                <w:color w:val="000000" w:themeColor="text1"/>
+                <w:sz w:val="20"/>
+                <w:szCs w:val="20"/>
+              </w:rPr>
+            </w:pPr>
           </w:p>
           <w:p>
             <w:pPr>
@@ -5711,7 +6203,72 @@
               </w:rPr>
               <w:t>[</w:t>
             </w:r>
-            <w:hyperlink r:id="rId34" w:history="1">
+            <w:hyperlink r:id="rId38" w:history="1">
+              <w:r>
+                <w:rPr>
+                  <w:rStyle w:val="Hyperlink"/>
+                  <w:rFonts w:ascii="News Gothic MT" w:hAnsi="News Gothic MT" w:cs="Times New Roman"/>
+                  <w:sz w:val="18"/>
+                  <w:szCs w:val="18"/>
+                </w:rPr>
+                <w:t>paper8</w:t>
+              </w:r>
+            </w:hyperlink>
+            <w:r>
+              <w:rPr>
+                <w:rFonts w:ascii="News Gothic MT" w:hAnsi="News Gothic MT" w:cs="Times New Roman"/>
+                <w:color w:val="000000" w:themeColor="text1"/>
+                <w:sz w:val="18"/>
+                <w:szCs w:val="18"/>
+              </w:rPr>
+              <w:t>]</w:t>
+            </w:r>
+          </w:p>
+          <w:p>
+            <w:pPr>
+              <w:pStyle w:val="NoSpacing"/>
+              <w:jc w:val="center"/>
+              <w:rPr>
+                <w:rFonts w:ascii="News Gothic MT" w:hAnsi="News Gothic MT" w:cs="Times New Roman"/>
+                <w:color w:val="000000" w:themeColor="text1"/>
+                <w:sz w:val="20"/>
+                <w:szCs w:val="20"/>
+              </w:rPr>
+            </w:pPr>
+          </w:p>
+          <w:p>
+            <w:pPr>
+              <w:pStyle w:val="NoSpacing"/>
+              <w:jc w:val="center"/>
+              <w:rPr>
+                <w:rFonts w:ascii="News Gothic MT" w:hAnsi="News Gothic MT" w:cs="Times New Roman"/>
+                <w:color w:val="000000" w:themeColor="text1"/>
+                <w:sz w:val="14"/>
+                <w:szCs w:val="14"/>
+              </w:rPr>
+            </w:pPr>
+          </w:p>
+          <w:p>
+            <w:pPr>
+              <w:pStyle w:val="NoSpacing"/>
+              <w:jc w:val="right"/>
+              <w:rPr>
+                <w:rFonts w:ascii="News Gothic MT" w:hAnsi="News Gothic MT" w:cs="Times New Roman"/>
+                <w:color w:val="000000" w:themeColor="text1"/>
+                <w:sz w:val="18"/>
+                <w:szCs w:val="18"/>
+              </w:rPr>
+            </w:pPr>
+            <w:r>
+              <w:rPr>
+                <w:rFonts w:ascii="News Gothic MT" w:hAnsi="News Gothic MT" w:cs="Times New Roman"/>
+                <w:color w:val="000000" w:themeColor="text1"/>
+                <w:sz w:val="18"/>
+                <w:szCs w:val="18"/>
+              </w:rPr>
+              <w:t>[</w:t>
+            </w:r>
+            <w:hyperlink r:id="rId39" w:history="1">
               <w:r>
                 <w:rPr>
                   <w:rStyle w:val="Hyperlink"/>
@@ -5804,7 +6361,7 @@
               </w:rPr>
               <w:t xml:space="preserve">         [</w:t>
             </w:r>
-            <w:hyperlink r:id="rId35" w:history="1">
+            <w:hyperlink r:id="rId40" w:history="1">
               <w:r>
                 <w:rPr>
                   <w:rStyle w:val="Hyperlink"/>
@@ -5876,7 +6433,7 @@
               </w:rPr>
               <w:t xml:space="preserve">         [</w:t>
             </w:r>
-            <w:hyperlink r:id="rId36" w:history="1">
+            <w:hyperlink r:id="rId41" w:history="1">
               <w:r>
                 <w:rPr>
                   <w:rStyle w:val="Hyperlink"/>
@@ -5959,7 +6516,7 @@
               </w:rPr>
               <w:t>[</w:t>
             </w:r>
-            <w:hyperlink r:id="rId37" w:history="1">
+            <w:hyperlink r:id="rId42" w:history="1">
               <w:r>
                 <w:rPr>
                   <w:rStyle w:val="Hyperlink"/>
@@ -6055,7 +6612,7 @@
               </w:rPr>
               <w:t>[</w:t>
             </w:r>
-            <w:hyperlink r:id="rId38" w:history="1">
+            <w:hyperlink r:id="rId43" w:history="1">
               <w:r>
                 <w:rPr>
                   <w:rStyle w:val="Hyperlink"/>
@@ -6145,7 +6702,7 @@
               </w:rPr>
               <w:t>[</w:t>
             </w:r>
-            <w:hyperlink r:id="rId39" w:history="1">
+            <w:hyperlink r:id="rId44" w:history="1">
               <w:r>
                 <w:rPr>
                   <w:rStyle w:val="Hyperlink"/>
@@ -6235,7 +6792,7 @@
               </w:rPr>
               <w:t>[</w:t>
             </w:r>
-            <w:hyperlink r:id="rId40" w:history="1">
+            <w:hyperlink r:id="rId45" w:history="1">
               <w:r>
                 <w:rPr>
                   <w:rStyle w:val="Hyperlink"/>
@@ -6302,7 +6859,7 @@
               </w:rPr>
               <w:t>[</w:t>
             </w:r>
-            <w:hyperlink r:id="rId41" w:history="1">
+            <w:hyperlink r:id="rId46" w:history="1">
               <w:r>
                 <w:rPr>
                   <w:rStyle w:val="Hyperlink"/>
@@ -6379,7 +6936,7 @@
               </w:rPr>
               <w:t>[</w:t>
             </w:r>
-            <w:hyperlink r:id="rId42" w:history="1">
+            <w:hyperlink r:id="rId47" w:history="1">
               <w:r>
                 <w:rPr>
                   <w:rStyle w:val="Hyperlink"/>
@@ -6471,7 +7028,7 @@
               </w:rPr>
               <w:t>[</w:t>
             </w:r>
-            <w:hyperlink r:id="rId43" w:history="1">
+            <w:hyperlink r:id="rId48" w:history="1">
               <w:r>
                 <w:rPr>
                   <w:rStyle w:val="Hyperlink"/>
@@ -6648,25 +7205,7 @@
           <w:sz w:val="20"/>
           <w:szCs w:val="20"/>
         </w:rPr>
-        <w:t xml:space="preserve">“Synthesizing Composite Hierarchical Structure from </w:t>
-      </w:r>
-      <w:r>
-        <w:rPr>
-          <w:rFonts w:ascii="News Gothic MT" w:hAnsi="News Gothic MT"/>
-          <w:color w:val="000000" w:themeColor="text1"/>
-          <w:sz w:val="20"/>
-          <w:szCs w:val="20"/>
-        </w:rPr>
-        <w:t xml:space="preserve">Symbolic </w:t>
-      </w:r>
-      <w:r>
-        <w:rPr>
-          <w:rFonts w:ascii="News Gothic MT" w:hAnsi="News Gothic MT"/>
-          <w:color w:val="000000" w:themeColor="text1"/>
-          <w:sz w:val="20"/>
-          <w:szCs w:val="20"/>
-        </w:rPr>
-        <w:t>Music Corpora.</w:t>
+        <w:t>“Synthesizing Composite Hierarchical Structure from Symbolic Music Corpora.</w:t>
       </w:r>
       <w:r>
         <w:rPr>
@@ -6770,16 +7309,7 @@
           <w:sz w:val="20"/>
           <w:szCs w:val="20"/>
         </w:rPr>
-        <w:t xml:space="preserve"> </w:t>
-      </w:r>
-      <w:r>
-        <w:rPr>
-          <w:rFonts w:ascii="News Gothic MT" w:hAnsi="News Gothic MT"/>
-          <w:color w:val="000000" w:themeColor="text1"/>
-          <w:sz w:val="20"/>
-          <w:szCs w:val="20"/>
-        </w:rPr>
-        <w:t>Feb</w:t>
+        <w:t xml:space="preserve"> Feb</w:t>
       </w:r>
       <w:r>
         <w:rPr>
@@ -7168,6 +7698,8 @@
         <w:shd w:val="clear" w:color="auto" w:fill="FFFFFF"/>
         <w:rPr>
           <w:rFonts w:ascii="News Gothic MT" w:hAnsi="News Gothic MT" w:cs="Times New Roman"/>
+          <w:b w:val="0"/>
+          <w:bCs/>
           <w:sz w:val="20"/>
           <w:szCs w:val="20"/>
         </w:rPr>
@@ -7178,6 +7710,134 @@
           <w:sz w:val="20"/>
           <w:szCs w:val="20"/>
         </w:rPr>
+        <w:t xml:space="preserve">NSF Graduate Research Fellowship, Honorable Mention </w:t>
+      </w:r>
+      <w:r>
+        <w:rPr>
+          <w:rFonts w:ascii="News Gothic MT" w:hAnsi="News Gothic MT" w:cs="Times New Roman"/>
+          <w:sz w:val="20"/>
+          <w:szCs w:val="20"/>
+        </w:rPr>
+        <w:tab/>
+      </w:r>
+      <w:r>
+        <w:rPr>
+          <w:rFonts w:ascii="News Gothic MT" w:hAnsi="News Gothic MT" w:cs="Times New Roman"/>
+          <w:sz w:val="20"/>
+          <w:szCs w:val="20"/>
+        </w:rPr>
+        <w:tab/>
+      </w:r>
+      <w:r>
+        <w:rPr>
+          <w:rFonts w:ascii="News Gothic MT" w:hAnsi="News Gothic MT" w:cs="Times New Roman"/>
+          <w:sz w:val="20"/>
+          <w:szCs w:val="20"/>
+        </w:rPr>
+        <w:tab/>
+      </w:r>
+      <w:r>
+        <w:rPr>
+          <w:rFonts w:ascii="News Gothic MT" w:hAnsi="News Gothic MT" w:cs="Times New Roman"/>
+          <w:sz w:val="20"/>
+          <w:szCs w:val="20"/>
+        </w:rPr>
+        <w:tab/>
+      </w:r>
+      <w:r>
+        <w:rPr>
+          <w:rFonts w:ascii="News Gothic MT" w:hAnsi="News Gothic MT" w:cs="Times New Roman"/>
+          <w:sz w:val="20"/>
+          <w:szCs w:val="20"/>
+        </w:rPr>
+        <w:tab/>
+      </w:r>
+      <w:r>
+        <w:rPr>
+          <w:rFonts w:ascii="News Gothic MT" w:hAnsi="News Gothic MT" w:cs="Times New Roman"/>
+          <w:sz w:val="20"/>
+          <w:szCs w:val="20"/>
+        </w:rPr>
+        <w:t xml:space="preserve">   </w:t>
+      </w:r>
+      <w:r>
+        <w:rPr>
+          <w:rFonts w:ascii="News Gothic MT" w:hAnsi="News Gothic MT" w:cs="Times New Roman"/>
+          <w:b w:val="0"/>
+          <w:bCs/>
+          <w:i/>
+          <w:iCs/>
+          <w:sz w:val="20"/>
+          <w:szCs w:val="20"/>
+        </w:rPr>
+        <w:t>2025</w:t>
+      </w:r>
+    </w:p>
+    <w:p>
+      <w:pPr>
+        <w:pStyle w:val="Heading2"/>
+        <w:numPr>
+          <w:ilvl w:val="0"/>
+          <w:numId w:val="18"/>
+        </w:numPr>
+        <w:shd w:val="clear" w:color="auto" w:fill="FFFFFF"/>
+        <w:ind w:left="540" w:hanging="270"/>
+        <w:rPr>
+          <w:rFonts w:ascii="News Gothic MT" w:hAnsi="News Gothic MT" w:cs="Times New Roman"/>
+          <w:b w:val="0"/>
+          <w:bCs/>
+          <w:sz w:val="20"/>
+          <w:szCs w:val="20"/>
+        </w:rPr>
+      </w:pPr>
+      <w:r>
+        <w:rPr>
+          <w:rFonts w:ascii="News Gothic MT" w:hAnsi="News Gothic MT" w:cs="Times New Roman"/>
+          <w:b w:val="0"/>
+          <w:bCs/>
+          <w:sz w:val="20"/>
+          <w:szCs w:val="20"/>
+        </w:rPr>
+        <w:t>The NSF GRFP</w:t>
+      </w:r>
+      <w:r>
+        <w:rPr>
+          <w:rFonts w:ascii="News Gothic MT" w:hAnsi="News Gothic MT" w:cs="Times New Roman"/>
+          <w:b w:val="0"/>
+          <w:bCs/>
+          <w:sz w:val="20"/>
+          <w:szCs w:val="20"/>
+        </w:rPr>
+        <w:t xml:space="preserve"> recognizes and supports outstanding graduate students who are pursuing full-time research-based master's and doctoral degrees in </w:t>
+      </w:r>
+      <w:r>
+        <w:rPr>
+          <w:rFonts w:ascii="News Gothic MT" w:hAnsi="News Gothic MT" w:cs="Times New Roman"/>
+          <w:b w:val="0"/>
+          <w:bCs/>
+          <w:sz w:val="20"/>
+          <w:szCs w:val="20"/>
+        </w:rPr>
+        <w:t>STEM fields.</w:t>
+      </w:r>
+    </w:p>
+    <w:p>
+      <w:pPr>
+        <w:pStyle w:val="Heading2"/>
+        <w:shd w:val="clear" w:color="auto" w:fill="FFFFFF"/>
+        <w:rPr>
+          <w:rFonts w:ascii="News Gothic MT" w:hAnsi="News Gothic MT" w:cs="Times New Roman"/>
+          <w:sz w:val="20"/>
+          <w:szCs w:val="20"/>
+        </w:rPr>
+      </w:pPr>
+      <w:r>
+        <w:rPr>
+          <w:rFonts w:ascii="News Gothic MT" w:hAnsi="News Gothic MT" w:cs="Times New Roman"/>
+          <w:sz w:val="20"/>
+          <w:szCs w:val="20"/>
+        </w:rPr>
+        <w:lastRenderedPageBreak/>
         <w:t>The Phi Beta Kappa Award</w:t>
       </w:r>
       <w:r>
@@ -7665,7 +8325,6 @@
           <w:sz w:val="20"/>
           <w:szCs w:val="20"/>
         </w:rPr>
-        <w:lastRenderedPageBreak/>
         <w:t>The Katherine J. Hagedorn Prize</w:t>
       </w:r>
       <w:r>
@@ -8271,7 +8930,7 @@
           <w:sz w:val="20"/>
           <w:szCs w:val="20"/>
         </w:rPr>
-        <w:t xml:space="preserve">       </w:t>
+        <w:t xml:space="preserve">   </w:t>
       </w:r>
       <w:r>
         <w:rPr>
@@ -8331,7 +8990,7 @@
           <w:sz w:val="20"/>
           <w:szCs w:val="20"/>
         </w:rPr>
-        <w:t>present</w:t>
+        <w:t>Oct. 2024</w:t>
       </w:r>
     </w:p>
     <w:p>
@@ -8949,16 +9608,16 @@
         <mc:AlternateContent>
           <mc:Choice Requires="wps">
             <w:drawing>
-              <wp:anchor distT="0" distB="0" distL="114300" distR="114300" simplePos="0" relativeHeight="251681792" behindDoc="0" locked="0" layoutInCell="1" allowOverlap="1" wp14:anchorId="5148674E" wp14:editId="61AFF9E5">
+              <wp:anchor distT="0" distB="0" distL="114300" distR="114300" simplePos="0" relativeHeight="251681792" behindDoc="0" locked="0" layoutInCell="1" allowOverlap="1" wp14:anchorId="5148674E" wp14:editId="4788966B">
                 <wp:simplePos x="0" y="0"/>
                 <wp:positionH relativeFrom="column">
-                  <wp:posOffset>505460</wp:posOffset>
+                  <wp:posOffset>536713</wp:posOffset>
                 </wp:positionH>
                 <wp:positionV relativeFrom="paragraph">
-                  <wp:posOffset>81861</wp:posOffset>
+                  <wp:posOffset>91965</wp:posOffset>
                 </wp:positionV>
-                <wp:extent cx="5420995" cy="12700"/>
-                <wp:effectExtent l="0" t="0" r="14605" b="12700"/>
+                <wp:extent cx="5387865" cy="0"/>
+                <wp:effectExtent l="0" t="0" r="10160" b="12700"/>
                 <wp:wrapNone/>
                 <wp:docPr id="1" name="Straight Connector 1"/>
                 <wp:cNvGraphicFramePr/>
@@ -8969,7 +9628,7 @@
                       <wps:spPr>
                         <a:xfrm>
                           <a:off x="0" y="0"/>
-                          <a:ext cx="5420995" cy="12700"/>
+                          <a:ext cx="5387865" cy="0"/>
                         </a:xfrm>
                         <a:prstGeom prst="line">
                           <a:avLst/>
@@ -9004,7 +9663,7 @@
           </mc:Choice>
           <mc:Fallback>
             <w:pict>
-              <v:line w14:anchorId="7152C3A9" id="Straight Connector 1" o:spid="_x0000_s1026" style="position:absolute;z-index:251681792;visibility:visible;mso-wrap-style:square;mso-width-percent:0;mso-height-percent:0;mso-wrap-distance-left:9pt;mso-wrap-distance-top:0;mso-wrap-distance-right:9pt;mso-wrap-distance-bottom:0;mso-position-horizontal:absolute;mso-position-horizontal-relative:text;mso-position-vertical:absolute;mso-position-vertical-relative:text;mso-width-percent:0;mso-height-percent:0;mso-width-relative:margin;mso-height-relative:margin" from="39.8pt,6.45pt" to="466.65pt,7.45pt" o:gfxdata="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" strokecolor="black [3040]"/>
+              <v:line w14:anchorId="5363C378" id="Straight Connector 1" o:spid="_x0000_s1026" style="position:absolute;z-index:251681792;visibility:visible;mso-wrap-style:square;mso-width-percent:0;mso-height-percent:0;mso-wrap-distance-left:9pt;mso-wrap-distance-top:0;mso-wrap-distance-right:9pt;mso-wrap-distance-bottom:0;mso-position-horizontal:absolute;mso-position-horizontal-relative:text;mso-position-vertical:absolute;mso-position-vertical-relative:text;mso-width-percent:0;mso-height-percent:0;mso-width-relative:margin;mso-height-relative:margin" from="42.25pt,7.25pt" to="466.5pt,7.25pt" o:gfxdata="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" strokecolor="black [3040]"/>
             </w:pict>
           </mc:Fallback>
         </mc:AlternateContent>
@@ -9648,18 +10307,18 @@
         <mc:AlternateContent>
           <mc:Choice Requires="wps">
             <w:drawing>
-              <wp:anchor distT="0" distB="0" distL="114300" distR="114300" simplePos="0" relativeHeight="251677696" behindDoc="0" locked="0" layoutInCell="1" allowOverlap="1" wp14:anchorId="467127A2" wp14:editId="172EB304">
+              <wp:anchor distT="0" distB="0" distL="114300" distR="114300" simplePos="0" relativeHeight="251694080" behindDoc="0" locked="0" layoutInCell="1" allowOverlap="1" wp14:anchorId="6D96464A" wp14:editId="59303743">
                 <wp:simplePos x="0" y="0"/>
                 <wp:positionH relativeFrom="column">
-                  <wp:posOffset>2973600</wp:posOffset>
+                  <wp:posOffset>1717401</wp:posOffset>
                 </wp:positionH>
                 <wp:positionV relativeFrom="paragraph">
-                  <wp:posOffset>79005</wp:posOffset>
+                  <wp:posOffset>81425</wp:posOffset>
                 </wp:positionV>
-                <wp:extent cx="2950675" cy="36000"/>
-                <wp:effectExtent l="0" t="0" r="21590" b="15240"/>
+                <wp:extent cx="4208090" cy="0"/>
+                <wp:effectExtent l="0" t="0" r="8890" b="12700"/>
                 <wp:wrapNone/>
-                <wp:docPr id="3" name="Straight Connector 3"/>
+                <wp:docPr id="439911147" name="Straight Connector 439911147"/>
                 <wp:cNvGraphicFramePr/>
                 <a:graphic xmlns:a="http://schemas.openxmlformats.org/drawingml/2006/main">
                   <a:graphicData uri="http://schemas.microsoft.com/office/word/2010/wordprocessingShape">
@@ -9668,7 +10327,7 @@
                       <wps:spPr>
                         <a:xfrm>
                           <a:off x="0" y="0"/>
-                          <a:ext cx="2950675" cy="36000"/>
+                          <a:ext cx="4208090" cy="0"/>
                         </a:xfrm>
                         <a:prstGeom prst="line">
                           <a:avLst/>
@@ -9703,7 +10362,7 @@
           </mc:Choice>
           <mc:Fallback>
             <w:pict>
-              <v:line w14:anchorId="0235E139" id="Straight Connector 3" o:spid="_x0000_s1026" style="position:absolute;z-index:251677696;visibility:visible;mso-wrap-style:square;mso-width-percent:0;mso-height-percent:0;mso-wrap-distance-left:9pt;mso-wrap-distance-top:0;mso-wrap-distance-right:9pt;mso-wrap-distance-bottom:0;mso-position-horizontal:absolute;mso-position-horizontal-relative:text;mso-position-vertical:absolute;mso-position-vertical-relative:text;mso-width-percent:0;mso-height-percent:0;mso-width-relative:margin;mso-height-relative:margin" from="234.15pt,6.2pt" to="466.5pt,9.05pt" o:gfxdata="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" strokecolor="black [3040]"/>
+              <v:line w14:anchorId="0C84F2E6" id="Straight Connector 439911147" o:spid="_x0000_s1026" style="position:absolute;z-index:251694080;visibility:visible;mso-wrap-style:square;mso-width-percent:0;mso-height-percent:0;mso-wrap-distance-left:9pt;mso-wrap-distance-top:0;mso-wrap-distance-right:9pt;mso-wrap-distance-bottom:0;mso-position-horizontal:absolute;mso-position-horizontal-relative:text;mso-position-vertical:absolute;mso-position-vertical-relative:text;mso-width-percent:0;mso-height-percent:0;mso-width-relative:margin;mso-height-relative:margin" from="135.25pt,6.4pt" to="466.6pt,6.4pt" o:gfxdata="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" strokecolor="black [3040]"/>
             </w:pict>
           </mc:Fallback>
         </mc:AlternateContent>
@@ -9734,7 +10393,655 @@
           <w:bCs/>
           <w:color w:val="548DD4" w:themeColor="text2" w:themeTint="99"/>
         </w:rPr>
-        <w:t xml:space="preserve"> AND LEADERSHIP</w:t>
+        <w:t xml:space="preserve"> </w:t>
+      </w:r>
+    </w:p>
+    <w:p>
+      <w:pPr>
+        <w:pStyle w:val="NoSpacing"/>
+        <w:rPr>
+          <w:rFonts w:ascii="News Gothic MT" w:hAnsi="News Gothic MT" w:cs="Times New Roman"/>
+          <w:b/>
+          <w:bCs/>
+          <w:color w:val="000000" w:themeColor="text1"/>
+          <w:sz w:val="20"/>
+          <w:szCs w:val="20"/>
+        </w:rPr>
+      </w:pPr>
+      <w:r>
+        <w:rPr>
+          <w:rFonts w:ascii="News Gothic MT" w:hAnsi="News Gothic MT" w:cs="Times New Roman"/>
+          <w:b/>
+          <w:bCs/>
+          <w:color w:val="000000" w:themeColor="text1"/>
+          <w:sz w:val="20"/>
+          <w:szCs w:val="20"/>
+        </w:rPr>
+        <w:t xml:space="preserve">Teaching Assistant, </w:t>
+      </w:r>
+      <w:r>
+        <w:rPr>
+          <w:rFonts w:ascii="News Gothic MT" w:hAnsi="News Gothic MT" w:cs="Times New Roman"/>
+          <w:b/>
+          <w:bCs/>
+          <w:color w:val="000000" w:themeColor="text1"/>
+          <w:sz w:val="20"/>
+          <w:szCs w:val="20"/>
+        </w:rPr>
+        <w:t>CS</w:t>
+      </w:r>
+      <w:r>
+        <w:rPr>
+          <w:rFonts w:ascii="News Gothic MT" w:hAnsi="News Gothic MT" w:cs="Times New Roman"/>
+          <w:b/>
+          <w:bCs/>
+          <w:color w:val="000000" w:themeColor="text1"/>
+          <w:sz w:val="20"/>
+          <w:szCs w:val="20"/>
+        </w:rPr>
+        <w:t xml:space="preserve">E </w:t>
+      </w:r>
+      <w:r>
+        <w:rPr>
+          <w:rFonts w:ascii="News Gothic MT" w:hAnsi="News Gothic MT" w:cs="Times New Roman"/>
+          <w:b/>
+          <w:bCs/>
+          <w:color w:val="000000" w:themeColor="text1"/>
+          <w:sz w:val="20"/>
+          <w:szCs w:val="20"/>
+        </w:rPr>
+        <w:t>1</w:t>
+      </w:r>
+      <w:r>
+        <w:rPr>
+          <w:rFonts w:ascii="News Gothic MT" w:hAnsi="News Gothic MT" w:cs="Times New Roman"/>
+          <w:b/>
+          <w:bCs/>
+          <w:color w:val="000000" w:themeColor="text1"/>
+          <w:sz w:val="20"/>
+          <w:szCs w:val="20"/>
+        </w:rPr>
+        <w:t>30</w:t>
+      </w:r>
+      <w:r>
+        <w:rPr>
+          <w:rFonts w:ascii="News Gothic MT" w:hAnsi="News Gothic MT" w:cs="Times New Roman"/>
+          <w:b/>
+          <w:bCs/>
+          <w:color w:val="000000" w:themeColor="text1"/>
+          <w:sz w:val="20"/>
+          <w:szCs w:val="20"/>
+        </w:rPr>
+        <w:t xml:space="preserve">: </w:t>
+      </w:r>
+      <w:r>
+        <w:rPr>
+          <w:rFonts w:ascii="News Gothic MT" w:hAnsi="News Gothic MT" w:cs="Times New Roman"/>
+          <w:b/>
+          <w:bCs/>
+          <w:color w:val="000000" w:themeColor="text1"/>
+          <w:sz w:val="20"/>
+          <w:szCs w:val="20"/>
+        </w:rPr>
+        <w:t xml:space="preserve">Programming Languages, UCSD </w:t>
+      </w:r>
+      <w:r>
+        <w:rPr>
+          <w:rFonts w:ascii="News Gothic MT" w:hAnsi="News Gothic MT" w:cs="Times New Roman"/>
+          <w:color w:val="000000" w:themeColor="text1"/>
+          <w:sz w:val="20"/>
+          <w:szCs w:val="20"/>
+        </w:rPr>
+        <w:t>(N=126)</w:t>
+      </w:r>
+      <w:r>
+        <w:rPr>
+          <w:rFonts w:ascii="News Gothic MT" w:hAnsi="News Gothic MT" w:cs="Times New Roman"/>
+          <w:b/>
+          <w:bCs/>
+          <w:color w:val="000000" w:themeColor="text1"/>
+          <w:sz w:val="20"/>
+          <w:szCs w:val="20"/>
+        </w:rPr>
+        <w:tab/>
+      </w:r>
+      <w:r>
+        <w:rPr>
+          <w:rFonts w:ascii="News Gothic MT" w:hAnsi="News Gothic MT" w:cs="Times New Roman"/>
+          <w:b/>
+          <w:bCs/>
+          <w:color w:val="000000" w:themeColor="text1"/>
+          <w:sz w:val="20"/>
+          <w:szCs w:val="20"/>
+        </w:rPr>
+        <w:tab/>
+      </w:r>
+      <w:r>
+        <w:rPr>
+          <w:rFonts w:ascii="News Gothic MT" w:hAnsi="News Gothic MT" w:cs="Times New Roman"/>
+          <w:b/>
+          <w:bCs/>
+          <w:color w:val="000000" w:themeColor="text1"/>
+          <w:sz w:val="20"/>
+          <w:szCs w:val="20"/>
+        </w:rPr>
+        <w:t xml:space="preserve">    </w:t>
+      </w:r>
+      <w:r>
+        <w:rPr>
+          <w:rFonts w:ascii="News Gothic MT" w:hAnsi="News Gothic MT" w:cs="Times New Roman"/>
+          <w:i/>
+          <w:iCs/>
+          <w:color w:val="000000" w:themeColor="text1"/>
+          <w:sz w:val="20"/>
+          <w:szCs w:val="20"/>
+        </w:rPr>
+        <w:t>Spring</w:t>
+      </w:r>
+      <w:r>
+        <w:rPr>
+          <w:rFonts w:ascii="News Gothic MT" w:hAnsi="News Gothic MT" w:cs="Times New Roman"/>
+          <w:b/>
+          <w:bCs/>
+          <w:color w:val="000000" w:themeColor="text1"/>
+          <w:sz w:val="20"/>
+          <w:szCs w:val="20"/>
+        </w:rPr>
+        <w:t xml:space="preserve"> </w:t>
+      </w:r>
+      <w:r>
+        <w:rPr>
+          <w:rFonts w:ascii="News Gothic MT" w:hAnsi="News Gothic MT" w:cs="Times New Roman"/>
+          <w:i/>
+          <w:iCs/>
+          <w:color w:val="000000" w:themeColor="text1"/>
+          <w:sz w:val="20"/>
+          <w:szCs w:val="20"/>
+        </w:rPr>
+        <w:t>202</w:t>
+      </w:r>
+      <w:r>
+        <w:rPr>
+          <w:rFonts w:ascii="News Gothic MT" w:hAnsi="News Gothic MT" w:cs="Times New Roman"/>
+          <w:i/>
+          <w:iCs/>
+          <w:color w:val="000000" w:themeColor="text1"/>
+          <w:sz w:val="20"/>
+          <w:szCs w:val="20"/>
+        </w:rPr>
+        <w:t>5</w:t>
+      </w:r>
+    </w:p>
+    <w:p>
+      <w:pPr>
+        <w:pStyle w:val="NoSpacing"/>
+        <w:rPr>
+          <w:rFonts w:ascii="News Gothic MT" w:hAnsi="News Gothic MT" w:cs="Times New Roman"/>
+          <w:i/>
+          <w:iCs/>
+          <w:color w:val="000000" w:themeColor="text1"/>
+          <w:sz w:val="20"/>
+          <w:szCs w:val="20"/>
+        </w:rPr>
+      </w:pPr>
+      <w:r>
+        <w:rPr>
+          <w:rFonts w:ascii="News Gothic MT" w:hAnsi="News Gothic MT" w:cs="Times New Roman"/>
+          <w:b/>
+          <w:bCs/>
+          <w:color w:val="000000" w:themeColor="text1"/>
+          <w:sz w:val="20"/>
+          <w:szCs w:val="20"/>
+        </w:rPr>
+        <w:t xml:space="preserve">Teaching Assistant, </w:t>
+      </w:r>
+      <w:r>
+        <w:rPr>
+          <w:rFonts w:ascii="News Gothic MT" w:hAnsi="News Gothic MT" w:cs="Times New Roman"/>
+          <w:b/>
+          <w:bCs/>
+          <w:color w:val="000000" w:themeColor="text1"/>
+          <w:sz w:val="20"/>
+          <w:szCs w:val="20"/>
+        </w:rPr>
+        <w:t>CS</w:t>
+      </w:r>
+      <w:r>
+        <w:rPr>
+          <w:rFonts w:ascii="News Gothic MT" w:hAnsi="News Gothic MT" w:cs="Times New Roman"/>
+          <w:b/>
+          <w:bCs/>
+          <w:color w:val="000000" w:themeColor="text1"/>
+          <w:sz w:val="20"/>
+          <w:szCs w:val="20"/>
+        </w:rPr>
+        <w:t xml:space="preserve"> </w:t>
+      </w:r>
+      <w:r>
+        <w:rPr>
+          <w:rFonts w:ascii="News Gothic MT" w:hAnsi="News Gothic MT" w:cs="Times New Roman"/>
+          <w:b/>
+          <w:bCs/>
+          <w:color w:val="000000" w:themeColor="text1"/>
+          <w:sz w:val="20"/>
+          <w:szCs w:val="20"/>
+        </w:rPr>
+        <w:t xml:space="preserve">133: </w:t>
+      </w:r>
+      <w:r>
+        <w:rPr>
+          <w:rFonts w:ascii="News Gothic MT" w:hAnsi="News Gothic MT" w:cs="Times New Roman"/>
+          <w:b/>
+          <w:bCs/>
+          <w:color w:val="000000" w:themeColor="text1"/>
+          <w:sz w:val="20"/>
+          <w:szCs w:val="20"/>
+        </w:rPr>
+        <w:t>Database Systems, Pomona College</w:t>
+      </w:r>
+      <w:r>
+        <w:rPr>
+          <w:rFonts w:ascii="News Gothic MT" w:hAnsi="News Gothic MT" w:cs="Times New Roman"/>
+          <w:b/>
+          <w:bCs/>
+          <w:color w:val="000000" w:themeColor="text1"/>
+          <w:sz w:val="20"/>
+          <w:szCs w:val="20"/>
+        </w:rPr>
+        <w:t xml:space="preserve"> </w:t>
+      </w:r>
+      <w:r>
+        <w:rPr>
+          <w:rFonts w:ascii="News Gothic MT" w:hAnsi="News Gothic MT" w:cs="Times New Roman"/>
+          <w:color w:val="000000" w:themeColor="text1"/>
+          <w:sz w:val="20"/>
+          <w:szCs w:val="20"/>
+        </w:rPr>
+        <w:t>(N=20)</w:t>
+      </w:r>
+      <w:r>
+        <w:rPr>
+          <w:rFonts w:ascii="News Gothic MT" w:hAnsi="News Gothic MT" w:cs="Times New Roman"/>
+          <w:b/>
+          <w:bCs/>
+          <w:color w:val="000000" w:themeColor="text1"/>
+          <w:sz w:val="20"/>
+          <w:szCs w:val="20"/>
+        </w:rPr>
+        <w:tab/>
+      </w:r>
+      <w:r>
+        <w:rPr>
+          <w:rFonts w:ascii="News Gothic MT" w:hAnsi="News Gothic MT" w:cs="Times New Roman"/>
+          <w:b/>
+          <w:bCs/>
+          <w:color w:val="000000" w:themeColor="text1"/>
+          <w:sz w:val="20"/>
+          <w:szCs w:val="20"/>
+        </w:rPr>
+        <w:tab/>
+      </w:r>
+      <w:r>
+        <w:rPr>
+          <w:rFonts w:ascii="News Gothic MT" w:hAnsi="News Gothic MT" w:cs="Times New Roman"/>
+          <w:b/>
+          <w:bCs/>
+          <w:color w:val="000000" w:themeColor="text1"/>
+          <w:sz w:val="20"/>
+          <w:szCs w:val="20"/>
+        </w:rPr>
+        <w:t xml:space="preserve">    </w:t>
+      </w:r>
+      <w:r>
+        <w:rPr>
+          <w:rFonts w:ascii="News Gothic MT" w:hAnsi="News Gothic MT" w:cs="Times New Roman"/>
+          <w:i/>
+          <w:iCs/>
+          <w:color w:val="000000" w:themeColor="text1"/>
+          <w:sz w:val="20"/>
+          <w:szCs w:val="20"/>
+        </w:rPr>
+        <w:t>Spring</w:t>
+      </w:r>
+      <w:r>
+        <w:rPr>
+          <w:rFonts w:ascii="News Gothic MT" w:hAnsi="News Gothic MT" w:cs="Times New Roman"/>
+          <w:b/>
+          <w:bCs/>
+          <w:color w:val="000000" w:themeColor="text1"/>
+          <w:sz w:val="20"/>
+          <w:szCs w:val="20"/>
+        </w:rPr>
+        <w:t xml:space="preserve"> </w:t>
+      </w:r>
+      <w:r>
+        <w:rPr>
+          <w:rFonts w:ascii="News Gothic MT" w:hAnsi="News Gothic MT" w:cs="Times New Roman"/>
+          <w:i/>
+          <w:iCs/>
+          <w:color w:val="000000" w:themeColor="text1"/>
+          <w:sz w:val="20"/>
+          <w:szCs w:val="20"/>
+        </w:rPr>
+        <w:t>2020</w:t>
+      </w:r>
+    </w:p>
+    <w:p>
+      <w:pPr>
+        <w:pStyle w:val="NoSpacing"/>
+        <w:rPr>
+          <w:rFonts w:ascii="News Gothic MT" w:hAnsi="News Gothic MT" w:cs="Times New Roman"/>
+          <w:b/>
+          <w:bCs/>
+          <w:color w:val="000000" w:themeColor="text1"/>
+          <w:sz w:val="12"/>
+          <w:szCs w:val="12"/>
+        </w:rPr>
+      </w:pPr>
+    </w:p>
+    <w:p>
+      <w:pPr>
+        <w:rPr>
+          <w:rFonts w:ascii="News Gothic MT" w:hAnsi="News Gothic MT" w:cs="Times New Roman"/>
+          <w:b/>
+          <w:bCs/>
+          <w:color w:val="548DD4" w:themeColor="text2" w:themeTint="99"/>
+        </w:rPr>
+      </w:pPr>
+      <w:r>
+        <w:rPr>
+          <w:rFonts w:ascii="News Gothic MT" w:hAnsi="News Gothic MT" w:cs="Times New Roman"/>
+          <w:b/>
+          <w:bCs/>
+          <w:noProof/>
+          <w:color w:val="548DD4" w:themeColor="text2" w:themeTint="99"/>
+        </w:rPr>
+        <mc:AlternateContent>
+          <mc:Choice Requires="wps">
+            <w:drawing>
+              <wp:anchor distT="0" distB="0" distL="114300" distR="114300" simplePos="0" relativeHeight="251677696" behindDoc="0" locked="0" layoutInCell="1" allowOverlap="1" wp14:anchorId="467127A2" wp14:editId="567D6848">
+                <wp:simplePos x="0" y="0"/>
+                <wp:positionH relativeFrom="column">
+                  <wp:posOffset>2153285</wp:posOffset>
+                </wp:positionH>
+                <wp:positionV relativeFrom="paragraph">
+                  <wp:posOffset>73384</wp:posOffset>
+                </wp:positionV>
+                <wp:extent cx="3771845" cy="0"/>
+                <wp:effectExtent l="0" t="0" r="13335" b="12700"/>
+                <wp:wrapNone/>
+                <wp:docPr id="3" name="Straight Connector 3"/>
+                <wp:cNvGraphicFramePr/>
+                <a:graphic xmlns:a="http://schemas.openxmlformats.org/drawingml/2006/main">
+                  <a:graphicData uri="http://schemas.microsoft.com/office/word/2010/wordprocessingShape">
+                    <wps:wsp>
+                      <wps:cNvCnPr/>
+                      <wps:spPr>
+                        <a:xfrm>
+                          <a:off x="0" y="0"/>
+                          <a:ext cx="3771845" cy="0"/>
+                        </a:xfrm>
+                        <a:prstGeom prst="line">
+                          <a:avLst/>
+                        </a:prstGeom>
+                      </wps:spPr>
+                      <wps:style>
+                        <a:lnRef idx="1">
+                          <a:schemeClr val="dk1"/>
+                        </a:lnRef>
+                        <a:fillRef idx="0">
+                          <a:schemeClr val="dk1"/>
+                        </a:fillRef>
+                        <a:effectRef idx="0">
+                          <a:schemeClr val="dk1"/>
+                        </a:effectRef>
+                        <a:fontRef idx="minor">
+                          <a:schemeClr val="tx1"/>
+                        </a:fontRef>
+                      </wps:style>
+                      <wps:bodyPr/>
+                    </wps:wsp>
+                  </a:graphicData>
+                </a:graphic>
+                <wp14:sizeRelH relativeFrom="margin">
+                  <wp14:pctWidth>0</wp14:pctWidth>
+                </wp14:sizeRelH>
+                <wp14:sizeRelV relativeFrom="margin">
+                  <wp14:pctHeight>0</wp14:pctHeight>
+                </wp14:sizeRelV>
+              </wp:anchor>
+            </w:drawing>
+          </mc:Choice>
+          <mc:Fallback>
+            <w:pict>
+              <v:line w14:anchorId="0FA3D0EB" id="Straight Connector 3" o:spid="_x0000_s1026" style="position:absolute;z-index:251677696;visibility:visible;mso-wrap-style:square;mso-width-percent:0;mso-height-percent:0;mso-wrap-distance-left:9pt;mso-wrap-distance-top:0;mso-wrap-distance-right:9pt;mso-wrap-distance-bottom:0;mso-position-horizontal:absolute;mso-position-horizontal-relative:text;mso-position-vertical:absolute;mso-position-vertical-relative:text;mso-width-percent:0;mso-height-percent:0;mso-width-relative:margin;mso-height-relative:margin" from="169.55pt,5.8pt" to="466.55pt,5.8pt" o:gfxdata="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" strokecolor="black [3040]"/>
+            </w:pict>
+          </mc:Fallback>
+        </mc:AlternateContent>
+      </w:r>
+      <w:r>
+        <w:rPr>
+          <w:rFonts w:ascii="News Gothic MT" w:hAnsi="News Gothic MT" w:cs="Times New Roman"/>
+          <w:b/>
+          <w:bCs/>
+          <w:noProof/>
+          <w:color w:val="548DD4" w:themeColor="text2" w:themeTint="99"/>
+        </w:rPr>
+        <w:t>OUTREACH AND MENTORSHIP</w:t>
+      </w:r>
+    </w:p>
+    <w:p>
+      <w:pPr>
+        <w:pStyle w:val="NoSpacing"/>
+        <w:rPr>
+          <w:rFonts w:ascii="News Gothic MT" w:hAnsi="News Gothic MT" w:cs="Times New Roman"/>
+          <w:b/>
+          <w:bCs/>
+          <w:color w:val="000000" w:themeColor="text1"/>
+          <w:sz w:val="20"/>
+          <w:szCs w:val="20"/>
+        </w:rPr>
+      </w:pPr>
+      <w:r>
+        <w:rPr>
+          <w:rFonts w:ascii="News Gothic MT" w:hAnsi="News Gothic MT" w:cs="Times New Roman"/>
+          <w:b/>
+          <w:bCs/>
+          <w:color w:val="000000" w:themeColor="text1"/>
+          <w:sz w:val="20"/>
+          <w:szCs w:val="20"/>
+        </w:rPr>
+        <w:t>Presenter, Harmony Hacks @ CSU San Marcos</w:t>
+      </w:r>
+      <w:r>
+        <w:rPr>
+          <w:rFonts w:ascii="News Gothic MT" w:hAnsi="News Gothic MT" w:cs="Times New Roman"/>
+          <w:b/>
+          <w:bCs/>
+          <w:color w:val="000000" w:themeColor="text1"/>
+          <w:sz w:val="20"/>
+          <w:szCs w:val="20"/>
+        </w:rPr>
+        <w:tab/>
+      </w:r>
+      <w:r>
+        <w:rPr>
+          <w:rFonts w:ascii="News Gothic MT" w:hAnsi="News Gothic MT" w:cs="Times New Roman"/>
+          <w:b/>
+          <w:bCs/>
+          <w:color w:val="000000" w:themeColor="text1"/>
+          <w:sz w:val="20"/>
+          <w:szCs w:val="20"/>
+        </w:rPr>
+        <w:tab/>
+      </w:r>
+      <w:r>
+        <w:rPr>
+          <w:rFonts w:ascii="News Gothic MT" w:hAnsi="News Gothic MT" w:cs="Times New Roman"/>
+          <w:b/>
+          <w:bCs/>
+          <w:color w:val="000000" w:themeColor="text1"/>
+          <w:sz w:val="20"/>
+          <w:szCs w:val="20"/>
+        </w:rPr>
+        <w:tab/>
+      </w:r>
+      <w:r>
+        <w:rPr>
+          <w:rFonts w:ascii="News Gothic MT" w:hAnsi="News Gothic MT" w:cs="Times New Roman"/>
+          <w:b/>
+          <w:bCs/>
+          <w:color w:val="000000" w:themeColor="text1"/>
+          <w:sz w:val="20"/>
+          <w:szCs w:val="20"/>
+        </w:rPr>
+        <w:tab/>
+        <w:t xml:space="preserve">    </w:t>
+      </w:r>
+      <w:r>
+        <w:rPr>
+          <w:rFonts w:ascii="News Gothic MT" w:hAnsi="News Gothic MT" w:cs="Times New Roman"/>
+          <w:b/>
+          <w:bCs/>
+          <w:color w:val="000000" w:themeColor="text1"/>
+          <w:sz w:val="20"/>
+          <w:szCs w:val="20"/>
+        </w:rPr>
+        <w:tab/>
+      </w:r>
+      <w:r>
+        <w:rPr>
+          <w:rFonts w:ascii="News Gothic MT" w:hAnsi="News Gothic MT" w:cs="Times New Roman"/>
+          <w:b/>
+          <w:bCs/>
+          <w:color w:val="000000" w:themeColor="text1"/>
+          <w:sz w:val="20"/>
+          <w:szCs w:val="20"/>
+        </w:rPr>
+        <w:t xml:space="preserve">    </w:t>
+      </w:r>
+      <w:r>
+        <w:rPr>
+          <w:rFonts w:ascii="News Gothic MT" w:hAnsi="News Gothic MT" w:cs="Times New Roman"/>
+          <w:i/>
+          <w:iCs/>
+          <w:color w:val="000000" w:themeColor="text1"/>
+          <w:sz w:val="20"/>
+          <w:szCs w:val="20"/>
+        </w:rPr>
+        <w:t>Spring</w:t>
+      </w:r>
+      <w:r>
+        <w:rPr>
+          <w:rFonts w:ascii="News Gothic MT" w:hAnsi="News Gothic MT" w:cs="Times New Roman"/>
+          <w:b/>
+          <w:bCs/>
+          <w:color w:val="000000" w:themeColor="text1"/>
+          <w:sz w:val="20"/>
+          <w:szCs w:val="20"/>
+        </w:rPr>
+        <w:t xml:space="preserve"> </w:t>
+      </w:r>
+      <w:r>
+        <w:rPr>
+          <w:rFonts w:ascii="News Gothic MT" w:hAnsi="News Gothic MT" w:cs="Times New Roman"/>
+          <w:i/>
+          <w:iCs/>
+          <w:color w:val="000000" w:themeColor="text1"/>
+          <w:sz w:val="20"/>
+          <w:szCs w:val="20"/>
+        </w:rPr>
+        <w:t>202</w:t>
+      </w:r>
+      <w:r>
+        <w:rPr>
+          <w:rFonts w:ascii="News Gothic MT" w:hAnsi="News Gothic MT" w:cs="Times New Roman"/>
+          <w:i/>
+          <w:iCs/>
+          <w:color w:val="000000" w:themeColor="text1"/>
+          <w:sz w:val="20"/>
+          <w:szCs w:val="20"/>
+        </w:rPr>
+        <w:t>5</w:t>
+      </w:r>
+    </w:p>
+    <w:p>
+      <w:pPr>
+        <w:pStyle w:val="NoSpacing"/>
+        <w:numPr>
+          <w:ilvl w:val="0"/>
+          <w:numId w:val="18"/>
+        </w:numPr>
+        <w:ind w:left="540" w:hanging="270"/>
+        <w:rPr>
+          <w:rFonts w:ascii="News Gothic MT" w:hAnsi="News Gothic MT" w:cs="Times New Roman"/>
+          <w:color w:val="000000" w:themeColor="text1"/>
+          <w:sz w:val="20"/>
+          <w:szCs w:val="20"/>
+        </w:rPr>
+      </w:pPr>
+      <w:r>
+        <w:rPr>
+          <w:rFonts w:ascii="News Gothic MT" w:hAnsi="News Gothic MT" w:cs="Times New Roman"/>
+          <w:color w:val="000000" w:themeColor="text1"/>
+          <w:sz w:val="20"/>
+          <w:szCs w:val="20"/>
+        </w:rPr>
+        <w:t>NSF-funded</w:t>
+      </w:r>
+      <w:r>
+        <w:rPr>
+          <w:rFonts w:ascii="News Gothic MT" w:hAnsi="News Gothic MT" w:cs="Times New Roman"/>
+          <w:color w:val="000000" w:themeColor="text1"/>
+          <w:sz w:val="20"/>
+          <w:szCs w:val="20"/>
+        </w:rPr>
+        <w:t xml:space="preserve"> </w:t>
+      </w:r>
+      <w:r>
+        <w:rPr>
+          <w:rFonts w:ascii="News Gothic MT" w:hAnsi="News Gothic MT" w:cs="Times New Roman"/>
+          <w:color w:val="000000" w:themeColor="text1"/>
+          <w:sz w:val="20"/>
+          <w:szCs w:val="20"/>
+        </w:rPr>
+        <w:t xml:space="preserve">event </w:t>
+      </w:r>
+      <w:r>
+        <w:rPr>
+          <w:rFonts w:ascii="News Gothic MT" w:hAnsi="News Gothic MT" w:cs="Times New Roman"/>
+          <w:color w:val="000000" w:themeColor="text1"/>
+          <w:sz w:val="20"/>
+          <w:szCs w:val="20"/>
+        </w:rPr>
+        <w:t>to broaden participation of women in computing</w:t>
+      </w:r>
+      <w:r>
+        <w:rPr>
+          <w:rFonts w:ascii="News Gothic MT" w:hAnsi="News Gothic MT" w:cs="Times New Roman"/>
+          <w:color w:val="000000" w:themeColor="text1"/>
+          <w:sz w:val="20"/>
+          <w:szCs w:val="20"/>
+        </w:rPr>
+        <w:t>. I</w:t>
+      </w:r>
+      <w:r>
+        <w:rPr>
+          <w:rFonts w:ascii="News Gothic MT" w:hAnsi="News Gothic MT" w:cs="Times New Roman"/>
+          <w:color w:val="000000" w:themeColor="text1"/>
+          <w:sz w:val="20"/>
+          <w:szCs w:val="20"/>
+        </w:rPr>
+        <w:t>nclusive, beginner-friendly events for high school girls combine computer programming and music in problem solving.</w:t>
+      </w:r>
+      <w:r>
+        <w:rPr>
+          <w:rFonts w:ascii="News Gothic MT" w:hAnsi="News Gothic MT" w:cs="Times New Roman"/>
+          <w:color w:val="000000" w:themeColor="text1"/>
+          <w:sz w:val="20"/>
+          <w:szCs w:val="20"/>
+        </w:rPr>
+        <w:t xml:space="preserve"> I co-hosted a Q&amp;A to inspire participants to pursue careers in CS.</w:t>
       </w:r>
     </w:p>
     <w:p>
@@ -10052,203 +11359,6 @@
           <w:szCs w:val="20"/>
         </w:rPr>
         <w:t>.</w:t>
-      </w:r>
-    </w:p>
-    <w:p>
-      <w:pPr>
-        <w:pStyle w:val="NoSpacing"/>
-        <w:rPr>
-          <w:rFonts w:ascii="News Gothic MT" w:hAnsi="News Gothic MT" w:cs="Times New Roman"/>
-          <w:b/>
-          <w:bCs/>
-          <w:color w:val="000000" w:themeColor="text1"/>
-          <w:sz w:val="20"/>
-          <w:szCs w:val="20"/>
-        </w:rPr>
-      </w:pPr>
-      <w:r>
-        <w:rPr>
-          <w:rFonts w:ascii="News Gothic MT" w:hAnsi="News Gothic MT" w:cs="Times New Roman"/>
-          <w:b/>
-          <w:bCs/>
-          <w:color w:val="000000" w:themeColor="text1"/>
-          <w:sz w:val="20"/>
-          <w:szCs w:val="20"/>
-        </w:rPr>
-        <w:t>Teaching Assistant, Database</w:t>
-      </w:r>
-      <w:r>
-        <w:rPr>
-          <w:rFonts w:ascii="News Gothic MT" w:hAnsi="News Gothic MT" w:cs="Times New Roman"/>
-          <w:b/>
-          <w:bCs/>
-          <w:color w:val="000000" w:themeColor="text1"/>
-          <w:sz w:val="20"/>
-          <w:szCs w:val="20"/>
-        </w:rPr>
-        <w:t xml:space="preserve"> Systems</w:t>
-      </w:r>
-      <w:r>
-        <w:rPr>
-          <w:rFonts w:ascii="News Gothic MT" w:hAnsi="News Gothic MT" w:cs="Times New Roman"/>
-          <w:b/>
-          <w:bCs/>
-          <w:color w:val="000000" w:themeColor="text1"/>
-          <w:sz w:val="20"/>
-          <w:szCs w:val="20"/>
-        </w:rPr>
-        <w:t>, Pomona College</w:t>
-      </w:r>
-      <w:r>
-        <w:rPr>
-          <w:rFonts w:ascii="News Gothic MT" w:hAnsi="News Gothic MT" w:cs="Times New Roman"/>
-          <w:b/>
-          <w:bCs/>
-          <w:color w:val="000000" w:themeColor="text1"/>
-          <w:sz w:val="20"/>
-          <w:szCs w:val="20"/>
-        </w:rPr>
-        <w:tab/>
-      </w:r>
-      <w:r>
-        <w:rPr>
-          <w:rFonts w:ascii="News Gothic MT" w:hAnsi="News Gothic MT" w:cs="Times New Roman"/>
-          <w:b/>
-          <w:bCs/>
-          <w:color w:val="000000" w:themeColor="text1"/>
-          <w:sz w:val="20"/>
-          <w:szCs w:val="20"/>
-        </w:rPr>
-        <w:tab/>
-      </w:r>
-      <w:r>
-        <w:rPr>
-          <w:rFonts w:ascii="News Gothic MT" w:hAnsi="News Gothic MT" w:cs="Times New Roman"/>
-          <w:b/>
-          <w:bCs/>
-          <w:color w:val="000000" w:themeColor="text1"/>
-          <w:sz w:val="20"/>
-          <w:szCs w:val="20"/>
-        </w:rPr>
-        <w:tab/>
-      </w:r>
-      <w:r>
-        <w:rPr>
-          <w:rFonts w:ascii="News Gothic MT" w:hAnsi="News Gothic MT" w:cs="Times New Roman"/>
-          <w:b/>
-          <w:bCs/>
-          <w:color w:val="000000" w:themeColor="text1"/>
-          <w:sz w:val="20"/>
-          <w:szCs w:val="20"/>
-        </w:rPr>
-        <w:tab/>
-      </w:r>
-      <w:r>
-        <w:rPr>
-          <w:rFonts w:ascii="News Gothic MT" w:hAnsi="News Gothic MT" w:cs="Times New Roman"/>
-          <w:b/>
-          <w:bCs/>
-          <w:color w:val="000000" w:themeColor="text1"/>
-          <w:sz w:val="20"/>
-          <w:szCs w:val="20"/>
-        </w:rPr>
-        <w:t xml:space="preserve">   </w:t>
-      </w:r>
-      <w:r>
-        <w:rPr>
-          <w:rFonts w:ascii="News Gothic MT" w:hAnsi="News Gothic MT" w:cs="Times New Roman"/>
-          <w:b/>
-          <w:bCs/>
-          <w:color w:val="000000" w:themeColor="text1"/>
-          <w:sz w:val="20"/>
-          <w:szCs w:val="20"/>
-        </w:rPr>
-        <w:t xml:space="preserve"> </w:t>
-      </w:r>
-      <w:r>
-        <w:rPr>
-          <w:rFonts w:ascii="News Gothic MT" w:hAnsi="News Gothic MT" w:cs="Times New Roman"/>
-          <w:i/>
-          <w:iCs/>
-          <w:color w:val="000000" w:themeColor="text1"/>
-          <w:sz w:val="20"/>
-          <w:szCs w:val="20"/>
-        </w:rPr>
-        <w:t>Spring</w:t>
-      </w:r>
-      <w:r>
-        <w:rPr>
-          <w:rFonts w:ascii="News Gothic MT" w:hAnsi="News Gothic MT" w:cs="Times New Roman"/>
-          <w:b/>
-          <w:bCs/>
-          <w:color w:val="000000" w:themeColor="text1"/>
-          <w:sz w:val="20"/>
-          <w:szCs w:val="20"/>
-        </w:rPr>
-        <w:t xml:space="preserve"> </w:t>
-      </w:r>
-      <w:r>
-        <w:rPr>
-          <w:rFonts w:ascii="News Gothic MT" w:hAnsi="News Gothic MT" w:cs="Times New Roman"/>
-          <w:i/>
-          <w:iCs/>
-          <w:color w:val="000000" w:themeColor="text1"/>
-          <w:sz w:val="20"/>
-          <w:szCs w:val="20"/>
-        </w:rPr>
-        <w:t>2020</w:t>
-      </w:r>
-    </w:p>
-    <w:p>
-      <w:pPr>
-        <w:pStyle w:val="NoSpacing"/>
-        <w:numPr>
-          <w:ilvl w:val="0"/>
-          <w:numId w:val="14"/>
-        </w:numPr>
-        <w:ind w:left="540" w:hanging="270"/>
-        <w:rPr>
-          <w:rFonts w:ascii="News Gothic MT" w:hAnsi="News Gothic MT" w:cs="Times New Roman"/>
-          <w:color w:val="000000" w:themeColor="text1"/>
-          <w:sz w:val="20"/>
-          <w:szCs w:val="20"/>
-        </w:rPr>
-      </w:pPr>
-      <w:r>
-        <w:rPr>
-          <w:rFonts w:ascii="News Gothic MT" w:hAnsi="News Gothic MT" w:cs="Times New Roman"/>
-          <w:color w:val="000000" w:themeColor="text1"/>
-          <w:sz w:val="20"/>
-          <w:szCs w:val="20"/>
-        </w:rPr>
-        <w:t>H</w:t>
-      </w:r>
-      <w:r>
-        <w:rPr>
-          <w:rFonts w:ascii="News Gothic MT" w:hAnsi="News Gothic MT" w:cs="Times New Roman"/>
-          <w:color w:val="000000" w:themeColor="text1"/>
-          <w:sz w:val="20"/>
-          <w:szCs w:val="20"/>
-        </w:rPr>
-        <w:t>old twice-weekly mentor hours, monitor Piazza forums</w:t>
-      </w:r>
-      <w:r>
-        <w:rPr>
-          <w:rFonts w:ascii="News Gothic MT" w:hAnsi="News Gothic MT" w:cs="Times New Roman"/>
-          <w:color w:val="000000" w:themeColor="text1"/>
-          <w:sz w:val="20"/>
-          <w:szCs w:val="20"/>
-        </w:rPr>
-        <w:t>,</w:t>
-      </w:r>
-      <w:r>
-        <w:rPr>
-          <w:rFonts w:ascii="News Gothic MT" w:hAnsi="News Gothic MT" w:cs="Times New Roman"/>
-          <w:color w:val="000000" w:themeColor="text1"/>
-          <w:sz w:val="20"/>
-          <w:szCs w:val="20"/>
-        </w:rPr>
-        <w:t xml:space="preserve"> and reply when appropriate.</w:t>
       </w:r>
     </w:p>
     <w:sectPr>
@@ -11178,7 +12288,7 @@
   <w:abstractNum w:abstractNumId="16" w15:restartNumberingAfterBreak="0">
     <w:nsid w:val="544F3422"/>
     <w:multiLevelType w:val="hybridMultilevel"/>
-    <w:tmpl w:val="845ADB76"/>
+    <w:tmpl w:val="E1E80528"/>
     <w:lvl w:ilvl="0" w:tplc="04090001">
       <w:start w:val="1"/>
       <w:numFmt w:val="bullet"/>

</xml_diff>